<commit_message>
Atualizando documento com aula de java
</commit_message>
<xml_diff>
--- a/CURSO DE KOTLIN E JAVA.docx
+++ b/CURSO DE KOTLIN E JAVA.docx
@@ -48,137 +48,6 @@
             <wp:extent cx="3629025" cy="2865434"/>
             <wp:effectExtent l="0" t="0" r="0" b="0"/>
             <wp:docPr id="1" name="Imagem 1"/>
-            <wp:cNvGraphicFramePr>
-              <a:graphicFrameLocks xmlns:a="http://schemas.openxmlformats.org/drawingml/2006/main" noChangeAspect="1"/>
-            </wp:cNvGraphicFramePr>
-            <a:graphic xmlns:a="http://schemas.openxmlformats.org/drawingml/2006/main">
-              <a:graphicData uri="http://schemas.openxmlformats.org/drawingml/2006/picture">
-                <pic:pic xmlns:pic="http://schemas.openxmlformats.org/drawingml/2006/picture">
-                  <pic:nvPicPr>
-                    <pic:cNvPr id="1" name=""/>
-                    <pic:cNvPicPr/>
-                  </pic:nvPicPr>
-                  <pic:blipFill>
-                    <a:blip r:embed="rId5"/>
-                    <a:stretch>
-                      <a:fillRect/>
-                    </a:stretch>
-                  </pic:blipFill>
-                  <pic:spPr>
-                    <a:xfrm>
-                      <a:off x="0" y="0"/>
-                      <a:ext cx="3636133" cy="2871047"/>
-                    </a:xfrm>
-                    <a:prstGeom prst="rect">
-                      <a:avLst/>
-                    </a:prstGeom>
-                  </pic:spPr>
-                </pic:pic>
-              </a:graphicData>
-            </a:graphic>
-          </wp:inline>
-        </w:drawing>
-      </w:r>
-    </w:p>
-    <w:p/>
-    <w:p>
-      <w:pPr>
-        <w:rPr>
-          <w:b/>
-          <w:bCs/>
-          <w:sz w:val="24"/>
-          <w:szCs w:val="24"/>
-        </w:rPr>
-      </w:pPr>
-      <w:r>
-        <w:rPr>
-          <w:b/>
-          <w:bCs/>
-          <w:sz w:val="24"/>
-          <w:szCs w:val="24"/>
-        </w:rPr>
-        <w:t>Estrutura de um projeto</w:t>
-      </w:r>
-    </w:p>
-    <w:p>
-      <w:r>
-        <w:t xml:space="preserve">O </w:t>
-      </w:r>
-      <w:proofErr w:type="spellStart"/>
-      <w:r>
-        <w:t>Gradle</w:t>
-      </w:r>
-      <w:proofErr w:type="spellEnd"/>
-      <w:r>
-        <w:t xml:space="preserve"> Scripts é usado para </w:t>
-      </w:r>
-      <w:r>
-        <w:t>fazer rotinas e adicionar recursos ao projeto.</w:t>
-      </w:r>
-    </w:p>
-    <w:p>
-      <w:r>
-        <w:t xml:space="preserve">O Android </w:t>
-      </w:r>
-      <w:proofErr w:type="spellStart"/>
-      <w:r>
-        <w:t>Manifest</w:t>
-      </w:r>
-      <w:proofErr w:type="spellEnd"/>
-      <w:r>
-        <w:t xml:space="preserve"> é usado para fazer configurações no aplicativo, já o </w:t>
-      </w:r>
-      <w:proofErr w:type="spellStart"/>
-      <w:r>
-        <w:t>active_main</w:t>
-      </w:r>
-      <w:proofErr w:type="spellEnd"/>
-      <w:r>
-        <w:t xml:space="preserve"> é usado para criar a interface do app.</w:t>
-      </w:r>
-    </w:p>
-    <w:p>
-      <w:r>
-        <w:t xml:space="preserve">A abertura de uma </w:t>
-      </w:r>
-      <w:proofErr w:type="spellStart"/>
-      <w:r>
-        <w:t>tag</w:t>
-      </w:r>
-      <w:proofErr w:type="spellEnd"/>
-      <w:r>
-        <w:t xml:space="preserve"> é um símbolo de menor que, </w:t>
-      </w:r>
-      <w:proofErr w:type="spellStart"/>
-      <w:r>
-        <w:t>tag</w:t>
-      </w:r>
-      <w:proofErr w:type="spellEnd"/>
-      <w:r>
-        <w:t>, símbolo de maior que.</w:t>
-      </w:r>
-      <w:r>
-        <w:br/>
-      </w:r>
-      <w:proofErr w:type="spellStart"/>
-      <w:r>
-        <w:t>Ex</w:t>
-      </w:r>
-      <w:proofErr w:type="spellEnd"/>
-      <w:r>
-        <w:t>:</w:t>
-      </w:r>
-    </w:p>
-    <w:p>
-      <w:r>
-        <w:rPr>
-          <w:noProof/>
-        </w:rPr>
-        <w:drawing>
-          <wp:inline distT="0" distB="0" distL="0" distR="0" wp14:anchorId="6D089328" wp14:editId="7D0247FC">
-            <wp:extent cx="3553321" cy="924054"/>
-            <wp:effectExtent l="0" t="0" r="9525" b="9525"/>
-            <wp:docPr id="2" name="Imagem 2"/>
             <wp:cNvGraphicFramePr>
               <a:graphicFrameLocks xmlns:a="http://schemas.openxmlformats.org/drawingml/2006/main" noChangeAspect="1"/>
             </wp:cNvGraphicFramePr>
@@ -198,7 +67,7 @@
                   <pic:spPr>
                     <a:xfrm>
                       <a:off x="0" y="0"/>
-                      <a:ext cx="3553321" cy="924054"/>
+                      <a:ext cx="3636133" cy="2871047"/>
                     </a:xfrm>
                     <a:prstGeom prst="rect">
                       <a:avLst/>
@@ -211,9 +80,45 @@
         </w:drawing>
       </w:r>
     </w:p>
-    <w:p>
-      <w:r>
-        <w:t xml:space="preserve">Dentro do Android </w:t>
+    <w:p/>
+    <w:p>
+      <w:pPr>
+        <w:rPr>
+          <w:b/>
+          <w:bCs/>
+          <w:sz w:val="24"/>
+          <w:szCs w:val="24"/>
+        </w:rPr>
+      </w:pPr>
+      <w:r>
+        <w:rPr>
+          <w:b/>
+          <w:bCs/>
+          <w:sz w:val="24"/>
+          <w:szCs w:val="24"/>
+        </w:rPr>
+        <w:t>Estrutura de um projeto</w:t>
+      </w:r>
+    </w:p>
+    <w:p>
+      <w:r>
+        <w:t xml:space="preserve">O </w:t>
+      </w:r>
+      <w:proofErr w:type="spellStart"/>
+      <w:r>
+        <w:t>Gradle</w:t>
+      </w:r>
+      <w:proofErr w:type="spellEnd"/>
+      <w:r>
+        <w:t xml:space="preserve"> Scripts é usado para </w:t>
+      </w:r>
+      <w:r>
+        <w:t>fazer rotinas e adicionar recursos ao projeto.</w:t>
+      </w:r>
+    </w:p>
+    <w:p>
+      <w:r>
+        <w:t xml:space="preserve">O Android </w:t>
       </w:r>
       <w:proofErr w:type="spellStart"/>
       <w:r>
@@ -221,13 +126,47 @@
       </w:r>
       <w:proofErr w:type="spellEnd"/>
       <w:r>
-        <w:t xml:space="preserve"> é possível pedir permissões para o usuário. Como por </w:t>
-      </w:r>
-      <w:r>
-        <w:t>Exemplo: Utilizar a câmera ou até pedir a sua localização</w:t>
-      </w:r>
-      <w:r>
-        <w:t>.</w:t>
+        <w:t xml:space="preserve"> é usado para fazer configurações no aplicativo, já o </w:t>
+      </w:r>
+      <w:proofErr w:type="spellStart"/>
+      <w:r>
+        <w:t>active_main</w:t>
+      </w:r>
+      <w:proofErr w:type="spellEnd"/>
+      <w:r>
+        <w:t xml:space="preserve"> é usado para criar a interface do app.</w:t>
+      </w:r>
+    </w:p>
+    <w:p>
+      <w:r>
+        <w:t xml:space="preserve">A abertura de uma </w:t>
+      </w:r>
+      <w:proofErr w:type="spellStart"/>
+      <w:r>
+        <w:t>tag</w:t>
+      </w:r>
+      <w:proofErr w:type="spellEnd"/>
+      <w:r>
+        <w:t xml:space="preserve"> é um símbolo de menor que, </w:t>
+      </w:r>
+      <w:proofErr w:type="spellStart"/>
+      <w:r>
+        <w:t>tag</w:t>
+      </w:r>
+      <w:proofErr w:type="spellEnd"/>
+      <w:r>
+        <w:t>, símbolo de maior que.</w:t>
+      </w:r>
+      <w:r>
+        <w:br/>
+      </w:r>
+      <w:proofErr w:type="spellStart"/>
+      <w:r>
+        <w:t>Ex</w:t>
+      </w:r>
+      <w:proofErr w:type="spellEnd"/>
+      <w:r>
+        <w:t>:</w:t>
       </w:r>
     </w:p>
     <w:p>
@@ -235,12 +174,11 @@
         <w:rPr>
           <w:noProof/>
         </w:rPr>
-        <w:lastRenderedPageBreak/>
         <w:drawing>
-          <wp:inline distT="0" distB="0" distL="0" distR="0" wp14:anchorId="17B3EFA0" wp14:editId="141F224B">
-            <wp:extent cx="4468171" cy="1866900"/>
-            <wp:effectExtent l="0" t="0" r="8890" b="0"/>
-            <wp:docPr id="3" name="Imagem 3"/>
+          <wp:inline distT="0" distB="0" distL="0" distR="0" wp14:anchorId="6D089328" wp14:editId="7D0247FC">
+            <wp:extent cx="3553321" cy="924054"/>
+            <wp:effectExtent l="0" t="0" r="9525" b="9525"/>
+            <wp:docPr id="2" name="Imagem 2"/>
             <wp:cNvGraphicFramePr>
               <a:graphicFrameLocks xmlns:a="http://schemas.openxmlformats.org/drawingml/2006/main" noChangeAspect="1"/>
             </wp:cNvGraphicFramePr>
@@ -260,7 +198,7 @@
                   <pic:spPr>
                     <a:xfrm>
                       <a:off x="0" y="0"/>
-                      <a:ext cx="4481420" cy="1872436"/>
+                      <a:ext cx="3553321" cy="924054"/>
                     </a:xfrm>
                     <a:prstGeom prst="rect">
                       <a:avLst/>
@@ -274,69 +212,35 @@
       </w:r>
     </w:p>
     <w:p>
-      <w:proofErr w:type="spellStart"/>
-      <w:r>
-        <w:t>android:icon</w:t>
-      </w:r>
-      <w:proofErr w:type="spellEnd"/>
-      <w:r>
-        <w:t xml:space="preserve"> – É</w:t>
-      </w:r>
-      <w:r>
-        <w:t xml:space="preserve"> possível mudar qual ícone</w:t>
-      </w:r>
-      <w:r>
-        <w:t xml:space="preserve"> que</w:t>
-      </w:r>
-      <w:r>
-        <w:t xml:space="preserve"> irá aparecer no seu app.</w:t>
-      </w:r>
-      <w:r>
-        <w:br/>
-      </w:r>
-      <w:proofErr w:type="spellStart"/>
-      <w:r>
-        <w:t>android:label</w:t>
-      </w:r>
-      <w:proofErr w:type="spellEnd"/>
-      <w:r>
-        <w:t xml:space="preserve"> – É o nome do seu app, ele será exibido na lista de todos os apps do smartphone.</w:t>
-      </w:r>
-      <w:r>
-        <w:br/>
-      </w:r>
-      <w:proofErr w:type="spellStart"/>
-      <w:r>
-        <w:t>android:roundIcon</w:t>
-      </w:r>
-      <w:proofErr w:type="spellEnd"/>
-      <w:r>
-        <w:t xml:space="preserve"> – É o formato que seu app ficara</w:t>
+      <w:r>
+        <w:t xml:space="preserve">Dentro do Android </w:t>
+      </w:r>
+      <w:proofErr w:type="spellStart"/>
+      <w:r>
+        <w:t>Manifest</w:t>
+      </w:r>
+      <w:proofErr w:type="spellEnd"/>
+      <w:r>
+        <w:t xml:space="preserve"> é possível pedir permissões para o usuário. Como por </w:t>
+      </w:r>
+      <w:r>
+        <w:t>Exemplo: Utilizar a câmera ou até pedir a sua localização</w:t>
       </w:r>
       <w:r>
         <w:t>.</w:t>
       </w:r>
-      <w:r>
-        <w:t xml:space="preserve"> </w:t>
-      </w:r>
-      <w:r>
-        <w:t>S</w:t>
-      </w:r>
-      <w:r>
-        <w:t>implificando seria as bordas do ícone.</w:t>
-      </w:r>
-    </w:p>
-    <w:p/>
+    </w:p>
     <w:p>
       <w:r>
         <w:rPr>
           <w:noProof/>
         </w:rPr>
+        <w:lastRenderedPageBreak/>
         <w:drawing>
-          <wp:inline distT="0" distB="0" distL="0" distR="0" wp14:anchorId="5F1FF0A6" wp14:editId="356A0C8A">
-            <wp:extent cx="4972981" cy="1685925"/>
-            <wp:effectExtent l="0" t="0" r="0" b="0"/>
-            <wp:docPr id="4" name="Imagem 4"/>
+          <wp:inline distT="0" distB="0" distL="0" distR="0" wp14:anchorId="17B3EFA0" wp14:editId="141F224B">
+            <wp:extent cx="4468171" cy="1866900"/>
+            <wp:effectExtent l="0" t="0" r="8890" b="0"/>
+            <wp:docPr id="3" name="Imagem 3"/>
             <wp:cNvGraphicFramePr>
               <a:graphicFrameLocks xmlns:a="http://schemas.openxmlformats.org/drawingml/2006/main" noChangeAspect="1"/>
             </wp:cNvGraphicFramePr>
@@ -356,7 +260,7 @@
                   <pic:spPr>
                     <a:xfrm>
                       <a:off x="0" y="0"/>
-                      <a:ext cx="4977906" cy="1687595"/>
+                      <a:ext cx="4481420" cy="1872436"/>
                     </a:xfrm>
                     <a:prstGeom prst="rect">
                       <a:avLst/>
@@ -370,43 +274,69 @@
       </w:r>
     </w:p>
     <w:p>
-      <w:r>
-        <w:t xml:space="preserve">O </w:t>
-      </w:r>
-      <w:proofErr w:type="spellStart"/>
-      <w:r>
-        <w:t>activity</w:t>
-      </w:r>
-      <w:proofErr w:type="spellEnd"/>
-      <w:r>
-        <w:t xml:space="preserve"> é usado para criar uma tela no seu projeto. Com determinadas configurações é possível definir qual será a tela de abertura do app.</w:t>
-      </w:r>
-    </w:p>
-    <w:p>
-      <w:pPr>
-        <w:rPr>
-          <w:b/>
-          <w:bCs/>
-        </w:rPr>
-      </w:pPr>
-      <w:r>
-        <w:rPr>
-          <w:b/>
-          <w:bCs/>
-        </w:rPr>
-        <w:t>RES</w:t>
-      </w:r>
-    </w:p>
+      <w:proofErr w:type="spellStart"/>
+      <w:r>
+        <w:t>android:icon</w:t>
+      </w:r>
+      <w:proofErr w:type="spellEnd"/>
+      <w:r>
+        <w:t xml:space="preserve"> – É</w:t>
+      </w:r>
+      <w:r>
+        <w:t xml:space="preserve"> possível mudar qual ícone</w:t>
+      </w:r>
+      <w:r>
+        <w:t xml:space="preserve"> que</w:t>
+      </w:r>
+      <w:r>
+        <w:t xml:space="preserve"> irá aparecer no seu app.</w:t>
+      </w:r>
+      <w:r>
+        <w:br/>
+      </w:r>
+      <w:proofErr w:type="spellStart"/>
+      <w:r>
+        <w:t>android:label</w:t>
+      </w:r>
+      <w:proofErr w:type="spellEnd"/>
+      <w:r>
+        <w:t xml:space="preserve"> – É o nome do seu app, ele será exibido na lista de todos os apps do smartphone.</w:t>
+      </w:r>
+      <w:r>
+        <w:br/>
+      </w:r>
+      <w:proofErr w:type="spellStart"/>
+      <w:r>
+        <w:t>android:roundIcon</w:t>
+      </w:r>
+      <w:proofErr w:type="spellEnd"/>
+      <w:r>
+        <w:t xml:space="preserve"> – É o formato que seu app ficara</w:t>
+      </w:r>
+      <w:r>
+        <w:t>.</w:t>
+      </w:r>
+      <w:r>
+        <w:t xml:space="preserve"> </w:t>
+      </w:r>
+      <w:r>
+        <w:t>S</w:t>
+      </w:r>
+      <w:r>
+        <w:t>implificando seria as bordas do ícone.</w:t>
+      </w:r>
+    </w:p>
+    <w:p/>
     <w:p>
       <w:r>
         <w:rPr>
           <w:noProof/>
         </w:rPr>
         <w:drawing>
-          <wp:inline distT="0" distB="0" distL="0" distR="0" wp14:anchorId="08DE0764" wp14:editId="0E104960">
-            <wp:extent cx="4130170" cy="1533525"/>
-            <wp:effectExtent l="0" t="0" r="3810" b="0"/>
-            <wp:docPr id="5" name="Imagem 5"/>
+          <wp:inline distT="0" distB="0" distL="0" distR="0" wp14:anchorId="5F1FF0A6" wp14:editId="356A0C8A">
+            <wp:extent cx="4972981" cy="1685925"/>
+            <wp:effectExtent l="0" t="0" r="0" b="0"/>
+            <wp:docPr id="4" name="Imagem 4"/>
             <wp:cNvGraphicFramePr>
               <a:graphicFrameLocks xmlns:a="http://schemas.openxmlformats.org/drawingml/2006/main" noChangeAspect="1"/>
             </wp:cNvGraphicFramePr>
@@ -426,6 +356,76 @@
                   <pic:spPr>
                     <a:xfrm>
                       <a:off x="0" y="0"/>
+                      <a:ext cx="4977906" cy="1687595"/>
+                    </a:xfrm>
+                    <a:prstGeom prst="rect">
+                      <a:avLst/>
+                    </a:prstGeom>
+                  </pic:spPr>
+                </pic:pic>
+              </a:graphicData>
+            </a:graphic>
+          </wp:inline>
+        </w:drawing>
+      </w:r>
+    </w:p>
+    <w:p>
+      <w:r>
+        <w:t xml:space="preserve">O </w:t>
+      </w:r>
+      <w:proofErr w:type="spellStart"/>
+      <w:r>
+        <w:t>activity</w:t>
+      </w:r>
+      <w:proofErr w:type="spellEnd"/>
+      <w:r>
+        <w:t xml:space="preserve"> é usado para criar uma tela no seu projeto. Com determinadas configurações é possível definir qual será a tela de abertura do app.</w:t>
+      </w:r>
+    </w:p>
+    <w:p>
+      <w:pPr>
+        <w:rPr>
+          <w:b/>
+          <w:bCs/>
+        </w:rPr>
+      </w:pPr>
+      <w:r>
+        <w:rPr>
+          <w:b/>
+          <w:bCs/>
+        </w:rPr>
+        <w:t>RES</w:t>
+      </w:r>
+    </w:p>
+    <w:p>
+      <w:r>
+        <w:rPr>
+          <w:noProof/>
+        </w:rPr>
+        <w:drawing>
+          <wp:inline distT="0" distB="0" distL="0" distR="0" wp14:anchorId="08DE0764" wp14:editId="0E104960">
+            <wp:extent cx="4130170" cy="1533525"/>
+            <wp:effectExtent l="0" t="0" r="3810" b="0"/>
+            <wp:docPr id="5" name="Imagem 5"/>
+            <wp:cNvGraphicFramePr>
+              <a:graphicFrameLocks xmlns:a="http://schemas.openxmlformats.org/drawingml/2006/main" noChangeAspect="1"/>
+            </wp:cNvGraphicFramePr>
+            <a:graphic xmlns:a="http://schemas.openxmlformats.org/drawingml/2006/main">
+              <a:graphicData uri="http://schemas.openxmlformats.org/drawingml/2006/picture">
+                <pic:pic xmlns:pic="http://schemas.openxmlformats.org/drawingml/2006/picture">
+                  <pic:nvPicPr>
+                    <pic:cNvPr id="1" name=""/>
+                    <pic:cNvPicPr/>
+                  </pic:nvPicPr>
+                  <pic:blipFill>
+                    <a:blip r:embed="rId10"/>
+                    <a:stretch>
+                      <a:fillRect/>
+                    </a:stretch>
+                  </pic:blipFill>
+                  <pic:spPr>
+                    <a:xfrm>
+                      <a:off x="0" y="0"/>
                       <a:ext cx="4144495" cy="1538844"/>
                     </a:xfrm>
                     <a:prstGeom prst="rect">
@@ -642,6 +642,641 @@
         <w:t>digos sejam de acordo com a linguagem que está sendo utilizada.</w:t>
       </w:r>
     </w:p>
+    <w:p/>
+    <w:p/>
+    <w:p/>
+    <w:p/>
+    <w:p/>
+    <w:p/>
+    <w:p/>
+    <w:p/>
+    <w:p/>
+    <w:p/>
+    <w:p/>
+    <w:p/>
+    <w:p/>
+    <w:p/>
+    <w:p/>
+    <w:p/>
+    <w:p/>
+    <w:p/>
+    <w:p/>
+    <w:p/>
+    <w:p/>
+    <w:p/>
+    <w:p/>
+    <w:p/>
+    <w:p>
+      <w:pPr>
+        <w:jc w:val="center"/>
+        <w:rPr>
+          <w:b/>
+          <w:bCs/>
+          <w:sz w:val="28"/>
+          <w:szCs w:val="28"/>
+        </w:rPr>
+      </w:pPr>
+      <w:r>
+        <w:rPr>
+          <w:b/>
+          <w:bCs/>
+          <w:sz w:val="28"/>
+          <w:szCs w:val="28"/>
+        </w:rPr>
+        <w:lastRenderedPageBreak/>
+        <w:t>JAVA</w:t>
+      </w:r>
+    </w:p>
+    <w:p>
+      <w:pPr>
+        <w:rPr>
+          <w:b/>
+          <w:bCs/>
+          <w:sz w:val="24"/>
+          <w:szCs w:val="24"/>
+        </w:rPr>
+      </w:pPr>
+      <w:r>
+        <w:rPr>
+          <w:b/>
+          <w:bCs/>
+          <w:sz w:val="24"/>
+          <w:szCs w:val="24"/>
+        </w:rPr>
+        <w:t>Algoritmo</w:t>
+      </w:r>
+      <w:r>
+        <w:rPr>
+          <w:b/>
+          <w:bCs/>
+          <w:sz w:val="24"/>
+          <w:szCs w:val="24"/>
+        </w:rPr>
+        <w:br/>
+      </w:r>
+      <w:r>
+        <w:t xml:space="preserve">É uma </w:t>
+      </w:r>
+      <w:r>
+        <w:t>sequência</w:t>
+      </w:r>
+      <w:r>
+        <w:t xml:space="preserve"> finita de ações executáveis que visam obter a solução para um tipo de problema.</w:t>
+      </w:r>
+    </w:p>
+    <w:p>
+      <w:pPr>
+        <w:rPr>
+          <w:b/>
+          <w:bCs/>
+          <w:sz w:val="24"/>
+          <w:szCs w:val="24"/>
+        </w:rPr>
+      </w:pPr>
+    </w:p>
+    <w:p>
+      <w:pPr>
+        <w:rPr>
+          <w:b/>
+          <w:bCs/>
+          <w:sz w:val="24"/>
+          <w:szCs w:val="24"/>
+        </w:rPr>
+      </w:pPr>
+      <w:r>
+        <w:rPr>
+          <w:b/>
+          <w:bCs/>
+          <w:sz w:val="24"/>
+          <w:szCs w:val="24"/>
+        </w:rPr>
+        <w:t>A linguagem Java é utilizada para diversas atividades</w:t>
+      </w:r>
+    </w:p>
+    <w:p>
+      <w:pPr>
+        <w:pStyle w:val="PargrafodaLista"/>
+        <w:numPr>
+          <w:ilvl w:val="0"/>
+          <w:numId w:val="1"/>
+        </w:numPr>
+      </w:pPr>
+      <w:r>
+        <w:t>Programas de Computadores (Desktop e Web)</w:t>
+      </w:r>
+    </w:p>
+    <w:p>
+      <w:pPr>
+        <w:pStyle w:val="PargrafodaLista"/>
+        <w:numPr>
+          <w:ilvl w:val="0"/>
+          <w:numId w:val="1"/>
+        </w:numPr>
+      </w:pPr>
+      <w:r>
+        <w:t>Criação de Jogos</w:t>
+      </w:r>
+    </w:p>
+    <w:p>
+      <w:pPr>
+        <w:pStyle w:val="PargrafodaLista"/>
+        <w:numPr>
+          <w:ilvl w:val="0"/>
+          <w:numId w:val="1"/>
+        </w:numPr>
+      </w:pPr>
+      <w:r>
+        <w:t>Sistemas Automotivos</w:t>
+      </w:r>
+    </w:p>
+    <w:p>
+      <w:pPr>
+        <w:pStyle w:val="PargrafodaLista"/>
+        <w:numPr>
+          <w:ilvl w:val="0"/>
+          <w:numId w:val="1"/>
+        </w:numPr>
+      </w:pPr>
+      <w:r>
+        <w:t>Automação de Residências</w:t>
+      </w:r>
+    </w:p>
+    <w:p>
+      <w:pPr>
+        <w:pStyle w:val="PargrafodaLista"/>
+        <w:numPr>
+          <w:ilvl w:val="0"/>
+          <w:numId w:val="1"/>
+        </w:numPr>
+      </w:pPr>
+      <w:r>
+        <w:t>Máquinas Industriais</w:t>
+      </w:r>
+    </w:p>
+    <w:p>
+      <w:pPr>
+        <w:pStyle w:val="PargrafodaLista"/>
+        <w:numPr>
+          <w:ilvl w:val="0"/>
+          <w:numId w:val="1"/>
+        </w:numPr>
+      </w:pPr>
+      <w:r>
+        <w:t>TVs, Celulares, Tablets</w:t>
+      </w:r>
+    </w:p>
+    <w:p>
+      <w:pPr>
+        <w:pStyle w:val="PargrafodaLista"/>
+        <w:numPr>
+          <w:ilvl w:val="0"/>
+          <w:numId w:val="1"/>
+        </w:numPr>
+      </w:pPr>
+      <w:r>
+        <w:t>E muito mais</w:t>
+      </w:r>
+    </w:p>
+    <w:p>
+      <w:pPr>
+        <w:rPr>
+          <w:sz w:val="24"/>
+          <w:szCs w:val="24"/>
+        </w:rPr>
+      </w:pPr>
+    </w:p>
+    <w:p>
+      <w:pPr>
+        <w:rPr>
+          <w:b/>
+          <w:bCs/>
+          <w:sz w:val="24"/>
+          <w:szCs w:val="24"/>
+        </w:rPr>
+      </w:pPr>
+      <w:r>
+        <w:rPr>
+          <w:b/>
+          <w:bCs/>
+          <w:sz w:val="24"/>
+          <w:szCs w:val="24"/>
+        </w:rPr>
+        <w:t>Editores Online de Java</w:t>
+      </w:r>
+    </w:p>
+    <w:p>
+      <w:hyperlink r:id="rId11" w:history="1">
+        <w:r>
+          <w:rPr>
+            <w:rStyle w:val="Hyperlink"/>
+          </w:rPr>
+          <w:t>https://www.browxy.com/</w:t>
+        </w:r>
+      </w:hyperlink>
+    </w:p>
+    <w:p>
+      <w:hyperlink r:id="rId12" w:history="1">
+        <w:r>
+          <w:rPr>
+            <w:rStyle w:val="Hyperlink"/>
+          </w:rPr>
+          <w:t>https://www.jdoodle.com/online-java-compiler</w:t>
+        </w:r>
+      </w:hyperlink>
+    </w:p>
+    <w:p>
+      <w:hyperlink r:id="rId13" w:history="1">
+        <w:r>
+          <w:rPr>
+            <w:rStyle w:val="Hyperlink"/>
+          </w:rPr>
+          <w:t>https://replit.com/languages/java10</w:t>
+        </w:r>
+      </w:hyperlink>
+    </w:p>
+    <w:p>
+      <w:hyperlink r:id="rId14" w:history="1">
+        <w:r>
+          <w:rPr>
+            <w:rStyle w:val="Hyperlink"/>
+          </w:rPr>
+          <w:t>https://www.w3schools.com/java/java</w:t>
+        </w:r>
+        <w:r>
+          <w:rPr>
+            <w:rStyle w:val="Hyperlink"/>
+          </w:rPr>
+          <w:t>_</w:t>
+        </w:r>
+        <w:r>
+          <w:rPr>
+            <w:rStyle w:val="Hyperlink"/>
+          </w:rPr>
+          <w:t>compiler.asp</w:t>
+        </w:r>
+      </w:hyperlink>
+    </w:p>
+    <w:p/>
+    <w:p>
+      <w:pPr>
+        <w:rPr>
+          <w:b/>
+          <w:bCs/>
+          <w:sz w:val="24"/>
+          <w:szCs w:val="24"/>
+        </w:rPr>
+      </w:pPr>
+      <w:r>
+        <w:rPr>
+          <w:b/>
+          <w:bCs/>
+          <w:sz w:val="24"/>
+          <w:szCs w:val="24"/>
+        </w:rPr>
+        <w:t>Variáveis</w:t>
+      </w:r>
+      <w:r>
+        <w:rPr>
+          <w:b/>
+          <w:bCs/>
+          <w:sz w:val="24"/>
+          <w:szCs w:val="24"/>
+        </w:rPr>
+        <w:t xml:space="preserve"> e </w:t>
+      </w:r>
+      <w:r>
+        <w:rPr>
+          <w:b/>
+          <w:bCs/>
+          <w:sz w:val="24"/>
+          <w:szCs w:val="24"/>
+        </w:rPr>
+        <w:t>Constantes</w:t>
+      </w:r>
+    </w:p>
+    <w:p>
+      <w:r>
+        <w:t>Como definir variável?</w:t>
+      </w:r>
+      <w:r>
+        <w:br/>
+      </w:r>
+      <w:proofErr w:type="spellStart"/>
+      <w:r>
+        <w:t>String</w:t>
+      </w:r>
+      <w:proofErr w:type="spellEnd"/>
+      <w:r>
+        <w:t xml:space="preserve"> </w:t>
+      </w:r>
+      <w:proofErr w:type="spellStart"/>
+      <w:r>
+        <w:t>nomeDaVariavel</w:t>
+      </w:r>
+      <w:proofErr w:type="spellEnd"/>
+      <w:r>
+        <w:t xml:space="preserve"> = Resultado;</w:t>
+      </w:r>
+      <w:r>
+        <w:t xml:space="preserve"> - Variável </w:t>
+      </w:r>
+      <w:proofErr w:type="spellStart"/>
+      <w:r>
+        <w:t>String</w:t>
+      </w:r>
+      <w:proofErr w:type="spellEnd"/>
+      <w:r>
+        <w:t>.</w:t>
+      </w:r>
+      <w:r>
+        <w:br/>
+      </w:r>
+      <w:proofErr w:type="spellStart"/>
+      <w:r>
+        <w:t>Integer</w:t>
+      </w:r>
+      <w:proofErr w:type="spellEnd"/>
+      <w:r>
+        <w:t xml:space="preserve"> </w:t>
+      </w:r>
+      <w:proofErr w:type="spellStart"/>
+      <w:r>
+        <w:t>nomeDaVariavel</w:t>
+      </w:r>
+      <w:proofErr w:type="spellEnd"/>
+      <w:r>
+        <w:t xml:space="preserve"> = Resultado;</w:t>
+      </w:r>
+      <w:r>
+        <w:t xml:space="preserve"> - Variável Inteira.</w:t>
+      </w:r>
+    </w:p>
+    <w:p>
+      <w:r>
+        <w:t>Como definir constantes?</w:t>
+      </w:r>
+      <w:r>
+        <w:br/>
+      </w:r>
+      <w:r>
+        <w:t>final Double Pi = 3,14... – Para definir uma constante, é preciso</w:t>
+      </w:r>
+      <w:r>
+        <w:t xml:space="preserve"> colocar a palavra final e escolher o tipo. Constantes </w:t>
+      </w:r>
+      <w:r>
+        <w:t xml:space="preserve">são normalmente declaradas com </w:t>
+      </w:r>
+      <w:r>
+        <w:t>as</w:t>
+      </w:r>
+      <w:r>
+        <w:t xml:space="preserve"> letra</w:t>
+      </w:r>
+      <w:r>
+        <w:t>s</w:t>
+      </w:r>
+      <w:r>
+        <w:t xml:space="preserve"> maiúscula. </w:t>
+      </w:r>
+    </w:p>
+    <w:p/>
+    <w:p>
+      <w:pPr>
+        <w:rPr>
+          <w:b/>
+          <w:bCs/>
+          <w:sz w:val="24"/>
+          <w:szCs w:val="24"/>
+        </w:rPr>
+      </w:pPr>
+    </w:p>
+    <w:p>
+      <w:pPr>
+        <w:rPr>
+          <w:b/>
+          <w:bCs/>
+          <w:sz w:val="24"/>
+          <w:szCs w:val="24"/>
+        </w:rPr>
+      </w:pPr>
+    </w:p>
+    <w:p>
+      <w:pPr>
+        <w:rPr>
+          <w:b/>
+          <w:bCs/>
+          <w:sz w:val="24"/>
+          <w:szCs w:val="24"/>
+        </w:rPr>
+      </w:pPr>
+    </w:p>
+    <w:p>
+      <w:pPr>
+        <w:rPr>
+          <w:b/>
+          <w:bCs/>
+          <w:sz w:val="24"/>
+          <w:szCs w:val="24"/>
+        </w:rPr>
+      </w:pPr>
+    </w:p>
+    <w:p>
+      <w:pPr>
+        <w:rPr>
+          <w:b/>
+          <w:bCs/>
+          <w:sz w:val="24"/>
+          <w:szCs w:val="24"/>
+        </w:rPr>
+      </w:pPr>
+    </w:p>
+    <w:p>
+      <w:pPr>
+        <w:rPr>
+          <w:b/>
+          <w:bCs/>
+          <w:sz w:val="24"/>
+          <w:szCs w:val="24"/>
+        </w:rPr>
+      </w:pPr>
+    </w:p>
+    <w:p>
+      <w:pPr>
+        <w:rPr>
+          <w:b/>
+          <w:bCs/>
+          <w:sz w:val="24"/>
+          <w:szCs w:val="24"/>
+        </w:rPr>
+      </w:pPr>
+      <w:r>
+        <w:rPr>
+          <w:b/>
+          <w:bCs/>
+          <w:sz w:val="24"/>
+          <w:szCs w:val="24"/>
+        </w:rPr>
+        <w:lastRenderedPageBreak/>
+        <w:t xml:space="preserve">Tipos </w:t>
+      </w:r>
+      <w:r>
+        <w:rPr>
+          <w:b/>
+          <w:bCs/>
+          <w:sz w:val="24"/>
+          <w:szCs w:val="24"/>
+        </w:rPr>
+        <w:t>de Variáveis (Tipos Primitivos)</w:t>
+      </w:r>
+    </w:p>
+    <w:p>
+      <w:r>
+        <w:drawing>
+          <wp:inline distT="0" distB="0" distL="0" distR="0" wp14:anchorId="57F47587" wp14:editId="5E8D4A07">
+            <wp:extent cx="5400040" cy="3060065"/>
+            <wp:effectExtent l="0" t="0" r="0" b="6985"/>
+            <wp:docPr id="6" name="Imagem 6"/>
+            <wp:cNvGraphicFramePr>
+              <a:graphicFrameLocks xmlns:a="http://schemas.openxmlformats.org/drawingml/2006/main" noChangeAspect="1"/>
+            </wp:cNvGraphicFramePr>
+            <a:graphic xmlns:a="http://schemas.openxmlformats.org/drawingml/2006/main">
+              <a:graphicData uri="http://schemas.openxmlformats.org/drawingml/2006/picture">
+                <pic:pic xmlns:pic="http://schemas.openxmlformats.org/drawingml/2006/picture">
+                  <pic:nvPicPr>
+                    <pic:cNvPr id="1" name=""/>
+                    <pic:cNvPicPr/>
+                  </pic:nvPicPr>
+                  <pic:blipFill>
+                    <a:blip r:embed="rId15"/>
+                    <a:stretch>
+                      <a:fillRect/>
+                    </a:stretch>
+                  </pic:blipFill>
+                  <pic:spPr>
+                    <a:xfrm>
+                      <a:off x="0" y="0"/>
+                      <a:ext cx="5400040" cy="3060065"/>
+                    </a:xfrm>
+                    <a:prstGeom prst="rect">
+                      <a:avLst/>
+                    </a:prstGeom>
+                  </pic:spPr>
+                </pic:pic>
+              </a:graphicData>
+            </a:graphic>
+          </wp:inline>
+        </w:drawing>
+      </w:r>
+    </w:p>
+    <w:p/>
+    <w:p>
+      <w:r>
+        <w:rPr>
+          <w:b/>
+          <w:bCs/>
+          <w:sz w:val="24"/>
+          <w:szCs w:val="24"/>
+        </w:rPr>
+        <w:t xml:space="preserve">Classes </w:t>
+      </w:r>
+      <w:proofErr w:type="spellStart"/>
+      <w:r>
+        <w:rPr>
+          <w:b/>
+          <w:bCs/>
+          <w:sz w:val="24"/>
+          <w:szCs w:val="24"/>
+        </w:rPr>
+        <w:t>Wrapper</w:t>
+      </w:r>
+      <w:proofErr w:type="spellEnd"/>
+      <w:r>
+        <w:rPr>
+          <w:b/>
+          <w:bCs/>
+          <w:sz w:val="24"/>
+          <w:szCs w:val="24"/>
+        </w:rPr>
+        <w:br/>
+      </w:r>
+      <w:r>
+        <w:t xml:space="preserve">As Classes </w:t>
+      </w:r>
+      <w:proofErr w:type="spellStart"/>
+      <w:r>
+        <w:t>Wra</w:t>
+      </w:r>
+      <w:r>
+        <w:t>pper</w:t>
+      </w:r>
+      <w:proofErr w:type="spellEnd"/>
+      <w:r>
+        <w:t xml:space="preserve"> é utilizada</w:t>
+      </w:r>
+      <w:r>
+        <w:t xml:space="preserve"> para funções especificas, mas o </w:t>
+      </w:r>
+      <w:r>
+        <w:t>mais importante é priorizar os tipos primitivos.</w:t>
+      </w:r>
+    </w:p>
+    <w:p/>
+    <w:p>
+      <w:r>
+        <w:rPr>
+          <w:noProof/>
+        </w:rPr>
+        <w:drawing>
+          <wp:inline distT="0" distB="0" distL="0" distR="0" wp14:anchorId="50A4CA69" wp14:editId="3B6FF328">
+            <wp:extent cx="2924175" cy="2733675"/>
+            <wp:effectExtent l="0" t="0" r="9525" b="9525"/>
+            <wp:docPr id="7" name="Imagem 7" descr="Necessidade de classes Wrapper em Java – Acervo Lima"/>
+            <wp:cNvGraphicFramePr>
+              <a:graphicFrameLocks xmlns:a="http://schemas.openxmlformats.org/drawingml/2006/main" noChangeAspect="1"/>
+            </wp:cNvGraphicFramePr>
+            <a:graphic xmlns:a="http://schemas.openxmlformats.org/drawingml/2006/main">
+              <a:graphicData uri="http://schemas.openxmlformats.org/drawingml/2006/picture">
+                <pic:pic xmlns:pic="http://schemas.openxmlformats.org/drawingml/2006/picture">
+                  <pic:nvPicPr>
+                    <pic:cNvPr id="0" name="Picture 1" descr="Necessidade de classes Wrapper em Java – Acervo Lima"/>
+                    <pic:cNvPicPr>
+                      <a:picLocks noChangeAspect="1" noChangeArrowheads="1"/>
+                    </pic:cNvPicPr>
+                  </pic:nvPicPr>
+                  <pic:blipFill>
+                    <a:blip r:embed="rId16">
+                      <a:extLst>
+                        <a:ext uri="{28A0092B-C50C-407E-A947-70E740481C1C}">
+                          <a14:useLocalDpi xmlns:a14="http://schemas.microsoft.com/office/drawing/2010/main" val="0"/>
+                        </a:ext>
+                      </a:extLst>
+                    </a:blip>
+                    <a:srcRect/>
+                    <a:stretch>
+                      <a:fillRect/>
+                    </a:stretch>
+                  </pic:blipFill>
+                  <pic:spPr bwMode="auto">
+                    <a:xfrm>
+                      <a:off x="0" y="0"/>
+                      <a:ext cx="2924175" cy="2733675"/>
+                    </a:xfrm>
+                    <a:prstGeom prst="rect">
+                      <a:avLst/>
+                    </a:prstGeom>
+                    <a:noFill/>
+                    <a:ln>
+                      <a:noFill/>
+                    </a:ln>
+                  </pic:spPr>
+                </pic:pic>
+              </a:graphicData>
+            </a:graphic>
+          </wp:inline>
+        </w:drawing>
+      </w:r>
+    </w:p>
     <w:sectPr>
       <w:pgSz w:w="11906" w:h="16838"/>
       <w:pgMar w:top="1417" w:right="1701" w:bottom="1417" w:left="1701" w:header="708" w:footer="708" w:gutter="0"/>
@@ -650,6 +1285,127 @@
     </w:sectPr>
   </w:body>
 </w:document>
+</file>
+
+<file path=word/numbering.xml><?xml version="1.0" encoding="utf-8"?>
+<w:numbering xmlns:wpc="http://schemas.microsoft.com/office/word/2010/wordprocessingCanvas" xmlns:cx="http://schemas.microsoft.com/office/drawing/2014/chartex" xmlns:cx1="http://schemas.microsoft.com/office/drawing/2015/9/8/chartex" xmlns:cx2="http://schemas.microsoft.com/office/drawing/2015/10/21/chartex" xmlns:cx3="http://schemas.microsoft.com/office/drawing/2016/5/9/chartex" xmlns:cx4="http://schemas.microsoft.com/office/drawing/2016/5/10/chartex" xmlns:cx5="http://schemas.microsoft.com/office/drawing/2016/5/11/chartex" xmlns:cx6="http://schemas.microsoft.com/office/drawing/2016/5/12/chartex" xmlns:cx7="http://schemas.microsoft.com/office/drawing/2016/5/13/chartex" xmlns:cx8="http://schemas.microsoft.com/office/drawing/2016/5/14/chartex" xmlns:mc="http://schemas.openxmlformats.org/markup-compatibility/2006" xmlns:aink="http://schemas.microsoft.com/office/drawing/2016/ink" xmlns:am3d="http://schemas.microsoft.com/office/drawing/2017/model3d" xmlns:o="urn:schemas-microsoft-com:office:office" xmlns:r="http://schemas.openxmlformats.org/officeDocument/2006/relationships" xmlns:m="http://schemas.openxmlformats.org/officeDocument/2006/math" xmlns:v="urn:schemas-microsoft-com:vml" xmlns:wp14="http://schemas.microsoft.com/office/word/2010/wordprocessingDrawing" xmlns:wp="http://schemas.openxmlformats.org/drawingml/2006/wordprocessingDrawing" xmlns:w10="urn:schemas-microsoft-com:office:word" xmlns:w="http://schemas.openxmlformats.org/wordprocessingml/2006/main" xmlns:w14="http://schemas.microsoft.com/office/word/2010/wordml" xmlns:w15="http://schemas.microsoft.com/office/word/2012/wordml" xmlns:w16cex="http://schemas.microsoft.com/office/word/2018/wordml/cex" xmlns:w16cid="http://schemas.microsoft.com/office/word/2016/wordml/cid" xmlns:w16="http://schemas.microsoft.com/office/word/2018/wordml" xmlns:w16sdtdh="http://schemas.microsoft.com/office/word/2020/wordml/sdtdatahash" xmlns:w16se="http://schemas.microsoft.com/office/word/2015/wordml/symex" xmlns:wpg="http://schemas.microsoft.com/office/word/2010/wordprocessingGroup" xmlns:wpi="http://schemas.microsoft.com/office/word/2010/wordprocessingInk" xmlns:wne="http://schemas.microsoft.com/office/word/2006/wordml" xmlns:wps="http://schemas.microsoft.com/office/word/2010/wordprocessingShape" mc:Ignorable="w14 w15 w16se w16cid w16 w16cex w16sdtdh wp14">
+  <w:abstractNum w:abstractNumId="0" w15:restartNumberingAfterBreak="0">
+    <w:nsid w:val="63447E0E"/>
+    <w:multiLevelType w:val="hybridMultilevel"/>
+    <w:tmpl w:val="7918139C"/>
+    <w:lvl w:ilvl="0" w:tplc="04160001">
+      <w:start w:val="1"/>
+      <w:numFmt w:val="bullet"/>
+      <w:lvlText w:val=""/>
+      <w:lvlJc w:val="left"/>
+      <w:pPr>
+        <w:ind w:left="720" w:hanging="360"/>
+      </w:pPr>
+      <w:rPr>
+        <w:rFonts w:ascii="Symbol" w:hAnsi="Symbol" w:hint="default"/>
+      </w:rPr>
+    </w:lvl>
+    <w:lvl w:ilvl="1" w:tplc="04160003" w:tentative="1">
+      <w:start w:val="1"/>
+      <w:numFmt w:val="bullet"/>
+      <w:lvlText w:val="o"/>
+      <w:lvlJc w:val="left"/>
+      <w:pPr>
+        <w:ind w:left="1440" w:hanging="360"/>
+      </w:pPr>
+      <w:rPr>
+        <w:rFonts w:ascii="Courier New" w:hAnsi="Courier New" w:cs="Courier New" w:hint="default"/>
+      </w:rPr>
+    </w:lvl>
+    <w:lvl w:ilvl="2" w:tplc="04160005" w:tentative="1">
+      <w:start w:val="1"/>
+      <w:numFmt w:val="bullet"/>
+      <w:lvlText w:val=""/>
+      <w:lvlJc w:val="left"/>
+      <w:pPr>
+        <w:ind w:left="2160" w:hanging="360"/>
+      </w:pPr>
+      <w:rPr>
+        <w:rFonts w:ascii="Wingdings" w:hAnsi="Wingdings" w:hint="default"/>
+      </w:rPr>
+    </w:lvl>
+    <w:lvl w:ilvl="3" w:tplc="04160001" w:tentative="1">
+      <w:start w:val="1"/>
+      <w:numFmt w:val="bullet"/>
+      <w:lvlText w:val=""/>
+      <w:lvlJc w:val="left"/>
+      <w:pPr>
+        <w:ind w:left="2880" w:hanging="360"/>
+      </w:pPr>
+      <w:rPr>
+        <w:rFonts w:ascii="Symbol" w:hAnsi="Symbol" w:hint="default"/>
+      </w:rPr>
+    </w:lvl>
+    <w:lvl w:ilvl="4" w:tplc="04160003" w:tentative="1">
+      <w:start w:val="1"/>
+      <w:numFmt w:val="bullet"/>
+      <w:lvlText w:val="o"/>
+      <w:lvlJc w:val="left"/>
+      <w:pPr>
+        <w:ind w:left="3600" w:hanging="360"/>
+      </w:pPr>
+      <w:rPr>
+        <w:rFonts w:ascii="Courier New" w:hAnsi="Courier New" w:cs="Courier New" w:hint="default"/>
+      </w:rPr>
+    </w:lvl>
+    <w:lvl w:ilvl="5" w:tplc="04160005" w:tentative="1">
+      <w:start w:val="1"/>
+      <w:numFmt w:val="bullet"/>
+      <w:lvlText w:val=""/>
+      <w:lvlJc w:val="left"/>
+      <w:pPr>
+        <w:ind w:left="4320" w:hanging="360"/>
+      </w:pPr>
+      <w:rPr>
+        <w:rFonts w:ascii="Wingdings" w:hAnsi="Wingdings" w:hint="default"/>
+      </w:rPr>
+    </w:lvl>
+    <w:lvl w:ilvl="6" w:tplc="04160001" w:tentative="1">
+      <w:start w:val="1"/>
+      <w:numFmt w:val="bullet"/>
+      <w:lvlText w:val=""/>
+      <w:lvlJc w:val="left"/>
+      <w:pPr>
+        <w:ind w:left="5040" w:hanging="360"/>
+      </w:pPr>
+      <w:rPr>
+        <w:rFonts w:ascii="Symbol" w:hAnsi="Symbol" w:hint="default"/>
+      </w:rPr>
+    </w:lvl>
+    <w:lvl w:ilvl="7" w:tplc="04160003" w:tentative="1">
+      <w:start w:val="1"/>
+      <w:numFmt w:val="bullet"/>
+      <w:lvlText w:val="o"/>
+      <w:lvlJc w:val="left"/>
+      <w:pPr>
+        <w:ind w:left="5760" w:hanging="360"/>
+      </w:pPr>
+      <w:rPr>
+        <w:rFonts w:ascii="Courier New" w:hAnsi="Courier New" w:cs="Courier New" w:hint="default"/>
+      </w:rPr>
+    </w:lvl>
+    <w:lvl w:ilvl="8" w:tplc="04160005" w:tentative="1">
+      <w:start w:val="1"/>
+      <w:numFmt w:val="bullet"/>
+      <w:lvlText w:val=""/>
+      <w:lvlJc w:val="left"/>
+      <w:pPr>
+        <w:ind w:left="6480" w:hanging="360"/>
+      </w:pPr>
+      <w:rPr>
+        <w:rFonts w:ascii="Wingdings" w:hAnsi="Wingdings" w:hint="default"/>
+      </w:rPr>
+    </w:lvl>
+  </w:abstractNum>
+  <w:num w:numId="1">
+    <w:abstractNumId w:val="0"/>
+  </w:num>
+</w:numbering>
 </file>
 
 <file path=word/styles.xml><?xml version="1.0" encoding="utf-8"?>
@@ -1078,6 +1834,52 @@
     <w:semiHidden/>
     <w:unhideWhenUsed/>
   </w:style>
+  <w:style w:type="paragraph" w:styleId="PargrafodaLista">
+    <w:name w:val="List Paragraph"/>
+    <w:basedOn w:val="Normal"/>
+    <w:uiPriority w:val="34"/>
+    <w:qFormat/>
+    <w:rsid w:val="00BE2005"/>
+    <w:pPr>
+      <w:ind w:left="720"/>
+      <w:contextualSpacing/>
+    </w:pPr>
+  </w:style>
+  <w:style w:type="character" w:styleId="Hyperlink">
+    <w:name w:val="Hyperlink"/>
+    <w:basedOn w:val="Fontepargpadro"/>
+    <w:uiPriority w:val="99"/>
+    <w:unhideWhenUsed/>
+    <w:rsid w:val="00D33A1B"/>
+    <w:rPr>
+      <w:color w:val="0563C1" w:themeColor="hyperlink"/>
+      <w:u w:val="single"/>
+    </w:rPr>
+  </w:style>
+  <w:style w:type="character" w:styleId="MenoPendente">
+    <w:name w:val="Unresolved Mention"/>
+    <w:basedOn w:val="Fontepargpadro"/>
+    <w:uiPriority w:val="99"/>
+    <w:semiHidden/>
+    <w:unhideWhenUsed/>
+    <w:rsid w:val="00D33A1B"/>
+    <w:rPr>
+      <w:color w:val="605E5C"/>
+      <w:shd w:val="clear" w:color="auto" w:fill="E1DFDD"/>
+    </w:rPr>
+  </w:style>
+  <w:style w:type="character" w:styleId="HiperlinkVisitado">
+    <w:name w:val="FollowedHyperlink"/>
+    <w:basedOn w:val="Fontepargpadro"/>
+    <w:uiPriority w:val="99"/>
+    <w:semiHidden/>
+    <w:unhideWhenUsed/>
+    <w:rsid w:val="00FE4043"/>
+    <w:rPr>
+      <w:color w:val="954F72" w:themeColor="followedHyperlink"/>
+      <w:u w:val="single"/>
+    </w:rPr>
+  </w:style>
 </w:styles>
 </file>
 

</xml_diff>

<commit_message>
Atualizando anotações sobre java
</commit_message>
<xml_diff>
--- a/CURSO DE KOTLIN E JAVA.docx
+++ b/CURSO DE KOTLIN E JAVA.docx
@@ -900,19 +900,7 @@
           <w:rPr>
             <w:rStyle w:val="Hyperlink"/>
           </w:rPr>
-          <w:t>https://www.w3schools.com/java/java</w:t>
-        </w:r>
-        <w:r>
-          <w:rPr>
-            <w:rStyle w:val="Hyperlink"/>
-          </w:rPr>
-          <w:t>_</w:t>
-        </w:r>
-        <w:r>
-          <w:rPr>
-            <w:rStyle w:val="Hyperlink"/>
-          </w:rPr>
-          <w:t>compiler.asp</w:t>
+          <w:t>https://www.w3schools.com/java/java_compiler.asp</w:t>
         </w:r>
       </w:hyperlink>
     </w:p>
@@ -960,33 +948,21 @@
       </w:r>
       <w:r>
         <w:br/>
+        <w:t>String</w:t>
+      </w:r>
+      <w:r>
+        <w:t xml:space="preserve"> </w:t>
       </w:r>
       <w:proofErr w:type="spellStart"/>
       <w:r>
-        <w:t>String</w:t>
+        <w:t>nomeDaVariavel</w:t>
       </w:r>
       <w:proofErr w:type="spellEnd"/>
       <w:r>
-        <w:t xml:space="preserve"> </w:t>
-      </w:r>
-      <w:proofErr w:type="spellStart"/>
-      <w:r>
-        <w:t>nomeDaVariavel</w:t>
-      </w:r>
-      <w:proofErr w:type="spellEnd"/>
-      <w:r>
         <w:t xml:space="preserve"> = Resultado;</w:t>
       </w:r>
       <w:r>
-        <w:t xml:space="preserve"> - Variável </w:t>
-      </w:r>
-      <w:proofErr w:type="spellStart"/>
-      <w:r>
-        <w:t>String</w:t>
-      </w:r>
-      <w:proofErr w:type="spellEnd"/>
-      <w:r>
-        <w:t>.</w:t>
+        <w:t xml:space="preserve"> - Variável String.</w:t>
       </w:r>
       <w:r>
         <w:br/>
@@ -1132,6 +1108,9 @@
     </w:p>
     <w:p>
       <w:r>
+        <w:rPr>
+          <w:noProof/>
+        </w:rPr>
         <w:drawing>
           <wp:inline distT="0" distB="0" distL="0" distR="0" wp14:anchorId="57F47587" wp14:editId="5E8D4A07">
             <wp:extent cx="5400040" cy="3060065"/>
@@ -1277,6 +1256,3572 @@
         </w:drawing>
       </w:r>
     </w:p>
+    <w:p/>
+    <w:p/>
+    <w:p/>
+    <w:p/>
+    <w:p>
+      <w:pPr>
+        <w:rPr>
+          <w:b/>
+          <w:bCs/>
+          <w:sz w:val="24"/>
+          <w:szCs w:val="24"/>
+        </w:rPr>
+      </w:pPr>
+      <w:r>
+        <w:rPr>
+          <w:b/>
+          <w:bCs/>
+          <w:sz w:val="24"/>
+          <w:szCs w:val="24"/>
+        </w:rPr>
+        <w:lastRenderedPageBreak/>
+        <w:t>Operadores Aritméticos</w:t>
+      </w:r>
+    </w:p>
+    <w:p>
+      <w:pPr>
+        <w:rPr>
+          <w:b/>
+          <w:bCs/>
+        </w:rPr>
+      </w:pPr>
+      <w:r>
+        <w:rPr>
+          <w:b/>
+          <w:bCs/>
+        </w:rPr>
+        <w:t>Básicos</w:t>
+      </w:r>
+    </w:p>
+    <w:p>
+      <w:pPr>
+        <w:rPr>
+          <w:b/>
+          <w:bCs/>
+        </w:rPr>
+      </w:pPr>
+      <w:r>
+        <w:rPr>
+          <w:b/>
+          <w:bCs/>
+          <w:noProof/>
+        </w:rPr>
+        <w:drawing>
+          <wp:inline distT="0" distB="0" distL="0" distR="0" wp14:anchorId="36BDBE0F" wp14:editId="01C17036">
+            <wp:extent cx="5362575" cy="2266950"/>
+            <wp:effectExtent l="0" t="0" r="9525" b="0"/>
+            <wp:docPr id="8" name="Imagem 8"/>
+            <wp:cNvGraphicFramePr>
+              <a:graphicFrameLocks xmlns:a="http://schemas.openxmlformats.org/drawingml/2006/main" noChangeAspect="1"/>
+            </wp:cNvGraphicFramePr>
+            <a:graphic xmlns:a="http://schemas.openxmlformats.org/drawingml/2006/main">
+              <a:graphicData uri="http://schemas.openxmlformats.org/drawingml/2006/picture">
+                <pic:pic xmlns:pic="http://schemas.openxmlformats.org/drawingml/2006/picture">
+                  <pic:nvPicPr>
+                    <pic:cNvPr id="1" name=""/>
+                    <pic:cNvPicPr/>
+                  </pic:nvPicPr>
+                  <pic:blipFill rotWithShape="1">
+                    <a:blip r:embed="rId17"/>
+                    <a:srcRect l="176" t="825" r="518" b="990"/>
+                    <a:stretch/>
+                  </pic:blipFill>
+                  <pic:spPr bwMode="auto">
+                    <a:xfrm>
+                      <a:off x="0" y="0"/>
+                      <a:ext cx="5362575" cy="2266950"/>
+                    </a:xfrm>
+                    <a:prstGeom prst="rect">
+                      <a:avLst/>
+                    </a:prstGeom>
+                    <a:ln>
+                      <a:noFill/>
+                    </a:ln>
+                    <a:extLst>
+                      <a:ext uri="{53640926-AAD7-44D8-BBD7-CCE9431645EC}">
+                        <a14:shadowObscured xmlns:a14="http://schemas.microsoft.com/office/drawing/2010/main"/>
+                      </a:ext>
+                    </a:extLst>
+                  </pic:spPr>
+                </pic:pic>
+              </a:graphicData>
+            </a:graphic>
+          </wp:inline>
+        </w:drawing>
+      </w:r>
+    </w:p>
+    <w:p>
+      <w:pPr>
+        <w:rPr>
+          <w:b/>
+          <w:bCs/>
+        </w:rPr>
+      </w:pPr>
+    </w:p>
+    <w:p>
+      <w:pPr>
+        <w:rPr>
+          <w:b/>
+          <w:bCs/>
+        </w:rPr>
+      </w:pPr>
+      <w:r>
+        <w:rPr>
+          <w:b/>
+          <w:bCs/>
+        </w:rPr>
+        <w:t>Ordem de Precedência</w:t>
+      </w:r>
+    </w:p>
+    <w:p>
+      <w:pPr>
+        <w:pStyle w:val="PargrafodaLista"/>
+        <w:numPr>
+          <w:ilvl w:val="0"/>
+          <w:numId w:val="2"/>
+        </w:numPr>
+        <w:rPr>
+          <w:b/>
+          <w:bCs/>
+        </w:rPr>
+      </w:pPr>
+      <w:r>
+        <w:rPr>
+          <w:b/>
+          <w:bCs/>
+        </w:rPr>
+        <w:t>Parênteses</w:t>
+      </w:r>
+    </w:p>
+    <w:p>
+      <w:pPr>
+        <w:pStyle w:val="PargrafodaLista"/>
+        <w:numPr>
+          <w:ilvl w:val="0"/>
+          <w:numId w:val="2"/>
+        </w:numPr>
+        <w:rPr>
+          <w:b/>
+          <w:bCs/>
+        </w:rPr>
+      </w:pPr>
+      <w:r>
+        <w:rPr>
+          <w:b/>
+          <w:bCs/>
+        </w:rPr>
+        <w:t>Multiplicação e Divisão</w:t>
+      </w:r>
+    </w:p>
+    <w:p>
+      <w:pPr>
+        <w:pStyle w:val="PargrafodaLista"/>
+        <w:numPr>
+          <w:ilvl w:val="0"/>
+          <w:numId w:val="2"/>
+        </w:numPr>
+        <w:rPr>
+          <w:b/>
+          <w:bCs/>
+        </w:rPr>
+      </w:pPr>
+      <w:r>
+        <w:rPr>
+          <w:b/>
+          <w:bCs/>
+        </w:rPr>
+        <w:t>Subtração e Adição</w:t>
+      </w:r>
+    </w:p>
+    <w:p>
+      <w:pPr>
+        <w:rPr>
+          <w:b/>
+          <w:bCs/>
+          <w:sz w:val="24"/>
+          <w:szCs w:val="24"/>
+        </w:rPr>
+      </w:pPr>
+      <w:r>
+        <w:rPr>
+          <w:b/>
+          <w:bCs/>
+          <w:sz w:val="24"/>
+          <w:szCs w:val="24"/>
+        </w:rPr>
+        <w:t xml:space="preserve">Operadores relacionais </w:t>
+      </w:r>
+    </w:p>
+    <w:p>
+      <w:r>
+        <w:rPr>
+          <w:noProof/>
+        </w:rPr>
+        <w:drawing>
+          <wp:inline distT="0" distB="0" distL="0" distR="0" wp14:anchorId="2FFFF3C9" wp14:editId="29D4670C">
+            <wp:extent cx="5400040" cy="2671445"/>
+            <wp:effectExtent l="0" t="0" r="0" b="0"/>
+            <wp:docPr id="9" name="Imagem 9"/>
+            <wp:cNvGraphicFramePr>
+              <a:graphicFrameLocks xmlns:a="http://schemas.openxmlformats.org/drawingml/2006/main" noChangeAspect="1"/>
+            </wp:cNvGraphicFramePr>
+            <a:graphic xmlns:a="http://schemas.openxmlformats.org/drawingml/2006/main">
+              <a:graphicData uri="http://schemas.openxmlformats.org/drawingml/2006/picture">
+                <pic:pic xmlns:pic="http://schemas.openxmlformats.org/drawingml/2006/picture">
+                  <pic:nvPicPr>
+                    <pic:cNvPr id="1" name=""/>
+                    <pic:cNvPicPr/>
+                  </pic:nvPicPr>
+                  <pic:blipFill>
+                    <a:blip r:embed="rId18"/>
+                    <a:stretch>
+                      <a:fillRect/>
+                    </a:stretch>
+                  </pic:blipFill>
+                  <pic:spPr>
+                    <a:xfrm>
+                      <a:off x="0" y="0"/>
+                      <a:ext cx="5400040" cy="2671445"/>
+                    </a:xfrm>
+                    <a:prstGeom prst="rect">
+                      <a:avLst/>
+                    </a:prstGeom>
+                  </pic:spPr>
+                </pic:pic>
+              </a:graphicData>
+            </a:graphic>
+          </wp:inline>
+        </w:drawing>
+      </w:r>
+    </w:p>
+    <w:p>
+      <w:pPr>
+        <w:rPr>
+          <w:b/>
+          <w:bCs/>
+          <w:sz w:val="24"/>
+          <w:szCs w:val="24"/>
+        </w:rPr>
+      </w:pPr>
+      <w:r>
+        <w:rPr>
+          <w:b/>
+          <w:bCs/>
+          <w:sz w:val="24"/>
+          <w:szCs w:val="24"/>
+        </w:rPr>
+        <w:t>Operadores Lógicos</w:t>
+      </w:r>
+    </w:p>
+    <w:p>
+      <w:pPr>
+        <w:rPr>
+          <w:b/>
+          <w:bCs/>
+          <w:sz w:val="24"/>
+          <w:szCs w:val="24"/>
+        </w:rPr>
+      </w:pPr>
+      <w:r>
+        <w:rPr>
+          <w:b/>
+          <w:bCs/>
+          <w:noProof/>
+          <w:sz w:val="24"/>
+          <w:szCs w:val="24"/>
+        </w:rPr>
+        <w:drawing>
+          <wp:inline distT="0" distB="0" distL="0" distR="0" wp14:anchorId="61599C2E" wp14:editId="20827943">
+            <wp:extent cx="5400040" cy="1118235"/>
+            <wp:effectExtent l="0" t="0" r="0" b="5715"/>
+            <wp:docPr id="10" name="Imagem 10"/>
+            <wp:cNvGraphicFramePr>
+              <a:graphicFrameLocks xmlns:a="http://schemas.openxmlformats.org/drawingml/2006/main" noChangeAspect="1"/>
+            </wp:cNvGraphicFramePr>
+            <a:graphic xmlns:a="http://schemas.openxmlformats.org/drawingml/2006/main">
+              <a:graphicData uri="http://schemas.openxmlformats.org/drawingml/2006/picture">
+                <pic:pic xmlns:pic="http://schemas.openxmlformats.org/drawingml/2006/picture">
+                  <pic:nvPicPr>
+                    <pic:cNvPr id="1" name=""/>
+                    <pic:cNvPicPr/>
+                  </pic:nvPicPr>
+                  <pic:blipFill>
+                    <a:blip r:embed="rId19"/>
+                    <a:stretch>
+                      <a:fillRect/>
+                    </a:stretch>
+                  </pic:blipFill>
+                  <pic:spPr>
+                    <a:xfrm>
+                      <a:off x="0" y="0"/>
+                      <a:ext cx="5400040" cy="1118235"/>
+                    </a:xfrm>
+                    <a:prstGeom prst="rect">
+                      <a:avLst/>
+                    </a:prstGeom>
+                  </pic:spPr>
+                </pic:pic>
+              </a:graphicData>
+            </a:graphic>
+          </wp:inline>
+        </w:drawing>
+      </w:r>
+    </w:p>
+    <w:p>
+      <w:pPr>
+        <w:rPr>
+          <w:b/>
+          <w:bCs/>
+          <w:sz w:val="24"/>
+          <w:szCs w:val="24"/>
+        </w:rPr>
+      </w:pPr>
+      <w:r>
+        <w:rPr>
+          <w:b/>
+          <w:bCs/>
+          <w:sz w:val="24"/>
+          <w:szCs w:val="24"/>
+        </w:rPr>
+        <w:lastRenderedPageBreak/>
+        <w:t>Estruturas condicionais</w:t>
+      </w:r>
+      <w:r>
+        <w:rPr>
+          <w:b/>
+          <w:bCs/>
+          <w:sz w:val="24"/>
+          <w:szCs w:val="24"/>
+        </w:rPr>
+        <w:t xml:space="preserve"> (</w:t>
+      </w:r>
+      <w:proofErr w:type="spellStart"/>
+      <w:r>
+        <w:rPr>
+          <w:b/>
+          <w:bCs/>
+          <w:sz w:val="24"/>
+          <w:szCs w:val="24"/>
+        </w:rPr>
+        <w:t>If</w:t>
+      </w:r>
+      <w:proofErr w:type="spellEnd"/>
+      <w:r>
+        <w:rPr>
+          <w:b/>
+          <w:bCs/>
+          <w:sz w:val="24"/>
+          <w:szCs w:val="24"/>
+        </w:rPr>
+        <w:t>)</w:t>
+      </w:r>
+    </w:p>
+    <w:p>
+      <w:pPr>
+        <w:rPr>
+          <w:b/>
+          <w:bCs/>
+        </w:rPr>
+      </w:pPr>
+      <w:proofErr w:type="spellStart"/>
+      <w:r>
+        <w:t>if</w:t>
+      </w:r>
+      <w:proofErr w:type="spellEnd"/>
+      <w:r>
+        <w:t>(condição)</w:t>
+      </w:r>
+      <w:r>
+        <w:t xml:space="preserve"> </w:t>
+      </w:r>
+      <w:proofErr w:type="gramStart"/>
+      <w:r>
+        <w:t>{</w:t>
+      </w:r>
+      <w:r>
+        <w:t xml:space="preserve"> </w:t>
+      </w:r>
+      <w:r>
+        <w:rPr>
+          <w:b/>
+          <w:bCs/>
+        </w:rPr>
+        <w:t>SE</w:t>
+      </w:r>
+      <w:proofErr w:type="gramEnd"/>
+    </w:p>
+    <w:p>
+      <w:proofErr w:type="gramStart"/>
+      <w:r>
+        <w:t>}</w:t>
+      </w:r>
+      <w:proofErr w:type="spellStart"/>
+      <w:r>
+        <w:t>else</w:t>
+      </w:r>
+      <w:proofErr w:type="spellEnd"/>
+      <w:proofErr w:type="gramEnd"/>
+      <w:r>
+        <w:t xml:space="preserve"> </w:t>
+      </w:r>
+      <w:proofErr w:type="spellStart"/>
+      <w:r>
+        <w:t>if</w:t>
+      </w:r>
+      <w:proofErr w:type="spellEnd"/>
+      <w:r>
+        <w:t>(condição) {</w:t>
+      </w:r>
+      <w:r>
+        <w:t xml:space="preserve"> SE SENÃO</w:t>
+      </w:r>
+    </w:p>
+    <w:p>
+      <w:proofErr w:type="gramStart"/>
+      <w:r>
+        <w:t>}</w:t>
+      </w:r>
+      <w:proofErr w:type="spellStart"/>
+      <w:r>
+        <w:t>else</w:t>
+      </w:r>
+      <w:proofErr w:type="spellEnd"/>
+      <w:proofErr w:type="gramEnd"/>
+      <w:r>
+        <w:t xml:space="preserve"> { SENÃO</w:t>
+      </w:r>
+    </w:p>
+    <w:p>
+      <w:r>
+        <w:t>}</w:t>
+      </w:r>
+    </w:p>
+    <w:p>
+      <w:pPr>
+        <w:rPr>
+          <w:b/>
+          <w:bCs/>
+          <w:sz w:val="24"/>
+          <w:szCs w:val="24"/>
+        </w:rPr>
+      </w:pPr>
+      <w:r>
+        <w:rPr>
+          <w:b/>
+          <w:bCs/>
+          <w:sz w:val="24"/>
+          <w:szCs w:val="24"/>
+        </w:rPr>
+        <w:t>Estruturas condicionais (Operador Ternário)</w:t>
+      </w:r>
+    </w:p>
+    <w:p>
+      <w:r>
+        <w:t>(condição</w:t>
+      </w:r>
+      <w:proofErr w:type="gramStart"/>
+      <w:r>
+        <w:t>)?</w:t>
+      </w:r>
+      <w:proofErr w:type="spellStart"/>
+      <w:r>
+        <w:t>verdade</w:t>
+      </w:r>
+      <w:proofErr w:type="gramEnd"/>
+      <w:r>
+        <w:t>:falso</w:t>
+      </w:r>
+      <w:proofErr w:type="spellEnd"/>
+    </w:p>
+    <w:p>
+      <w:proofErr w:type="spellStart"/>
+      <w:r>
+        <w:t>Ex</w:t>
+      </w:r>
+      <w:proofErr w:type="spellEnd"/>
+      <w:r>
+        <w:t>:</w:t>
+      </w:r>
+    </w:p>
+    <w:p>
+      <w:pPr>
+        <w:tabs>
+          <w:tab w:val="left" w:pos="916"/>
+          <w:tab w:val="left" w:pos="1832"/>
+          <w:tab w:val="left" w:pos="2748"/>
+          <w:tab w:val="left" w:pos="3664"/>
+          <w:tab w:val="left" w:pos="4580"/>
+          <w:tab w:val="left" w:pos="5496"/>
+          <w:tab w:val="left" w:pos="6412"/>
+          <w:tab w:val="left" w:pos="7328"/>
+          <w:tab w:val="left" w:pos="8244"/>
+          <w:tab w:val="left" w:pos="9160"/>
+          <w:tab w:val="left" w:pos="10076"/>
+          <w:tab w:val="left" w:pos="10992"/>
+          <w:tab w:val="left" w:pos="11908"/>
+          <w:tab w:val="left" w:pos="12824"/>
+          <w:tab w:val="left" w:pos="13740"/>
+          <w:tab w:val="left" w:pos="14656"/>
+        </w:tabs>
+        <w:spacing w:after="0" w:line="240" w:lineRule="auto"/>
+        <w:rPr>
+          <w:rFonts w:ascii="Courier New" w:eastAsia="Times New Roman" w:hAnsi="Courier New" w:cs="Courier New"/>
+          <w:color w:val="A9B7C6"/>
+          <w:sz w:val="20"/>
+          <w:szCs w:val="20"/>
+          <w:lang w:eastAsia="pt-BR"/>
+        </w:rPr>
+      </w:pPr>
+      <w:r>
+        <w:rPr>
+          <w:rFonts w:ascii="Courier New" w:eastAsia="Times New Roman" w:hAnsi="Courier New" w:cs="Courier New"/>
+          <w:color w:val="CC7832"/>
+          <w:sz w:val="20"/>
+          <w:szCs w:val="20"/>
+          <w:lang w:eastAsia="pt-BR"/>
+        </w:rPr>
+        <w:t xml:space="preserve">int </w:t>
+      </w:r>
+      <w:r>
+        <w:rPr>
+          <w:rFonts w:ascii="Courier New" w:eastAsia="Times New Roman" w:hAnsi="Courier New" w:cs="Courier New"/>
+          <w:color w:val="A9B7C6"/>
+          <w:sz w:val="20"/>
+          <w:szCs w:val="20"/>
+          <w:lang w:eastAsia="pt-BR"/>
+        </w:rPr>
+        <w:t xml:space="preserve">idade = </w:t>
+      </w:r>
+      <w:r>
+        <w:rPr>
+          <w:rFonts w:ascii="Courier New" w:eastAsia="Times New Roman" w:hAnsi="Courier New" w:cs="Courier New"/>
+          <w:color w:val="6897BB"/>
+          <w:sz w:val="20"/>
+          <w:szCs w:val="20"/>
+          <w:lang w:eastAsia="pt-BR"/>
+        </w:rPr>
+        <w:t>18</w:t>
+      </w:r>
+      <w:r>
+        <w:rPr>
+          <w:rFonts w:ascii="Courier New" w:eastAsia="Times New Roman" w:hAnsi="Courier New" w:cs="Courier New"/>
+          <w:color w:val="CC7832"/>
+          <w:sz w:val="20"/>
+          <w:szCs w:val="20"/>
+          <w:lang w:eastAsia="pt-BR"/>
+        </w:rPr>
+        <w:t>;</w:t>
+      </w:r>
+      <w:r>
+        <w:rPr>
+          <w:rFonts w:ascii="Courier New" w:eastAsia="Times New Roman" w:hAnsi="Courier New" w:cs="Courier New"/>
+          <w:color w:val="CC7832"/>
+          <w:sz w:val="20"/>
+          <w:szCs w:val="20"/>
+          <w:lang w:eastAsia="pt-BR"/>
+        </w:rPr>
+        <w:br/>
+      </w:r>
+      <w:r>
+        <w:rPr>
+          <w:rFonts w:ascii="Courier New" w:eastAsia="Times New Roman" w:hAnsi="Courier New" w:cs="Courier New"/>
+          <w:color w:val="A9B7C6"/>
+          <w:sz w:val="20"/>
+          <w:szCs w:val="20"/>
+          <w:lang w:eastAsia="pt-BR"/>
+        </w:rPr>
+        <w:t xml:space="preserve">String texto = (idade &gt;= </w:t>
+      </w:r>
+      <w:r>
+        <w:rPr>
+          <w:rFonts w:ascii="Courier New" w:eastAsia="Times New Roman" w:hAnsi="Courier New" w:cs="Courier New"/>
+          <w:color w:val="6897BB"/>
+          <w:sz w:val="20"/>
+          <w:szCs w:val="20"/>
+          <w:lang w:eastAsia="pt-BR"/>
+        </w:rPr>
+        <w:t>18</w:t>
+      </w:r>
+      <w:proofErr w:type="gramStart"/>
+      <w:r>
+        <w:rPr>
+          <w:rFonts w:ascii="Courier New" w:eastAsia="Times New Roman" w:hAnsi="Courier New" w:cs="Courier New"/>
+          <w:color w:val="A9B7C6"/>
+          <w:sz w:val="20"/>
+          <w:szCs w:val="20"/>
+          <w:lang w:eastAsia="pt-BR"/>
+        </w:rPr>
+        <w:t>) ?</w:t>
+      </w:r>
+      <w:proofErr w:type="gramEnd"/>
+      <w:r>
+        <w:rPr>
+          <w:rFonts w:ascii="Courier New" w:eastAsia="Times New Roman" w:hAnsi="Courier New" w:cs="Courier New"/>
+          <w:color w:val="A9B7C6"/>
+          <w:sz w:val="20"/>
+          <w:szCs w:val="20"/>
+          <w:lang w:eastAsia="pt-BR"/>
+        </w:rPr>
+        <w:t xml:space="preserve"> </w:t>
+      </w:r>
+      <w:r>
+        <w:rPr>
+          <w:rFonts w:ascii="Courier New" w:eastAsia="Times New Roman" w:hAnsi="Courier New" w:cs="Courier New"/>
+          <w:color w:val="6A8759"/>
+          <w:sz w:val="20"/>
+          <w:szCs w:val="20"/>
+          <w:lang w:eastAsia="pt-BR"/>
+        </w:rPr>
+        <w:t>"Maior Idade</w:t>
+      </w:r>
+      <w:proofErr w:type="gramStart"/>
+      <w:r>
+        <w:rPr>
+          <w:rFonts w:ascii="Courier New" w:eastAsia="Times New Roman" w:hAnsi="Courier New" w:cs="Courier New"/>
+          <w:color w:val="6A8759"/>
+          <w:sz w:val="20"/>
+          <w:szCs w:val="20"/>
+          <w:lang w:eastAsia="pt-BR"/>
+        </w:rPr>
+        <w:t xml:space="preserve">" </w:t>
+      </w:r>
+      <w:r>
+        <w:rPr>
+          <w:rFonts w:ascii="Courier New" w:eastAsia="Times New Roman" w:hAnsi="Courier New" w:cs="Courier New"/>
+          <w:color w:val="A9B7C6"/>
+          <w:sz w:val="20"/>
+          <w:szCs w:val="20"/>
+          <w:lang w:eastAsia="pt-BR"/>
+        </w:rPr>
+        <w:t>:</w:t>
+      </w:r>
+      <w:proofErr w:type="gramEnd"/>
+      <w:r>
+        <w:rPr>
+          <w:rFonts w:ascii="Courier New" w:eastAsia="Times New Roman" w:hAnsi="Courier New" w:cs="Courier New"/>
+          <w:color w:val="A9B7C6"/>
+          <w:sz w:val="20"/>
+          <w:szCs w:val="20"/>
+          <w:lang w:eastAsia="pt-BR"/>
+        </w:rPr>
+        <w:t xml:space="preserve"> </w:t>
+      </w:r>
+      <w:r>
+        <w:rPr>
+          <w:rFonts w:ascii="Courier New" w:eastAsia="Times New Roman" w:hAnsi="Courier New" w:cs="Courier New"/>
+          <w:color w:val="6A8759"/>
+          <w:sz w:val="20"/>
+          <w:szCs w:val="20"/>
+          <w:lang w:eastAsia="pt-BR"/>
+        </w:rPr>
+        <w:t>"Menor Idade;"</w:t>
+      </w:r>
+      <w:r>
+        <w:rPr>
+          <w:rFonts w:ascii="Courier New" w:eastAsia="Times New Roman" w:hAnsi="Courier New" w:cs="Courier New"/>
+          <w:color w:val="CC7832"/>
+          <w:sz w:val="20"/>
+          <w:szCs w:val="20"/>
+          <w:lang w:eastAsia="pt-BR"/>
+        </w:rPr>
+        <w:t>;</w:t>
+      </w:r>
+      <w:r>
+        <w:rPr>
+          <w:rFonts w:ascii="Courier New" w:eastAsia="Times New Roman" w:hAnsi="Courier New" w:cs="Courier New"/>
+          <w:color w:val="CC7832"/>
+          <w:sz w:val="20"/>
+          <w:szCs w:val="20"/>
+          <w:lang w:eastAsia="pt-BR"/>
+        </w:rPr>
+        <w:br/>
+      </w:r>
+      <w:r>
+        <w:rPr>
+          <w:rFonts w:ascii="Courier New" w:eastAsia="Times New Roman" w:hAnsi="Courier New" w:cs="Courier New"/>
+          <w:color w:val="A9B7C6"/>
+          <w:sz w:val="20"/>
+          <w:szCs w:val="20"/>
+          <w:lang w:eastAsia="pt-BR"/>
+        </w:rPr>
+        <w:t>System.</w:t>
+      </w:r>
+      <w:r>
+        <w:rPr>
+          <w:rFonts w:ascii="Courier New" w:eastAsia="Times New Roman" w:hAnsi="Courier New" w:cs="Courier New"/>
+          <w:i/>
+          <w:iCs/>
+          <w:color w:val="9876AA"/>
+          <w:sz w:val="20"/>
+          <w:szCs w:val="20"/>
+          <w:lang w:eastAsia="pt-BR"/>
+        </w:rPr>
+        <w:t>out</w:t>
+      </w:r>
+      <w:r>
+        <w:rPr>
+          <w:rFonts w:ascii="Courier New" w:eastAsia="Times New Roman" w:hAnsi="Courier New" w:cs="Courier New"/>
+          <w:color w:val="A9B7C6"/>
+          <w:sz w:val="20"/>
+          <w:szCs w:val="20"/>
+          <w:lang w:eastAsia="pt-BR"/>
+        </w:rPr>
+        <w:t>.println(</w:t>
+      </w:r>
+      <w:r>
+        <w:rPr>
+          <w:rFonts w:ascii="Courier New" w:eastAsia="Times New Roman" w:hAnsi="Courier New" w:cs="Courier New"/>
+          <w:color w:val="6A8759"/>
+          <w:sz w:val="20"/>
+          <w:szCs w:val="20"/>
+          <w:lang w:eastAsia="pt-BR"/>
+        </w:rPr>
+        <w:t xml:space="preserve">"Resultado: " </w:t>
+      </w:r>
+      <w:r>
+        <w:rPr>
+          <w:rFonts w:ascii="Courier New" w:eastAsia="Times New Roman" w:hAnsi="Courier New" w:cs="Courier New"/>
+          <w:color w:val="A9B7C6"/>
+          <w:sz w:val="20"/>
+          <w:szCs w:val="20"/>
+          <w:lang w:eastAsia="pt-BR"/>
+        </w:rPr>
+        <w:t>+ texto)</w:t>
+      </w:r>
+      <w:r>
+        <w:rPr>
+          <w:rFonts w:ascii="Courier New" w:eastAsia="Times New Roman" w:hAnsi="Courier New" w:cs="Courier New"/>
+          <w:color w:val="CC7832"/>
+          <w:sz w:val="20"/>
+          <w:szCs w:val="20"/>
+          <w:lang w:eastAsia="pt-BR"/>
+        </w:rPr>
+        <w:t>;</w:t>
+      </w:r>
+    </w:p>
+    <w:p/>
+    <w:p>
+      <w:pPr>
+        <w:rPr>
+          <w:b/>
+          <w:bCs/>
+          <w:sz w:val="24"/>
+          <w:szCs w:val="24"/>
+        </w:rPr>
+      </w:pPr>
+      <w:r>
+        <w:rPr>
+          <w:b/>
+          <w:bCs/>
+          <w:sz w:val="24"/>
+          <w:szCs w:val="24"/>
+        </w:rPr>
+        <w:t>Estruturas condicionais (Switch)</w:t>
+      </w:r>
+    </w:p>
+    <w:p>
+      <w:pPr>
+        <w:rPr>
+          <w:bCs/>
+        </w:rPr>
+      </w:pPr>
+      <w:proofErr w:type="gramStart"/>
+      <w:r>
+        <w:rPr>
+          <w:bCs/>
+        </w:rPr>
+        <w:t>Switch(</w:t>
+      </w:r>
+      <w:proofErr w:type="gramEnd"/>
+      <w:r>
+        <w:rPr>
+          <w:bCs/>
+        </w:rPr>
+        <w:t>valor a testar) {</w:t>
+      </w:r>
+    </w:p>
+    <w:p>
+      <w:pPr>
+        <w:rPr>
+          <w:bCs/>
+        </w:rPr>
+      </w:pPr>
+      <w:r>
+        <w:rPr>
+          <w:bCs/>
+        </w:rPr>
+        <w:t xml:space="preserve">   case valor:</w:t>
+      </w:r>
+    </w:p>
+    <w:p>
+      <w:pPr>
+        <w:rPr>
+          <w:bCs/>
+        </w:rPr>
+      </w:pPr>
+      <w:r>
+        <w:rPr>
+          <w:bCs/>
+        </w:rPr>
+        <w:t xml:space="preserve">            código a ser executado;</w:t>
+      </w:r>
+    </w:p>
+    <w:p>
+      <w:pPr>
+        <w:rPr>
+          <w:bCs/>
+        </w:rPr>
+      </w:pPr>
+      <w:r>
+        <w:rPr>
+          <w:bCs/>
+        </w:rPr>
+        <w:t xml:space="preserve">            break;</w:t>
+      </w:r>
+    </w:p>
+    <w:p>
+      <w:pPr>
+        <w:rPr>
+          <w:bCs/>
+        </w:rPr>
+      </w:pPr>
+      <w:r>
+        <w:rPr>
+          <w:bCs/>
+        </w:rPr>
+        <w:t>}</w:t>
+      </w:r>
+    </w:p>
+    <w:p>
+      <w:pPr>
+        <w:rPr>
+          <w:bCs/>
+        </w:rPr>
+      </w:pPr>
+      <w:r>
+        <w:rPr>
+          <w:bCs/>
+        </w:rPr>
+        <w:t xml:space="preserve">Caso não seja colocado o break, </w:t>
+      </w:r>
+      <w:r>
+        <w:rPr>
+          <w:bCs/>
+        </w:rPr>
+        <w:t>O</w:t>
+      </w:r>
+      <w:r>
+        <w:rPr>
+          <w:bCs/>
+        </w:rPr>
+        <w:t xml:space="preserve"> código irá </w:t>
+      </w:r>
+      <w:r>
+        <w:rPr>
+          <w:bCs/>
+        </w:rPr>
+        <w:t>executar todos os outros códigos</w:t>
+      </w:r>
+      <w:r>
+        <w:rPr>
+          <w:bCs/>
+        </w:rPr>
+        <w:t>.</w:t>
+      </w:r>
+    </w:p>
+    <w:p>
+      <w:pPr>
+        <w:rPr>
+          <w:bCs/>
+        </w:rPr>
+      </w:pPr>
+    </w:p>
+    <w:p>
+      <w:pPr>
+        <w:rPr>
+          <w:b/>
+          <w:sz w:val="24"/>
+          <w:szCs w:val="24"/>
+        </w:rPr>
+      </w:pPr>
+      <w:proofErr w:type="spellStart"/>
+      <w:r>
+        <w:rPr>
+          <w:b/>
+          <w:sz w:val="24"/>
+          <w:szCs w:val="24"/>
+        </w:rPr>
+        <w:t>Arrays</w:t>
+      </w:r>
+      <w:proofErr w:type="spellEnd"/>
+    </w:p>
+    <w:p>
+      <w:pPr>
+        <w:rPr>
+          <w:bCs/>
+        </w:rPr>
+      </w:pPr>
+      <w:r>
+        <w:rPr>
+          <w:bCs/>
+        </w:rPr>
+        <w:drawing>
+          <wp:inline distT="0" distB="0" distL="0" distR="0" wp14:anchorId="10F569B7" wp14:editId="3A33E2C6">
+            <wp:extent cx="4123170" cy="3200400"/>
+            <wp:effectExtent l="0" t="0" r="0" b="0"/>
+            <wp:docPr id="11" name="Imagem 11"/>
+            <wp:cNvGraphicFramePr>
+              <a:graphicFrameLocks xmlns:a="http://schemas.openxmlformats.org/drawingml/2006/main" noChangeAspect="1"/>
+            </wp:cNvGraphicFramePr>
+            <a:graphic xmlns:a="http://schemas.openxmlformats.org/drawingml/2006/main">
+              <a:graphicData uri="http://schemas.openxmlformats.org/drawingml/2006/picture">
+                <pic:pic xmlns:pic="http://schemas.openxmlformats.org/drawingml/2006/picture">
+                  <pic:nvPicPr>
+                    <pic:cNvPr id="1" name=""/>
+                    <pic:cNvPicPr/>
+                  </pic:nvPicPr>
+                  <pic:blipFill>
+                    <a:blip r:embed="rId20"/>
+                    <a:stretch>
+                      <a:fillRect/>
+                    </a:stretch>
+                  </pic:blipFill>
+                  <pic:spPr>
+                    <a:xfrm>
+                      <a:off x="0" y="0"/>
+                      <a:ext cx="4146554" cy="3218550"/>
+                    </a:xfrm>
+                    <a:prstGeom prst="rect">
+                      <a:avLst/>
+                    </a:prstGeom>
+                  </pic:spPr>
+                </pic:pic>
+              </a:graphicData>
+            </a:graphic>
+          </wp:inline>
+        </w:drawing>
+      </w:r>
+    </w:p>
+    <w:p>
+      <w:pPr>
+        <w:rPr>
+          <w:bCs/>
+        </w:rPr>
+      </w:pPr>
+      <w:r>
+        <w:rPr>
+          <w:bCs/>
+        </w:rPr>
+        <w:lastRenderedPageBreak/>
+        <w:t xml:space="preserve">Os </w:t>
+      </w:r>
+      <w:proofErr w:type="spellStart"/>
+      <w:r>
+        <w:rPr>
+          <w:bCs/>
+        </w:rPr>
+        <w:t>Arrays</w:t>
+      </w:r>
+      <w:proofErr w:type="spellEnd"/>
+      <w:r>
+        <w:rPr>
+          <w:bCs/>
+        </w:rPr>
+        <w:t xml:space="preserve"> basicamente armazenam</w:t>
+      </w:r>
+      <w:r>
+        <w:rPr>
+          <w:bCs/>
+        </w:rPr>
+        <w:t xml:space="preserve"> vários valores em posições</w:t>
+      </w:r>
+      <w:r>
+        <w:rPr>
+          <w:bCs/>
+        </w:rPr>
+        <w:t xml:space="preserve">, como se fosse uma lista de outras linguagens. No JAVA é para declarar um </w:t>
+      </w:r>
+      <w:proofErr w:type="spellStart"/>
+      <w:r>
+        <w:rPr>
+          <w:bCs/>
+        </w:rPr>
+        <w:t>array</w:t>
+      </w:r>
+      <w:proofErr w:type="spellEnd"/>
+      <w:r>
+        <w:rPr>
+          <w:bCs/>
+        </w:rPr>
+        <w:t xml:space="preserve"> é preciso colocar colchetes no tipo da variável.</w:t>
+      </w:r>
+      <w:r>
+        <w:rPr>
+          <w:bCs/>
+        </w:rPr>
+        <w:br/>
+      </w:r>
+      <w:proofErr w:type="spellStart"/>
+      <w:r>
+        <w:rPr>
+          <w:bCs/>
+        </w:rPr>
+        <w:t>Ex</w:t>
+      </w:r>
+      <w:proofErr w:type="spellEnd"/>
+      <w:r>
+        <w:rPr>
+          <w:bCs/>
+        </w:rPr>
+        <w:t>:</w:t>
+      </w:r>
+    </w:p>
+    <w:p>
+      <w:pPr>
+        <w:tabs>
+          <w:tab w:val="left" w:pos="916"/>
+          <w:tab w:val="left" w:pos="1832"/>
+          <w:tab w:val="left" w:pos="2748"/>
+          <w:tab w:val="left" w:pos="3664"/>
+          <w:tab w:val="left" w:pos="4580"/>
+          <w:tab w:val="left" w:pos="5496"/>
+          <w:tab w:val="left" w:pos="6412"/>
+          <w:tab w:val="left" w:pos="7328"/>
+          <w:tab w:val="left" w:pos="8244"/>
+          <w:tab w:val="left" w:pos="9160"/>
+          <w:tab w:val="left" w:pos="10076"/>
+          <w:tab w:val="left" w:pos="10992"/>
+          <w:tab w:val="left" w:pos="11908"/>
+          <w:tab w:val="left" w:pos="12824"/>
+          <w:tab w:val="left" w:pos="13740"/>
+          <w:tab w:val="left" w:pos="14656"/>
+        </w:tabs>
+        <w:spacing w:after="0" w:line="240" w:lineRule="auto"/>
+        <w:rPr>
+          <w:rFonts w:ascii="Courier New" w:eastAsia="Times New Roman" w:hAnsi="Courier New" w:cs="Courier New"/>
+          <w:color w:val="A9B7C6"/>
+          <w:sz w:val="20"/>
+          <w:szCs w:val="20"/>
+          <w:lang w:val="en-US" w:eastAsia="pt-BR"/>
+        </w:rPr>
+      </w:pPr>
+      <w:r>
+        <w:rPr>
+          <w:rFonts w:ascii="Courier New" w:eastAsia="Times New Roman" w:hAnsi="Courier New" w:cs="Courier New"/>
+          <w:color w:val="808080"/>
+          <w:sz w:val="20"/>
+          <w:szCs w:val="20"/>
+          <w:lang w:val="en-US" w:eastAsia="pt-BR"/>
+        </w:rPr>
+        <w:t xml:space="preserve">String[] </w:t>
+      </w:r>
+      <w:proofErr w:type="spellStart"/>
+      <w:r>
+        <w:rPr>
+          <w:rFonts w:ascii="Courier New" w:eastAsia="Times New Roman" w:hAnsi="Courier New" w:cs="Courier New"/>
+          <w:color w:val="808080"/>
+          <w:sz w:val="20"/>
+          <w:szCs w:val="20"/>
+          <w:lang w:val="en-US" w:eastAsia="pt-BR"/>
+        </w:rPr>
+        <w:t>nomes</w:t>
+      </w:r>
+      <w:proofErr w:type="spellEnd"/>
+      <w:r>
+        <w:rPr>
+          <w:rFonts w:ascii="Courier New" w:eastAsia="Times New Roman" w:hAnsi="Courier New" w:cs="Courier New"/>
+          <w:color w:val="808080"/>
+          <w:sz w:val="20"/>
+          <w:szCs w:val="20"/>
+          <w:lang w:val="en-US" w:eastAsia="pt-BR"/>
+        </w:rPr>
+        <w:t xml:space="preserve"> = {"Paulo", "</w:t>
+      </w:r>
+      <w:proofErr w:type="spellStart"/>
+      <w:r>
+        <w:rPr>
+          <w:rFonts w:ascii="Courier New" w:eastAsia="Times New Roman" w:hAnsi="Courier New" w:cs="Courier New"/>
+          <w:color w:val="808080"/>
+          <w:sz w:val="20"/>
+          <w:szCs w:val="20"/>
+          <w:lang w:val="en-US" w:eastAsia="pt-BR"/>
+        </w:rPr>
+        <w:t>Jamilton</w:t>
+      </w:r>
+      <w:proofErr w:type="spellEnd"/>
+      <w:r>
+        <w:rPr>
+          <w:rFonts w:ascii="Courier New" w:eastAsia="Times New Roman" w:hAnsi="Courier New" w:cs="Courier New"/>
+          <w:color w:val="808080"/>
+          <w:sz w:val="20"/>
+          <w:szCs w:val="20"/>
+          <w:lang w:val="en-US" w:eastAsia="pt-BR"/>
+        </w:rPr>
+        <w:t>", "Biro", "Anna"};</w:t>
+      </w:r>
+    </w:p>
+    <w:p>
+      <w:pPr>
+        <w:tabs>
+          <w:tab w:val="left" w:pos="916"/>
+          <w:tab w:val="left" w:pos="1832"/>
+          <w:tab w:val="left" w:pos="2748"/>
+          <w:tab w:val="left" w:pos="3664"/>
+          <w:tab w:val="left" w:pos="4580"/>
+          <w:tab w:val="left" w:pos="5496"/>
+          <w:tab w:val="left" w:pos="6412"/>
+          <w:tab w:val="left" w:pos="7328"/>
+          <w:tab w:val="left" w:pos="8244"/>
+          <w:tab w:val="left" w:pos="9160"/>
+          <w:tab w:val="left" w:pos="10076"/>
+          <w:tab w:val="left" w:pos="10992"/>
+          <w:tab w:val="left" w:pos="11908"/>
+          <w:tab w:val="left" w:pos="12824"/>
+          <w:tab w:val="left" w:pos="13740"/>
+          <w:tab w:val="left" w:pos="14656"/>
+        </w:tabs>
+        <w:spacing w:after="0" w:line="240" w:lineRule="auto"/>
+        <w:rPr>
+          <w:rFonts w:ascii="Courier New" w:eastAsia="Times New Roman" w:hAnsi="Courier New" w:cs="Courier New"/>
+          <w:color w:val="A9B7C6"/>
+          <w:sz w:val="20"/>
+          <w:szCs w:val="20"/>
+          <w:lang w:val="en-US" w:eastAsia="pt-BR"/>
+        </w:rPr>
+      </w:pPr>
+    </w:p>
+    <w:p>
+      <w:pPr>
+        <w:tabs>
+          <w:tab w:val="left" w:pos="916"/>
+          <w:tab w:val="left" w:pos="1832"/>
+          <w:tab w:val="left" w:pos="2748"/>
+          <w:tab w:val="left" w:pos="3664"/>
+          <w:tab w:val="left" w:pos="4580"/>
+          <w:tab w:val="left" w:pos="5496"/>
+          <w:tab w:val="left" w:pos="6412"/>
+          <w:tab w:val="left" w:pos="7328"/>
+          <w:tab w:val="left" w:pos="8244"/>
+          <w:tab w:val="left" w:pos="9160"/>
+          <w:tab w:val="left" w:pos="10076"/>
+          <w:tab w:val="left" w:pos="10992"/>
+          <w:tab w:val="left" w:pos="11908"/>
+          <w:tab w:val="left" w:pos="12824"/>
+          <w:tab w:val="left" w:pos="13740"/>
+          <w:tab w:val="left" w:pos="14656"/>
+        </w:tabs>
+        <w:spacing w:after="0" w:line="240" w:lineRule="auto"/>
+        <w:rPr>
+          <w:rFonts w:ascii="Courier New" w:eastAsia="Times New Roman" w:hAnsi="Courier New" w:cs="Courier New"/>
+          <w:color w:val="A9B7C6"/>
+          <w:sz w:val="20"/>
+          <w:szCs w:val="20"/>
+          <w:lang w:eastAsia="pt-BR"/>
+        </w:rPr>
+      </w:pPr>
+      <w:proofErr w:type="spellStart"/>
+      <w:r>
+        <w:rPr>
+          <w:rFonts w:ascii="Courier New" w:eastAsia="Times New Roman" w:hAnsi="Courier New" w:cs="Courier New"/>
+          <w:color w:val="808080"/>
+          <w:sz w:val="20"/>
+          <w:szCs w:val="20"/>
+          <w:lang w:eastAsia="pt-BR"/>
+        </w:rPr>
+        <w:t>int</w:t>
+      </w:r>
+      <w:proofErr w:type="spellEnd"/>
+      <w:r>
+        <w:rPr>
+          <w:rFonts w:ascii="Courier New" w:eastAsia="Times New Roman" w:hAnsi="Courier New" w:cs="Courier New"/>
+          <w:color w:val="808080"/>
+          <w:sz w:val="20"/>
+          <w:szCs w:val="20"/>
+          <w:lang w:eastAsia="pt-BR"/>
+        </w:rPr>
+        <w:t xml:space="preserve">[] </w:t>
+      </w:r>
+      <w:proofErr w:type="spellStart"/>
+      <w:r>
+        <w:rPr>
+          <w:rFonts w:ascii="Courier New" w:eastAsia="Times New Roman" w:hAnsi="Courier New" w:cs="Courier New"/>
+          <w:color w:val="808080"/>
+          <w:sz w:val="20"/>
+          <w:szCs w:val="20"/>
+          <w:lang w:eastAsia="pt-BR"/>
+        </w:rPr>
+        <w:t>numeros</w:t>
+      </w:r>
+      <w:proofErr w:type="spellEnd"/>
+      <w:r>
+        <w:rPr>
+          <w:rFonts w:ascii="Courier New" w:eastAsia="Times New Roman" w:hAnsi="Courier New" w:cs="Courier New"/>
+          <w:color w:val="808080"/>
+          <w:sz w:val="20"/>
+          <w:szCs w:val="20"/>
+          <w:lang w:eastAsia="pt-BR"/>
+        </w:rPr>
+        <w:t xml:space="preserve"> = {200, 500, 800, 1000};</w:t>
+      </w:r>
+    </w:p>
+    <w:p>
+      <w:pPr>
+        <w:tabs>
+          <w:tab w:val="left" w:pos="916"/>
+          <w:tab w:val="left" w:pos="1832"/>
+          <w:tab w:val="left" w:pos="2748"/>
+          <w:tab w:val="left" w:pos="3664"/>
+          <w:tab w:val="left" w:pos="4580"/>
+          <w:tab w:val="left" w:pos="5496"/>
+          <w:tab w:val="left" w:pos="6412"/>
+          <w:tab w:val="left" w:pos="7328"/>
+          <w:tab w:val="left" w:pos="8244"/>
+          <w:tab w:val="left" w:pos="9160"/>
+          <w:tab w:val="left" w:pos="10076"/>
+          <w:tab w:val="left" w:pos="10992"/>
+          <w:tab w:val="left" w:pos="11908"/>
+          <w:tab w:val="left" w:pos="12824"/>
+          <w:tab w:val="left" w:pos="13740"/>
+          <w:tab w:val="left" w:pos="14656"/>
+        </w:tabs>
+        <w:spacing w:after="0" w:line="240" w:lineRule="auto"/>
+        <w:rPr>
+          <w:rFonts w:ascii="Courier New" w:eastAsia="Times New Roman" w:hAnsi="Courier New" w:cs="Courier New"/>
+          <w:color w:val="A9B7C6"/>
+          <w:sz w:val="20"/>
+          <w:szCs w:val="20"/>
+          <w:lang w:val="en-US" w:eastAsia="pt-BR"/>
+        </w:rPr>
+      </w:pPr>
+    </w:p>
+    <w:p>
+      <w:pPr>
+        <w:tabs>
+          <w:tab w:val="left" w:pos="916"/>
+          <w:tab w:val="left" w:pos="1832"/>
+          <w:tab w:val="left" w:pos="2748"/>
+          <w:tab w:val="left" w:pos="3664"/>
+          <w:tab w:val="left" w:pos="4580"/>
+          <w:tab w:val="left" w:pos="5496"/>
+          <w:tab w:val="left" w:pos="6412"/>
+          <w:tab w:val="left" w:pos="7328"/>
+          <w:tab w:val="left" w:pos="8244"/>
+          <w:tab w:val="left" w:pos="9160"/>
+          <w:tab w:val="left" w:pos="10076"/>
+          <w:tab w:val="left" w:pos="10992"/>
+          <w:tab w:val="left" w:pos="11908"/>
+          <w:tab w:val="left" w:pos="12824"/>
+          <w:tab w:val="left" w:pos="13740"/>
+          <w:tab w:val="left" w:pos="14656"/>
+        </w:tabs>
+        <w:spacing w:after="0" w:line="240" w:lineRule="auto"/>
+        <w:rPr>
+          <w:rFonts w:eastAsia="Times New Roman" w:cstheme="minorHAnsi"/>
+          <w:b/>
+          <w:bCs/>
+          <w:sz w:val="24"/>
+          <w:szCs w:val="24"/>
+          <w:lang w:val="en-US" w:eastAsia="pt-BR"/>
+        </w:rPr>
+      </w:pPr>
+      <w:r>
+        <w:rPr>
+          <w:rFonts w:eastAsia="Times New Roman" w:cstheme="minorHAnsi"/>
+          <w:b/>
+          <w:bCs/>
+          <w:sz w:val="24"/>
+          <w:szCs w:val="24"/>
+          <w:lang w:val="en-US" w:eastAsia="pt-BR"/>
+        </w:rPr>
+        <w:t xml:space="preserve">Arrays </w:t>
+      </w:r>
+      <w:proofErr w:type="spellStart"/>
+      <w:r>
+        <w:rPr>
+          <w:rFonts w:eastAsia="Times New Roman" w:cstheme="minorHAnsi"/>
+          <w:b/>
+          <w:bCs/>
+          <w:sz w:val="24"/>
+          <w:szCs w:val="24"/>
+          <w:lang w:val="en-US" w:eastAsia="pt-BR"/>
+        </w:rPr>
+        <w:t>Multidimensionais</w:t>
+      </w:r>
+      <w:proofErr w:type="spellEnd"/>
+      <w:r>
+        <w:rPr>
+          <w:rFonts w:eastAsia="Times New Roman" w:cstheme="minorHAnsi"/>
+          <w:b/>
+          <w:bCs/>
+          <w:sz w:val="24"/>
+          <w:szCs w:val="24"/>
+          <w:lang w:val="en-US" w:eastAsia="pt-BR"/>
+        </w:rPr>
+        <w:t xml:space="preserve"> </w:t>
+      </w:r>
+    </w:p>
+    <w:p>
+      <w:pPr>
+        <w:tabs>
+          <w:tab w:val="left" w:pos="916"/>
+          <w:tab w:val="left" w:pos="1832"/>
+          <w:tab w:val="left" w:pos="2748"/>
+          <w:tab w:val="left" w:pos="3664"/>
+          <w:tab w:val="left" w:pos="4580"/>
+          <w:tab w:val="left" w:pos="5496"/>
+          <w:tab w:val="left" w:pos="6412"/>
+          <w:tab w:val="left" w:pos="7328"/>
+          <w:tab w:val="left" w:pos="8244"/>
+          <w:tab w:val="left" w:pos="9160"/>
+          <w:tab w:val="left" w:pos="10076"/>
+          <w:tab w:val="left" w:pos="10992"/>
+          <w:tab w:val="left" w:pos="11908"/>
+          <w:tab w:val="left" w:pos="12824"/>
+          <w:tab w:val="left" w:pos="13740"/>
+          <w:tab w:val="left" w:pos="14656"/>
+        </w:tabs>
+        <w:spacing w:after="0" w:line="240" w:lineRule="auto"/>
+        <w:rPr>
+          <w:rFonts w:eastAsia="Times New Roman" w:cstheme="minorHAnsi"/>
+          <w:lang w:eastAsia="pt-BR"/>
+        </w:rPr>
+      </w:pPr>
+      <w:r>
+        <w:rPr>
+          <w:rFonts w:eastAsia="Times New Roman" w:cstheme="minorHAnsi"/>
+          <w:lang w:eastAsia="pt-BR"/>
+        </w:rPr>
+        <w:t xml:space="preserve">É </w:t>
+      </w:r>
+      <w:r>
+        <w:rPr>
+          <w:rFonts w:eastAsia="Times New Roman" w:cstheme="minorHAnsi"/>
+          <w:lang w:eastAsia="pt-BR"/>
+        </w:rPr>
+        <w:t xml:space="preserve">basicamente um </w:t>
+      </w:r>
+      <w:proofErr w:type="spellStart"/>
+      <w:r>
+        <w:rPr>
+          <w:rFonts w:eastAsia="Times New Roman" w:cstheme="minorHAnsi"/>
+          <w:lang w:eastAsia="pt-BR"/>
+        </w:rPr>
+        <w:t>array</w:t>
+      </w:r>
+      <w:proofErr w:type="spellEnd"/>
+      <w:r>
+        <w:rPr>
+          <w:rFonts w:eastAsia="Times New Roman" w:cstheme="minorHAnsi"/>
+          <w:lang w:eastAsia="pt-BR"/>
+        </w:rPr>
+        <w:t xml:space="preserve"> dentro d</w:t>
+      </w:r>
+      <w:r>
+        <w:rPr>
+          <w:rFonts w:eastAsia="Times New Roman" w:cstheme="minorHAnsi"/>
+          <w:lang w:eastAsia="pt-BR"/>
+        </w:rPr>
+        <w:t>o outro</w:t>
+      </w:r>
+      <w:r>
+        <w:rPr>
+          <w:rFonts w:eastAsia="Times New Roman" w:cstheme="minorHAnsi"/>
+          <w:lang w:eastAsia="pt-BR"/>
+        </w:rPr>
+        <w:t>. Declaramos eles com dois colchetes ao lado do tipo da variável</w:t>
+      </w:r>
+      <w:r>
+        <w:rPr>
+          <w:rFonts w:eastAsia="Times New Roman" w:cstheme="minorHAnsi"/>
+          <w:lang w:eastAsia="pt-BR"/>
+        </w:rPr>
+        <w:t>.</w:t>
+      </w:r>
+    </w:p>
+    <w:p>
+      <w:pPr>
+        <w:tabs>
+          <w:tab w:val="left" w:pos="916"/>
+          <w:tab w:val="left" w:pos="1832"/>
+          <w:tab w:val="left" w:pos="2748"/>
+          <w:tab w:val="left" w:pos="3664"/>
+          <w:tab w:val="left" w:pos="4580"/>
+          <w:tab w:val="left" w:pos="5496"/>
+          <w:tab w:val="left" w:pos="6412"/>
+          <w:tab w:val="left" w:pos="7328"/>
+          <w:tab w:val="left" w:pos="8244"/>
+          <w:tab w:val="left" w:pos="9160"/>
+          <w:tab w:val="left" w:pos="10076"/>
+          <w:tab w:val="left" w:pos="10992"/>
+          <w:tab w:val="left" w:pos="11908"/>
+          <w:tab w:val="left" w:pos="12824"/>
+          <w:tab w:val="left" w:pos="13740"/>
+          <w:tab w:val="left" w:pos="14656"/>
+        </w:tabs>
+        <w:spacing w:after="0" w:line="240" w:lineRule="auto"/>
+        <w:rPr>
+          <w:rFonts w:eastAsia="Times New Roman" w:cstheme="minorHAnsi"/>
+          <w:lang w:eastAsia="pt-BR"/>
+        </w:rPr>
+      </w:pPr>
+      <w:proofErr w:type="spellStart"/>
+      <w:r>
+        <w:rPr>
+          <w:rFonts w:eastAsia="Times New Roman" w:cstheme="minorHAnsi"/>
+          <w:lang w:eastAsia="pt-BR"/>
+        </w:rPr>
+        <w:t>Ex</w:t>
+      </w:r>
+      <w:proofErr w:type="spellEnd"/>
+      <w:r>
+        <w:rPr>
+          <w:rFonts w:eastAsia="Times New Roman" w:cstheme="minorHAnsi"/>
+          <w:lang w:eastAsia="pt-BR"/>
+        </w:rPr>
+        <w:t>:</w:t>
+      </w:r>
+    </w:p>
+    <w:p>
+      <w:pPr>
+        <w:tabs>
+          <w:tab w:val="left" w:pos="916"/>
+          <w:tab w:val="left" w:pos="1832"/>
+          <w:tab w:val="left" w:pos="2748"/>
+          <w:tab w:val="left" w:pos="3664"/>
+          <w:tab w:val="left" w:pos="4580"/>
+          <w:tab w:val="left" w:pos="5496"/>
+          <w:tab w:val="left" w:pos="6412"/>
+          <w:tab w:val="left" w:pos="7328"/>
+          <w:tab w:val="left" w:pos="8244"/>
+          <w:tab w:val="left" w:pos="9160"/>
+          <w:tab w:val="left" w:pos="10076"/>
+          <w:tab w:val="left" w:pos="10992"/>
+          <w:tab w:val="left" w:pos="11908"/>
+          <w:tab w:val="left" w:pos="12824"/>
+          <w:tab w:val="left" w:pos="13740"/>
+          <w:tab w:val="left" w:pos="14656"/>
+        </w:tabs>
+        <w:spacing w:after="0" w:line="240" w:lineRule="auto"/>
+        <w:rPr>
+          <w:rFonts w:ascii="Courier New" w:eastAsia="Times New Roman" w:hAnsi="Courier New" w:cs="Courier New"/>
+          <w:color w:val="A9B7C6"/>
+          <w:sz w:val="20"/>
+          <w:szCs w:val="20"/>
+          <w:lang w:eastAsia="pt-BR"/>
+        </w:rPr>
+      </w:pPr>
+      <w:r>
+        <w:rPr>
+          <w:rFonts w:ascii="Courier New" w:eastAsia="Times New Roman" w:hAnsi="Courier New" w:cs="Courier New"/>
+          <w:color w:val="A9B7C6"/>
+          <w:sz w:val="20"/>
+          <w:szCs w:val="20"/>
+          <w:lang w:eastAsia="pt-BR"/>
+        </w:rPr>
+        <w:t>String[][] conversas = {</w:t>
+      </w:r>
+      <w:r>
+        <w:rPr>
+          <w:rFonts w:ascii="Courier New" w:eastAsia="Times New Roman" w:hAnsi="Courier New" w:cs="Courier New"/>
+          <w:color w:val="A9B7C6"/>
+          <w:sz w:val="20"/>
+          <w:szCs w:val="20"/>
+          <w:lang w:eastAsia="pt-BR"/>
+        </w:rPr>
+        <w:br/>
+        <w:t xml:space="preserve">        {</w:t>
+      </w:r>
+      <w:r>
+        <w:rPr>
+          <w:rFonts w:ascii="Courier New" w:eastAsia="Times New Roman" w:hAnsi="Courier New" w:cs="Courier New"/>
+          <w:color w:val="6A8759"/>
+          <w:sz w:val="20"/>
+          <w:szCs w:val="20"/>
+          <w:lang w:eastAsia="pt-BR"/>
+        </w:rPr>
+        <w:t>"João"</w:t>
+      </w:r>
+      <w:r>
+        <w:rPr>
+          <w:rFonts w:ascii="Courier New" w:eastAsia="Times New Roman" w:hAnsi="Courier New" w:cs="Courier New"/>
+          <w:color w:val="CC7832"/>
+          <w:sz w:val="20"/>
+          <w:szCs w:val="20"/>
+          <w:lang w:eastAsia="pt-BR"/>
+        </w:rPr>
+        <w:t xml:space="preserve">, </w:t>
+      </w:r>
+      <w:r>
+        <w:rPr>
+          <w:rFonts w:ascii="Courier New" w:eastAsia="Times New Roman" w:hAnsi="Courier New" w:cs="Courier New"/>
+          <w:color w:val="6A8759"/>
+          <w:sz w:val="20"/>
+          <w:szCs w:val="20"/>
+          <w:lang w:eastAsia="pt-BR"/>
+        </w:rPr>
+        <w:t>"Olá, tudo bem"</w:t>
+      </w:r>
+      <w:r>
+        <w:rPr>
+          <w:rFonts w:ascii="Courier New" w:eastAsia="Times New Roman" w:hAnsi="Courier New" w:cs="Courier New"/>
+          <w:color w:val="A9B7C6"/>
+          <w:sz w:val="20"/>
+          <w:szCs w:val="20"/>
+          <w:lang w:eastAsia="pt-BR"/>
+        </w:rPr>
+        <w:t>}</w:t>
+      </w:r>
+      <w:r>
+        <w:rPr>
+          <w:rFonts w:ascii="Courier New" w:eastAsia="Times New Roman" w:hAnsi="Courier New" w:cs="Courier New"/>
+          <w:color w:val="CC7832"/>
+          <w:sz w:val="20"/>
+          <w:szCs w:val="20"/>
+          <w:lang w:eastAsia="pt-BR"/>
+        </w:rPr>
+        <w:t xml:space="preserve">, </w:t>
+      </w:r>
+      <w:r>
+        <w:rPr>
+          <w:rFonts w:ascii="Courier New" w:eastAsia="Times New Roman" w:hAnsi="Courier New" w:cs="Courier New"/>
+          <w:color w:val="808080"/>
+          <w:sz w:val="20"/>
+          <w:szCs w:val="20"/>
+          <w:lang w:eastAsia="pt-BR"/>
+        </w:rPr>
+        <w:t>//0</w:t>
+      </w:r>
+      <w:r>
+        <w:rPr>
+          <w:rFonts w:ascii="Courier New" w:eastAsia="Times New Roman" w:hAnsi="Courier New" w:cs="Courier New"/>
+          <w:color w:val="808080"/>
+          <w:sz w:val="20"/>
+          <w:szCs w:val="20"/>
+          <w:lang w:eastAsia="pt-BR"/>
+        </w:rPr>
+        <w:br/>
+        <w:t xml:space="preserve">        </w:t>
+      </w:r>
+      <w:r>
+        <w:rPr>
+          <w:rFonts w:ascii="Courier New" w:eastAsia="Times New Roman" w:hAnsi="Courier New" w:cs="Courier New"/>
+          <w:color w:val="A9B7C6"/>
+          <w:sz w:val="20"/>
+          <w:szCs w:val="20"/>
+          <w:lang w:eastAsia="pt-BR"/>
+        </w:rPr>
+        <w:t>{</w:t>
+      </w:r>
+      <w:r>
+        <w:rPr>
+          <w:rFonts w:ascii="Courier New" w:eastAsia="Times New Roman" w:hAnsi="Courier New" w:cs="Courier New"/>
+          <w:color w:val="6A8759"/>
+          <w:sz w:val="20"/>
+          <w:szCs w:val="20"/>
+          <w:lang w:eastAsia="pt-BR"/>
+        </w:rPr>
+        <w:t>"Maria"</w:t>
+      </w:r>
+      <w:r>
+        <w:rPr>
+          <w:rFonts w:ascii="Courier New" w:eastAsia="Times New Roman" w:hAnsi="Courier New" w:cs="Courier New"/>
+          <w:color w:val="CC7832"/>
+          <w:sz w:val="20"/>
+          <w:szCs w:val="20"/>
+          <w:lang w:eastAsia="pt-BR"/>
+        </w:rPr>
+        <w:t xml:space="preserve">, </w:t>
+      </w:r>
+      <w:r>
+        <w:rPr>
+          <w:rFonts w:ascii="Courier New" w:eastAsia="Times New Roman" w:hAnsi="Courier New" w:cs="Courier New"/>
+          <w:color w:val="6A8759"/>
+          <w:sz w:val="20"/>
+          <w:szCs w:val="20"/>
+          <w:lang w:eastAsia="pt-BR"/>
+        </w:rPr>
+        <w:t>"Tudo certo"</w:t>
+      </w:r>
+      <w:r>
+        <w:rPr>
+          <w:rFonts w:ascii="Courier New" w:eastAsia="Times New Roman" w:hAnsi="Courier New" w:cs="Courier New"/>
+          <w:color w:val="A9B7C6"/>
+          <w:sz w:val="20"/>
+          <w:szCs w:val="20"/>
+          <w:lang w:eastAsia="pt-BR"/>
+        </w:rPr>
+        <w:t>}</w:t>
+      </w:r>
+      <w:r>
+        <w:rPr>
+          <w:rFonts w:ascii="Courier New" w:eastAsia="Times New Roman" w:hAnsi="Courier New" w:cs="Courier New"/>
+          <w:color w:val="CC7832"/>
+          <w:sz w:val="20"/>
+          <w:szCs w:val="20"/>
+          <w:lang w:eastAsia="pt-BR"/>
+        </w:rPr>
+        <w:t xml:space="preserve">, </w:t>
+      </w:r>
+      <w:r>
+        <w:rPr>
+          <w:rFonts w:ascii="Courier New" w:eastAsia="Times New Roman" w:hAnsi="Courier New" w:cs="Courier New"/>
+          <w:color w:val="808080"/>
+          <w:sz w:val="20"/>
+          <w:szCs w:val="20"/>
+          <w:lang w:eastAsia="pt-BR"/>
+        </w:rPr>
+        <w:t>//1</w:t>
+      </w:r>
+      <w:r>
+        <w:rPr>
+          <w:rFonts w:ascii="Courier New" w:eastAsia="Times New Roman" w:hAnsi="Courier New" w:cs="Courier New"/>
+          <w:color w:val="808080"/>
+          <w:sz w:val="20"/>
+          <w:szCs w:val="20"/>
+          <w:lang w:eastAsia="pt-BR"/>
+        </w:rPr>
+        <w:br/>
+        <w:t xml:space="preserve">        </w:t>
+      </w:r>
+      <w:r>
+        <w:rPr>
+          <w:rFonts w:ascii="Courier New" w:eastAsia="Times New Roman" w:hAnsi="Courier New" w:cs="Courier New"/>
+          <w:color w:val="A9B7C6"/>
+          <w:sz w:val="20"/>
+          <w:szCs w:val="20"/>
+          <w:lang w:eastAsia="pt-BR"/>
+        </w:rPr>
+        <w:t>{</w:t>
+      </w:r>
+      <w:r>
+        <w:rPr>
+          <w:rFonts w:ascii="Courier New" w:eastAsia="Times New Roman" w:hAnsi="Courier New" w:cs="Courier New"/>
+          <w:color w:val="6A8759"/>
+          <w:sz w:val="20"/>
+          <w:szCs w:val="20"/>
+          <w:lang w:eastAsia="pt-BR"/>
+        </w:rPr>
+        <w:t>"Pedro"</w:t>
+      </w:r>
+      <w:r>
+        <w:rPr>
+          <w:rFonts w:ascii="Courier New" w:eastAsia="Times New Roman" w:hAnsi="Courier New" w:cs="Courier New"/>
+          <w:color w:val="CC7832"/>
+          <w:sz w:val="20"/>
+          <w:szCs w:val="20"/>
+          <w:lang w:eastAsia="pt-BR"/>
+        </w:rPr>
+        <w:t xml:space="preserve">, </w:t>
+      </w:r>
+      <w:r>
+        <w:rPr>
+          <w:rFonts w:ascii="Courier New" w:eastAsia="Times New Roman" w:hAnsi="Courier New" w:cs="Courier New"/>
+          <w:color w:val="6A8759"/>
+          <w:sz w:val="20"/>
+          <w:szCs w:val="20"/>
+          <w:lang w:eastAsia="pt-BR"/>
+        </w:rPr>
+        <w:t>"Não vi"</w:t>
+      </w:r>
+      <w:r>
+        <w:rPr>
+          <w:rFonts w:ascii="Courier New" w:eastAsia="Times New Roman" w:hAnsi="Courier New" w:cs="Courier New"/>
+          <w:color w:val="A9B7C6"/>
+          <w:sz w:val="20"/>
+          <w:szCs w:val="20"/>
+          <w:lang w:eastAsia="pt-BR"/>
+        </w:rPr>
+        <w:t>}</w:t>
+      </w:r>
+      <w:r>
+        <w:rPr>
+          <w:rFonts w:ascii="Courier New" w:eastAsia="Times New Roman" w:hAnsi="Courier New" w:cs="Courier New"/>
+          <w:color w:val="CC7832"/>
+          <w:sz w:val="20"/>
+          <w:szCs w:val="20"/>
+          <w:lang w:eastAsia="pt-BR"/>
+        </w:rPr>
+        <w:t xml:space="preserve">, </w:t>
+      </w:r>
+      <w:r>
+        <w:rPr>
+          <w:rFonts w:ascii="Courier New" w:eastAsia="Times New Roman" w:hAnsi="Courier New" w:cs="Courier New"/>
+          <w:color w:val="808080"/>
+          <w:sz w:val="20"/>
+          <w:szCs w:val="20"/>
+          <w:lang w:eastAsia="pt-BR"/>
+        </w:rPr>
+        <w:t>//2</w:t>
+      </w:r>
+      <w:r>
+        <w:rPr>
+          <w:rFonts w:ascii="Courier New" w:eastAsia="Times New Roman" w:hAnsi="Courier New" w:cs="Courier New"/>
+          <w:color w:val="808080"/>
+          <w:sz w:val="20"/>
+          <w:szCs w:val="20"/>
+          <w:lang w:eastAsia="pt-BR"/>
+        </w:rPr>
+        <w:br/>
+      </w:r>
+      <w:r>
+        <w:rPr>
+          <w:rFonts w:ascii="Courier New" w:eastAsia="Times New Roman" w:hAnsi="Courier New" w:cs="Courier New"/>
+          <w:color w:val="A9B7C6"/>
+          <w:sz w:val="20"/>
+          <w:szCs w:val="20"/>
+          <w:lang w:eastAsia="pt-BR"/>
+        </w:rPr>
+        <w:t>}</w:t>
+      </w:r>
+      <w:r>
+        <w:rPr>
+          <w:rFonts w:ascii="Courier New" w:eastAsia="Times New Roman" w:hAnsi="Courier New" w:cs="Courier New"/>
+          <w:color w:val="CC7832"/>
+          <w:sz w:val="20"/>
+          <w:szCs w:val="20"/>
+          <w:lang w:eastAsia="pt-BR"/>
+        </w:rPr>
+        <w:t>;</w:t>
+      </w:r>
+    </w:p>
+    <w:p>
+      <w:pPr>
+        <w:tabs>
+          <w:tab w:val="left" w:pos="916"/>
+          <w:tab w:val="left" w:pos="1832"/>
+          <w:tab w:val="left" w:pos="2748"/>
+          <w:tab w:val="left" w:pos="3664"/>
+          <w:tab w:val="left" w:pos="4580"/>
+          <w:tab w:val="left" w:pos="5496"/>
+          <w:tab w:val="left" w:pos="6412"/>
+          <w:tab w:val="left" w:pos="7328"/>
+          <w:tab w:val="left" w:pos="8244"/>
+          <w:tab w:val="left" w:pos="9160"/>
+          <w:tab w:val="left" w:pos="10076"/>
+          <w:tab w:val="left" w:pos="10992"/>
+          <w:tab w:val="left" w:pos="11908"/>
+          <w:tab w:val="left" w:pos="12824"/>
+          <w:tab w:val="left" w:pos="13740"/>
+          <w:tab w:val="left" w:pos="14656"/>
+        </w:tabs>
+        <w:spacing w:after="0" w:line="240" w:lineRule="auto"/>
+        <w:rPr>
+          <w:rFonts w:eastAsia="Times New Roman" w:cstheme="minorHAnsi"/>
+          <w:lang w:eastAsia="pt-BR"/>
+        </w:rPr>
+      </w:pPr>
+    </w:p>
+    <w:p>
+      <w:pPr>
+        <w:tabs>
+          <w:tab w:val="left" w:pos="916"/>
+          <w:tab w:val="left" w:pos="1832"/>
+          <w:tab w:val="left" w:pos="2748"/>
+          <w:tab w:val="left" w:pos="3664"/>
+          <w:tab w:val="left" w:pos="4580"/>
+          <w:tab w:val="left" w:pos="5496"/>
+          <w:tab w:val="left" w:pos="6412"/>
+          <w:tab w:val="left" w:pos="7328"/>
+          <w:tab w:val="left" w:pos="8244"/>
+          <w:tab w:val="left" w:pos="9160"/>
+          <w:tab w:val="left" w:pos="10076"/>
+          <w:tab w:val="left" w:pos="10992"/>
+          <w:tab w:val="left" w:pos="11908"/>
+          <w:tab w:val="left" w:pos="12824"/>
+          <w:tab w:val="left" w:pos="13740"/>
+          <w:tab w:val="left" w:pos="14656"/>
+        </w:tabs>
+        <w:spacing w:after="0" w:line="240" w:lineRule="auto"/>
+        <w:rPr>
+          <w:rFonts w:ascii="Courier New" w:eastAsia="Times New Roman" w:hAnsi="Courier New" w:cs="Courier New"/>
+          <w:color w:val="808080"/>
+          <w:sz w:val="20"/>
+          <w:szCs w:val="20"/>
+          <w:lang w:eastAsia="pt-BR"/>
+        </w:rPr>
+      </w:pPr>
+    </w:p>
+    <w:p>
+      <w:pPr>
+        <w:tabs>
+          <w:tab w:val="left" w:pos="916"/>
+          <w:tab w:val="left" w:pos="1832"/>
+          <w:tab w:val="left" w:pos="2748"/>
+          <w:tab w:val="left" w:pos="3664"/>
+          <w:tab w:val="left" w:pos="4580"/>
+          <w:tab w:val="left" w:pos="5496"/>
+          <w:tab w:val="left" w:pos="6412"/>
+          <w:tab w:val="left" w:pos="7328"/>
+          <w:tab w:val="left" w:pos="8244"/>
+          <w:tab w:val="left" w:pos="9160"/>
+          <w:tab w:val="left" w:pos="10076"/>
+          <w:tab w:val="left" w:pos="10992"/>
+          <w:tab w:val="left" w:pos="11908"/>
+          <w:tab w:val="left" w:pos="12824"/>
+          <w:tab w:val="left" w:pos="13740"/>
+          <w:tab w:val="left" w:pos="14656"/>
+        </w:tabs>
+        <w:spacing w:after="0" w:line="240" w:lineRule="auto"/>
+        <w:rPr>
+          <w:rFonts w:eastAsia="Times New Roman" w:cstheme="minorHAnsi"/>
+          <w:lang w:eastAsia="pt-BR"/>
+        </w:rPr>
+      </w:pPr>
+      <w:r>
+        <w:rPr>
+          <w:rFonts w:eastAsia="Times New Roman" w:cstheme="minorHAnsi"/>
+          <w:lang w:eastAsia="pt-BR"/>
+        </w:rPr>
+        <w:t xml:space="preserve">Exemplo simplificado do </w:t>
+      </w:r>
+      <w:proofErr w:type="spellStart"/>
+      <w:r>
+        <w:rPr>
+          <w:rFonts w:eastAsia="Times New Roman" w:cstheme="minorHAnsi"/>
+          <w:lang w:eastAsia="pt-BR"/>
+        </w:rPr>
+        <w:t>array</w:t>
+      </w:r>
+      <w:proofErr w:type="spellEnd"/>
+      <w:r>
+        <w:rPr>
+          <w:rFonts w:eastAsia="Times New Roman" w:cstheme="minorHAnsi"/>
+          <w:lang w:eastAsia="pt-BR"/>
+        </w:rPr>
+        <w:t xml:space="preserve"> anterior</w:t>
+      </w:r>
+    </w:p>
+    <w:p>
+      <w:pPr>
+        <w:tabs>
+          <w:tab w:val="left" w:pos="916"/>
+          <w:tab w:val="left" w:pos="1832"/>
+          <w:tab w:val="left" w:pos="2748"/>
+          <w:tab w:val="left" w:pos="3664"/>
+          <w:tab w:val="left" w:pos="4580"/>
+          <w:tab w:val="left" w:pos="5496"/>
+          <w:tab w:val="left" w:pos="6412"/>
+          <w:tab w:val="left" w:pos="7328"/>
+          <w:tab w:val="left" w:pos="8244"/>
+          <w:tab w:val="left" w:pos="9160"/>
+          <w:tab w:val="left" w:pos="10076"/>
+          <w:tab w:val="left" w:pos="10992"/>
+          <w:tab w:val="left" w:pos="11908"/>
+          <w:tab w:val="left" w:pos="12824"/>
+          <w:tab w:val="left" w:pos="13740"/>
+          <w:tab w:val="left" w:pos="14656"/>
+        </w:tabs>
+        <w:spacing w:after="0" w:line="240" w:lineRule="auto"/>
+        <w:rPr>
+          <w:rFonts w:ascii="Courier New" w:eastAsia="Times New Roman" w:hAnsi="Courier New" w:cs="Courier New"/>
+          <w:color w:val="A9B7C6"/>
+          <w:sz w:val="20"/>
+          <w:szCs w:val="20"/>
+          <w:lang w:eastAsia="pt-BR"/>
+        </w:rPr>
+      </w:pPr>
+      <w:r>
+        <w:rPr>
+          <w:rFonts w:ascii="Courier New" w:eastAsia="Times New Roman" w:hAnsi="Courier New" w:cs="Courier New"/>
+          <w:color w:val="808080"/>
+          <w:sz w:val="20"/>
+          <w:szCs w:val="20"/>
+          <w:lang w:eastAsia="pt-BR"/>
+        </w:rPr>
+        <w:br/>
+        <w:t xml:space="preserve">    0       1</w:t>
+      </w:r>
+      <w:r>
+        <w:rPr>
+          <w:rFonts w:ascii="Courier New" w:eastAsia="Times New Roman" w:hAnsi="Courier New" w:cs="Courier New"/>
+          <w:color w:val="808080"/>
+          <w:sz w:val="20"/>
+          <w:szCs w:val="20"/>
+          <w:lang w:eastAsia="pt-BR"/>
+        </w:rPr>
+        <w:br/>
+        <w:t>0   João    Olá, tudo bem</w:t>
+      </w:r>
+      <w:r>
+        <w:rPr>
+          <w:rFonts w:ascii="Courier New" w:eastAsia="Times New Roman" w:hAnsi="Courier New" w:cs="Courier New"/>
+          <w:color w:val="808080"/>
+          <w:sz w:val="20"/>
+          <w:szCs w:val="20"/>
+          <w:lang w:eastAsia="pt-BR"/>
+        </w:rPr>
+        <w:br/>
+        <w:t>1   Maria   Tudo certo</w:t>
+      </w:r>
+      <w:r>
+        <w:rPr>
+          <w:rFonts w:ascii="Courier New" w:eastAsia="Times New Roman" w:hAnsi="Courier New" w:cs="Courier New"/>
+          <w:color w:val="808080"/>
+          <w:sz w:val="20"/>
+          <w:szCs w:val="20"/>
+          <w:lang w:eastAsia="pt-BR"/>
+        </w:rPr>
+        <w:br/>
+        <w:t>2   Pedro   Não vi</w:t>
+      </w:r>
+    </w:p>
+    <w:p>
+      <w:pPr>
+        <w:tabs>
+          <w:tab w:val="left" w:pos="916"/>
+          <w:tab w:val="left" w:pos="1832"/>
+          <w:tab w:val="left" w:pos="2748"/>
+          <w:tab w:val="left" w:pos="3664"/>
+          <w:tab w:val="left" w:pos="4580"/>
+          <w:tab w:val="left" w:pos="5496"/>
+          <w:tab w:val="left" w:pos="6412"/>
+          <w:tab w:val="left" w:pos="7328"/>
+          <w:tab w:val="left" w:pos="8244"/>
+          <w:tab w:val="left" w:pos="9160"/>
+          <w:tab w:val="left" w:pos="10076"/>
+          <w:tab w:val="left" w:pos="10992"/>
+          <w:tab w:val="left" w:pos="11908"/>
+          <w:tab w:val="left" w:pos="12824"/>
+          <w:tab w:val="left" w:pos="13740"/>
+          <w:tab w:val="left" w:pos="14656"/>
+        </w:tabs>
+        <w:spacing w:after="0" w:line="240" w:lineRule="auto"/>
+        <w:rPr>
+          <w:rFonts w:eastAsia="Times New Roman" w:cstheme="minorHAnsi"/>
+          <w:lang w:eastAsia="pt-BR"/>
+        </w:rPr>
+      </w:pPr>
+    </w:p>
+    <w:p>
+      <w:pPr>
+        <w:tabs>
+          <w:tab w:val="left" w:pos="916"/>
+          <w:tab w:val="left" w:pos="1832"/>
+          <w:tab w:val="left" w:pos="2748"/>
+          <w:tab w:val="left" w:pos="3664"/>
+          <w:tab w:val="left" w:pos="4580"/>
+          <w:tab w:val="left" w:pos="5496"/>
+          <w:tab w:val="left" w:pos="6412"/>
+          <w:tab w:val="left" w:pos="7328"/>
+          <w:tab w:val="left" w:pos="8244"/>
+          <w:tab w:val="left" w:pos="9160"/>
+          <w:tab w:val="left" w:pos="10076"/>
+          <w:tab w:val="left" w:pos="10992"/>
+          <w:tab w:val="left" w:pos="11908"/>
+          <w:tab w:val="left" w:pos="12824"/>
+          <w:tab w:val="left" w:pos="13740"/>
+          <w:tab w:val="left" w:pos="14656"/>
+        </w:tabs>
+        <w:spacing w:after="0" w:line="240" w:lineRule="auto"/>
+        <w:rPr>
+          <w:rFonts w:eastAsia="Times New Roman" w:cstheme="minorHAnsi"/>
+          <w:lang w:eastAsia="pt-BR"/>
+        </w:rPr>
+      </w:pPr>
+    </w:p>
+    <w:p>
+      <w:pPr>
+        <w:tabs>
+          <w:tab w:val="left" w:pos="916"/>
+          <w:tab w:val="left" w:pos="1832"/>
+          <w:tab w:val="left" w:pos="2748"/>
+          <w:tab w:val="left" w:pos="3664"/>
+          <w:tab w:val="left" w:pos="4580"/>
+          <w:tab w:val="left" w:pos="5496"/>
+          <w:tab w:val="left" w:pos="6412"/>
+          <w:tab w:val="left" w:pos="7328"/>
+          <w:tab w:val="left" w:pos="8244"/>
+          <w:tab w:val="left" w:pos="9160"/>
+          <w:tab w:val="left" w:pos="10076"/>
+          <w:tab w:val="left" w:pos="10992"/>
+          <w:tab w:val="left" w:pos="11908"/>
+          <w:tab w:val="left" w:pos="12824"/>
+          <w:tab w:val="left" w:pos="13740"/>
+          <w:tab w:val="left" w:pos="14656"/>
+        </w:tabs>
+        <w:spacing w:after="0" w:line="240" w:lineRule="auto"/>
+        <w:rPr>
+          <w:rFonts w:eastAsia="Times New Roman" w:cstheme="minorHAnsi"/>
+          <w:b/>
+          <w:bCs/>
+          <w:sz w:val="24"/>
+          <w:szCs w:val="24"/>
+          <w:lang w:eastAsia="pt-BR"/>
+        </w:rPr>
+      </w:pPr>
+      <w:r>
+        <w:rPr>
+          <w:rFonts w:eastAsia="Times New Roman" w:cstheme="minorHAnsi"/>
+          <w:b/>
+          <w:bCs/>
+          <w:sz w:val="24"/>
+          <w:szCs w:val="24"/>
+          <w:lang w:eastAsia="pt-BR"/>
+        </w:rPr>
+        <w:t>Estruturas de repetições (Loops)</w:t>
+      </w:r>
+    </w:p>
+    <w:p>
+      <w:pPr>
+        <w:tabs>
+          <w:tab w:val="left" w:pos="916"/>
+          <w:tab w:val="left" w:pos="1832"/>
+          <w:tab w:val="left" w:pos="2748"/>
+          <w:tab w:val="left" w:pos="3664"/>
+          <w:tab w:val="left" w:pos="4580"/>
+          <w:tab w:val="left" w:pos="5496"/>
+          <w:tab w:val="left" w:pos="6412"/>
+          <w:tab w:val="left" w:pos="7328"/>
+          <w:tab w:val="left" w:pos="8244"/>
+          <w:tab w:val="left" w:pos="9160"/>
+          <w:tab w:val="left" w:pos="10076"/>
+          <w:tab w:val="left" w:pos="10992"/>
+          <w:tab w:val="left" w:pos="11908"/>
+          <w:tab w:val="left" w:pos="12824"/>
+          <w:tab w:val="left" w:pos="13740"/>
+          <w:tab w:val="left" w:pos="14656"/>
+        </w:tabs>
+        <w:spacing w:after="0" w:line="240" w:lineRule="auto"/>
+        <w:rPr>
+          <w:rFonts w:eastAsia="Times New Roman" w:cstheme="minorHAnsi"/>
+          <w:lang w:eastAsia="pt-BR"/>
+        </w:rPr>
+      </w:pPr>
+    </w:p>
+    <w:p>
+      <w:pPr>
+        <w:tabs>
+          <w:tab w:val="left" w:pos="916"/>
+          <w:tab w:val="left" w:pos="1832"/>
+          <w:tab w:val="left" w:pos="2748"/>
+          <w:tab w:val="left" w:pos="3664"/>
+          <w:tab w:val="left" w:pos="4580"/>
+          <w:tab w:val="left" w:pos="5496"/>
+          <w:tab w:val="left" w:pos="6412"/>
+          <w:tab w:val="left" w:pos="7328"/>
+          <w:tab w:val="left" w:pos="8244"/>
+          <w:tab w:val="left" w:pos="9160"/>
+          <w:tab w:val="left" w:pos="10076"/>
+          <w:tab w:val="left" w:pos="10992"/>
+          <w:tab w:val="left" w:pos="11908"/>
+          <w:tab w:val="left" w:pos="12824"/>
+          <w:tab w:val="left" w:pos="13740"/>
+          <w:tab w:val="left" w:pos="14656"/>
+        </w:tabs>
+        <w:spacing w:after="0" w:line="240" w:lineRule="auto"/>
+        <w:rPr>
+          <w:rFonts w:eastAsia="Times New Roman" w:cstheme="minorHAnsi"/>
+          <w:b/>
+          <w:bCs/>
+          <w:lang w:eastAsia="pt-BR"/>
+        </w:rPr>
+      </w:pPr>
+      <w:proofErr w:type="spellStart"/>
+      <w:r>
+        <w:rPr>
+          <w:rFonts w:eastAsia="Times New Roman" w:cstheme="minorHAnsi"/>
+          <w:b/>
+          <w:bCs/>
+          <w:lang w:eastAsia="pt-BR"/>
+        </w:rPr>
+        <w:t>While</w:t>
+      </w:r>
+      <w:proofErr w:type="spellEnd"/>
+      <w:r>
+        <w:rPr>
+          <w:rFonts w:eastAsia="Times New Roman" w:cstheme="minorHAnsi"/>
+          <w:b/>
+          <w:bCs/>
+          <w:lang w:eastAsia="pt-BR"/>
+        </w:rPr>
+        <w:t>:</w:t>
+      </w:r>
+    </w:p>
+    <w:p>
+      <w:pPr>
+        <w:tabs>
+          <w:tab w:val="left" w:pos="916"/>
+          <w:tab w:val="left" w:pos="1832"/>
+          <w:tab w:val="left" w:pos="2748"/>
+          <w:tab w:val="left" w:pos="3664"/>
+          <w:tab w:val="left" w:pos="4580"/>
+          <w:tab w:val="left" w:pos="5496"/>
+          <w:tab w:val="left" w:pos="6412"/>
+          <w:tab w:val="left" w:pos="7328"/>
+          <w:tab w:val="left" w:pos="8244"/>
+          <w:tab w:val="left" w:pos="9160"/>
+          <w:tab w:val="left" w:pos="10076"/>
+          <w:tab w:val="left" w:pos="10992"/>
+          <w:tab w:val="left" w:pos="11908"/>
+          <w:tab w:val="left" w:pos="12824"/>
+          <w:tab w:val="left" w:pos="13740"/>
+          <w:tab w:val="left" w:pos="14656"/>
+        </w:tabs>
+        <w:spacing w:after="0" w:line="240" w:lineRule="auto"/>
+        <w:rPr>
+          <w:rFonts w:eastAsia="Times New Roman" w:cstheme="minorHAnsi"/>
+          <w:b/>
+          <w:bCs/>
+          <w:lang w:eastAsia="pt-BR"/>
+        </w:rPr>
+      </w:pPr>
+    </w:p>
+    <w:p>
+      <w:pPr>
+        <w:tabs>
+          <w:tab w:val="left" w:pos="916"/>
+          <w:tab w:val="left" w:pos="1832"/>
+          <w:tab w:val="left" w:pos="2748"/>
+          <w:tab w:val="left" w:pos="3664"/>
+          <w:tab w:val="left" w:pos="4580"/>
+          <w:tab w:val="left" w:pos="5496"/>
+          <w:tab w:val="left" w:pos="6412"/>
+          <w:tab w:val="left" w:pos="7328"/>
+          <w:tab w:val="left" w:pos="8244"/>
+          <w:tab w:val="left" w:pos="9160"/>
+          <w:tab w:val="left" w:pos="10076"/>
+          <w:tab w:val="left" w:pos="10992"/>
+          <w:tab w:val="left" w:pos="11908"/>
+          <w:tab w:val="left" w:pos="12824"/>
+          <w:tab w:val="left" w:pos="13740"/>
+          <w:tab w:val="left" w:pos="14656"/>
+        </w:tabs>
+        <w:spacing w:after="0" w:line="240" w:lineRule="auto"/>
+        <w:rPr>
+          <w:rFonts w:eastAsia="Times New Roman" w:cstheme="minorHAnsi"/>
+          <w:lang w:eastAsia="pt-BR"/>
+        </w:rPr>
+      </w:pPr>
+      <w:proofErr w:type="spellStart"/>
+      <w:r>
+        <w:rPr>
+          <w:rFonts w:eastAsia="Times New Roman" w:cstheme="minorHAnsi"/>
+          <w:lang w:eastAsia="pt-BR"/>
+        </w:rPr>
+        <w:t>While</w:t>
+      </w:r>
+      <w:proofErr w:type="spellEnd"/>
+      <w:r>
+        <w:rPr>
+          <w:rFonts w:eastAsia="Times New Roman" w:cstheme="minorHAnsi"/>
+          <w:lang w:eastAsia="pt-BR"/>
+        </w:rPr>
+        <w:t>(condição) {</w:t>
+      </w:r>
+    </w:p>
+    <w:p>
+      <w:pPr>
+        <w:tabs>
+          <w:tab w:val="left" w:pos="916"/>
+          <w:tab w:val="left" w:pos="1832"/>
+          <w:tab w:val="left" w:pos="2748"/>
+          <w:tab w:val="left" w:pos="3664"/>
+          <w:tab w:val="left" w:pos="4580"/>
+          <w:tab w:val="left" w:pos="5496"/>
+          <w:tab w:val="left" w:pos="6412"/>
+          <w:tab w:val="left" w:pos="7328"/>
+          <w:tab w:val="left" w:pos="8244"/>
+          <w:tab w:val="left" w:pos="9160"/>
+          <w:tab w:val="left" w:pos="10076"/>
+          <w:tab w:val="left" w:pos="10992"/>
+          <w:tab w:val="left" w:pos="11908"/>
+          <w:tab w:val="left" w:pos="12824"/>
+          <w:tab w:val="left" w:pos="13740"/>
+          <w:tab w:val="left" w:pos="14656"/>
+        </w:tabs>
+        <w:spacing w:after="0" w:line="240" w:lineRule="auto"/>
+        <w:rPr>
+          <w:rFonts w:eastAsia="Times New Roman" w:cstheme="minorHAnsi"/>
+          <w:lang w:eastAsia="pt-BR"/>
+        </w:rPr>
+      </w:pPr>
+      <w:r>
+        <w:rPr>
+          <w:rFonts w:eastAsia="Times New Roman" w:cstheme="minorHAnsi"/>
+          <w:lang w:eastAsia="pt-BR"/>
+        </w:rPr>
+        <w:t xml:space="preserve">    Executa, enquanto a condição for verdadeira.</w:t>
+      </w:r>
+    </w:p>
+    <w:p>
+      <w:pPr>
+        <w:tabs>
+          <w:tab w:val="left" w:pos="916"/>
+          <w:tab w:val="left" w:pos="1832"/>
+          <w:tab w:val="left" w:pos="2748"/>
+          <w:tab w:val="left" w:pos="3664"/>
+          <w:tab w:val="left" w:pos="4580"/>
+          <w:tab w:val="left" w:pos="5496"/>
+          <w:tab w:val="left" w:pos="6412"/>
+          <w:tab w:val="left" w:pos="7328"/>
+          <w:tab w:val="left" w:pos="8244"/>
+          <w:tab w:val="left" w:pos="9160"/>
+          <w:tab w:val="left" w:pos="10076"/>
+          <w:tab w:val="left" w:pos="10992"/>
+          <w:tab w:val="left" w:pos="11908"/>
+          <w:tab w:val="left" w:pos="12824"/>
+          <w:tab w:val="left" w:pos="13740"/>
+          <w:tab w:val="left" w:pos="14656"/>
+        </w:tabs>
+        <w:spacing w:after="0" w:line="240" w:lineRule="auto"/>
+        <w:rPr>
+          <w:rFonts w:eastAsia="Times New Roman" w:cstheme="minorHAnsi"/>
+          <w:lang w:eastAsia="pt-BR"/>
+        </w:rPr>
+      </w:pPr>
+      <w:r>
+        <w:rPr>
+          <w:rFonts w:eastAsia="Times New Roman" w:cstheme="minorHAnsi"/>
+          <w:lang w:eastAsia="pt-BR"/>
+        </w:rPr>
+        <w:t>}</w:t>
+      </w:r>
+    </w:p>
+    <w:p>
+      <w:pPr>
+        <w:tabs>
+          <w:tab w:val="left" w:pos="916"/>
+          <w:tab w:val="left" w:pos="1832"/>
+          <w:tab w:val="left" w:pos="2748"/>
+          <w:tab w:val="left" w:pos="3664"/>
+          <w:tab w:val="left" w:pos="4580"/>
+          <w:tab w:val="left" w:pos="5496"/>
+          <w:tab w:val="left" w:pos="6412"/>
+          <w:tab w:val="left" w:pos="7328"/>
+          <w:tab w:val="left" w:pos="8244"/>
+          <w:tab w:val="left" w:pos="9160"/>
+          <w:tab w:val="left" w:pos="10076"/>
+          <w:tab w:val="left" w:pos="10992"/>
+          <w:tab w:val="left" w:pos="11908"/>
+          <w:tab w:val="left" w:pos="12824"/>
+          <w:tab w:val="left" w:pos="13740"/>
+          <w:tab w:val="left" w:pos="14656"/>
+        </w:tabs>
+        <w:spacing w:after="0" w:line="240" w:lineRule="auto"/>
+        <w:rPr>
+          <w:rFonts w:eastAsia="Times New Roman" w:cstheme="minorHAnsi"/>
+          <w:lang w:eastAsia="pt-BR"/>
+        </w:rPr>
+      </w:pPr>
+    </w:p>
+    <w:p>
+      <w:pPr>
+        <w:tabs>
+          <w:tab w:val="left" w:pos="916"/>
+          <w:tab w:val="left" w:pos="1832"/>
+          <w:tab w:val="left" w:pos="2748"/>
+          <w:tab w:val="left" w:pos="3664"/>
+          <w:tab w:val="left" w:pos="4580"/>
+          <w:tab w:val="left" w:pos="5496"/>
+          <w:tab w:val="left" w:pos="6412"/>
+          <w:tab w:val="left" w:pos="7328"/>
+          <w:tab w:val="left" w:pos="8244"/>
+          <w:tab w:val="left" w:pos="9160"/>
+          <w:tab w:val="left" w:pos="10076"/>
+          <w:tab w:val="left" w:pos="10992"/>
+          <w:tab w:val="left" w:pos="11908"/>
+          <w:tab w:val="left" w:pos="12824"/>
+          <w:tab w:val="left" w:pos="13740"/>
+          <w:tab w:val="left" w:pos="14656"/>
+        </w:tabs>
+        <w:spacing w:after="0" w:line="240" w:lineRule="auto"/>
+        <w:rPr>
+          <w:rFonts w:eastAsia="Times New Roman" w:cstheme="minorHAnsi"/>
+          <w:b/>
+          <w:bCs/>
+          <w:sz w:val="24"/>
+          <w:szCs w:val="24"/>
+          <w:lang w:eastAsia="pt-BR"/>
+        </w:rPr>
+      </w:pPr>
+      <w:r>
+        <w:rPr>
+          <w:rFonts w:eastAsia="Times New Roman" w:cstheme="minorHAnsi"/>
+          <w:b/>
+          <w:bCs/>
+          <w:sz w:val="24"/>
+          <w:szCs w:val="24"/>
+          <w:lang w:eastAsia="pt-BR"/>
+        </w:rPr>
+        <w:t xml:space="preserve">Forma de incremento </w:t>
+      </w:r>
+    </w:p>
+    <w:p>
+      <w:pPr>
+        <w:tabs>
+          <w:tab w:val="left" w:pos="916"/>
+          <w:tab w:val="left" w:pos="1832"/>
+          <w:tab w:val="left" w:pos="2748"/>
+          <w:tab w:val="left" w:pos="3664"/>
+          <w:tab w:val="left" w:pos="4580"/>
+          <w:tab w:val="left" w:pos="5496"/>
+          <w:tab w:val="left" w:pos="6412"/>
+          <w:tab w:val="left" w:pos="7328"/>
+          <w:tab w:val="left" w:pos="8244"/>
+          <w:tab w:val="left" w:pos="9160"/>
+          <w:tab w:val="left" w:pos="10076"/>
+          <w:tab w:val="left" w:pos="10992"/>
+          <w:tab w:val="left" w:pos="11908"/>
+          <w:tab w:val="left" w:pos="12824"/>
+          <w:tab w:val="left" w:pos="13740"/>
+          <w:tab w:val="left" w:pos="14656"/>
+        </w:tabs>
+        <w:spacing w:after="0" w:line="240" w:lineRule="auto"/>
+        <w:rPr>
+          <w:rFonts w:eastAsia="Times New Roman" w:cstheme="minorHAnsi"/>
+          <w:lang w:eastAsia="pt-BR"/>
+        </w:rPr>
+      </w:pPr>
+      <w:proofErr w:type="spellStart"/>
+      <w:r>
+        <w:rPr>
+          <w:rFonts w:eastAsia="Times New Roman" w:cstheme="minorHAnsi"/>
+          <w:lang w:eastAsia="pt-BR"/>
+        </w:rPr>
+        <w:t>Ex</w:t>
+      </w:r>
+      <w:proofErr w:type="spellEnd"/>
+      <w:r>
+        <w:rPr>
+          <w:rFonts w:eastAsia="Times New Roman" w:cstheme="minorHAnsi"/>
+          <w:lang w:eastAsia="pt-BR"/>
+        </w:rPr>
+        <w:t>:</w:t>
+      </w:r>
+    </w:p>
+    <w:p>
+      <w:pPr>
+        <w:tabs>
+          <w:tab w:val="left" w:pos="916"/>
+          <w:tab w:val="left" w:pos="1832"/>
+          <w:tab w:val="left" w:pos="2748"/>
+          <w:tab w:val="left" w:pos="3664"/>
+          <w:tab w:val="left" w:pos="4580"/>
+          <w:tab w:val="left" w:pos="5496"/>
+          <w:tab w:val="left" w:pos="6412"/>
+          <w:tab w:val="left" w:pos="7328"/>
+          <w:tab w:val="left" w:pos="8244"/>
+          <w:tab w:val="left" w:pos="9160"/>
+          <w:tab w:val="left" w:pos="10076"/>
+          <w:tab w:val="left" w:pos="10992"/>
+          <w:tab w:val="left" w:pos="11908"/>
+          <w:tab w:val="left" w:pos="12824"/>
+          <w:tab w:val="left" w:pos="13740"/>
+          <w:tab w:val="left" w:pos="14656"/>
+        </w:tabs>
+        <w:spacing w:after="0" w:line="240" w:lineRule="auto"/>
+        <w:rPr>
+          <w:rFonts w:ascii="Courier New" w:eastAsia="Times New Roman" w:hAnsi="Courier New" w:cs="Courier New"/>
+          <w:color w:val="A9B7C6"/>
+          <w:sz w:val="20"/>
+          <w:szCs w:val="20"/>
+          <w:lang w:eastAsia="pt-BR"/>
+        </w:rPr>
+      </w:pPr>
+      <w:proofErr w:type="spellStart"/>
+      <w:r>
+        <w:rPr>
+          <w:rFonts w:ascii="Courier New" w:eastAsia="Times New Roman" w:hAnsi="Courier New" w:cs="Courier New"/>
+          <w:color w:val="808080"/>
+          <w:sz w:val="20"/>
+          <w:szCs w:val="20"/>
+          <w:lang w:eastAsia="pt-BR"/>
+        </w:rPr>
+        <w:t>int</w:t>
+      </w:r>
+      <w:proofErr w:type="spellEnd"/>
+      <w:r>
+        <w:rPr>
+          <w:rFonts w:ascii="Courier New" w:eastAsia="Times New Roman" w:hAnsi="Courier New" w:cs="Courier New"/>
+          <w:color w:val="808080"/>
+          <w:sz w:val="20"/>
+          <w:szCs w:val="20"/>
+          <w:lang w:eastAsia="pt-BR"/>
+        </w:rPr>
+        <w:t xml:space="preserve"> </w:t>
+      </w:r>
+      <w:proofErr w:type="spellStart"/>
+      <w:r>
+        <w:rPr>
+          <w:rFonts w:ascii="Courier New" w:eastAsia="Times New Roman" w:hAnsi="Courier New" w:cs="Courier New"/>
+          <w:color w:val="808080"/>
+          <w:sz w:val="20"/>
+          <w:szCs w:val="20"/>
+          <w:lang w:eastAsia="pt-BR"/>
+        </w:rPr>
+        <w:t>numero</w:t>
+      </w:r>
+      <w:proofErr w:type="spellEnd"/>
+      <w:r>
+        <w:rPr>
+          <w:rFonts w:ascii="Courier New" w:eastAsia="Times New Roman" w:hAnsi="Courier New" w:cs="Courier New"/>
+          <w:color w:val="808080"/>
+          <w:sz w:val="20"/>
+          <w:szCs w:val="20"/>
+          <w:lang w:eastAsia="pt-BR"/>
+        </w:rPr>
+        <w:t xml:space="preserve"> = 10;</w:t>
+      </w:r>
+      <w:r>
+        <w:rPr>
+          <w:rFonts w:ascii="Courier New" w:eastAsia="Times New Roman" w:hAnsi="Courier New" w:cs="Courier New"/>
+          <w:color w:val="808080"/>
+          <w:sz w:val="20"/>
+          <w:szCs w:val="20"/>
+          <w:lang w:eastAsia="pt-BR"/>
+        </w:rPr>
+        <w:br/>
+      </w:r>
+      <w:proofErr w:type="spellStart"/>
+      <w:r>
+        <w:rPr>
+          <w:rFonts w:ascii="Courier New" w:eastAsia="Times New Roman" w:hAnsi="Courier New" w:cs="Courier New"/>
+          <w:color w:val="808080"/>
+          <w:sz w:val="20"/>
+          <w:szCs w:val="20"/>
+          <w:lang w:eastAsia="pt-BR"/>
+        </w:rPr>
+        <w:t>numero</w:t>
+      </w:r>
+      <w:proofErr w:type="spellEnd"/>
+      <w:r>
+        <w:rPr>
+          <w:rFonts w:ascii="Courier New" w:eastAsia="Times New Roman" w:hAnsi="Courier New" w:cs="Courier New"/>
+          <w:color w:val="808080"/>
+          <w:sz w:val="20"/>
+          <w:szCs w:val="20"/>
+          <w:lang w:eastAsia="pt-BR"/>
+        </w:rPr>
+        <w:t xml:space="preserve"> = </w:t>
+      </w:r>
+      <w:proofErr w:type="spellStart"/>
+      <w:r>
+        <w:rPr>
+          <w:rFonts w:ascii="Courier New" w:eastAsia="Times New Roman" w:hAnsi="Courier New" w:cs="Courier New"/>
+          <w:color w:val="808080"/>
+          <w:sz w:val="20"/>
+          <w:szCs w:val="20"/>
+          <w:lang w:eastAsia="pt-BR"/>
+        </w:rPr>
+        <w:t>numero</w:t>
+      </w:r>
+      <w:proofErr w:type="spellEnd"/>
+      <w:r>
+        <w:rPr>
+          <w:rFonts w:ascii="Courier New" w:eastAsia="Times New Roman" w:hAnsi="Courier New" w:cs="Courier New"/>
+          <w:color w:val="808080"/>
+          <w:sz w:val="20"/>
+          <w:szCs w:val="20"/>
+          <w:lang w:eastAsia="pt-BR"/>
+        </w:rPr>
+        <w:t xml:space="preserve"> + 1;</w:t>
+      </w:r>
+    </w:p>
+    <w:p>
+      <w:pPr>
+        <w:tabs>
+          <w:tab w:val="left" w:pos="916"/>
+          <w:tab w:val="left" w:pos="1832"/>
+          <w:tab w:val="left" w:pos="2748"/>
+          <w:tab w:val="left" w:pos="3664"/>
+          <w:tab w:val="left" w:pos="4580"/>
+          <w:tab w:val="left" w:pos="5496"/>
+          <w:tab w:val="left" w:pos="6412"/>
+          <w:tab w:val="left" w:pos="7328"/>
+          <w:tab w:val="left" w:pos="8244"/>
+          <w:tab w:val="left" w:pos="9160"/>
+          <w:tab w:val="left" w:pos="10076"/>
+          <w:tab w:val="left" w:pos="10992"/>
+          <w:tab w:val="left" w:pos="11908"/>
+          <w:tab w:val="left" w:pos="12824"/>
+          <w:tab w:val="left" w:pos="13740"/>
+          <w:tab w:val="left" w:pos="14656"/>
+        </w:tabs>
+        <w:spacing w:after="0" w:line="240" w:lineRule="auto"/>
+        <w:rPr>
+          <w:rFonts w:eastAsia="Times New Roman" w:cstheme="minorHAnsi"/>
+          <w:lang w:eastAsia="pt-BR"/>
+        </w:rPr>
+      </w:pPr>
+    </w:p>
+    <w:p>
+      <w:pPr>
+        <w:tabs>
+          <w:tab w:val="left" w:pos="916"/>
+          <w:tab w:val="left" w:pos="1832"/>
+          <w:tab w:val="left" w:pos="2748"/>
+          <w:tab w:val="left" w:pos="3664"/>
+          <w:tab w:val="left" w:pos="4580"/>
+          <w:tab w:val="left" w:pos="5496"/>
+          <w:tab w:val="left" w:pos="6412"/>
+          <w:tab w:val="left" w:pos="7328"/>
+          <w:tab w:val="left" w:pos="8244"/>
+          <w:tab w:val="left" w:pos="9160"/>
+          <w:tab w:val="left" w:pos="10076"/>
+          <w:tab w:val="left" w:pos="10992"/>
+          <w:tab w:val="left" w:pos="11908"/>
+          <w:tab w:val="left" w:pos="12824"/>
+          <w:tab w:val="left" w:pos="13740"/>
+          <w:tab w:val="left" w:pos="14656"/>
+        </w:tabs>
+        <w:spacing w:after="0" w:line="240" w:lineRule="auto"/>
+        <w:rPr>
+          <w:rFonts w:ascii="Courier New" w:eastAsia="Times New Roman" w:hAnsi="Courier New" w:cs="Courier New"/>
+          <w:color w:val="A9B7C6"/>
+          <w:sz w:val="20"/>
+          <w:szCs w:val="20"/>
+          <w:lang w:eastAsia="pt-BR"/>
+        </w:rPr>
+      </w:pPr>
+      <w:proofErr w:type="spellStart"/>
+      <w:r>
+        <w:rPr>
+          <w:rFonts w:ascii="Courier New" w:eastAsia="Times New Roman" w:hAnsi="Courier New" w:cs="Courier New"/>
+          <w:color w:val="808080"/>
+          <w:sz w:val="20"/>
+          <w:szCs w:val="20"/>
+          <w:lang w:eastAsia="pt-BR"/>
+        </w:rPr>
+        <w:t>numero</w:t>
+      </w:r>
+      <w:proofErr w:type="spellEnd"/>
+      <w:r>
+        <w:rPr>
+          <w:rFonts w:ascii="Courier New" w:eastAsia="Times New Roman" w:hAnsi="Courier New" w:cs="Courier New"/>
+          <w:color w:val="808080"/>
+          <w:sz w:val="20"/>
+          <w:szCs w:val="20"/>
+          <w:lang w:eastAsia="pt-BR"/>
+        </w:rPr>
+        <w:t xml:space="preserve"> += 1;</w:t>
+      </w:r>
+    </w:p>
+    <w:p>
+      <w:pPr>
+        <w:tabs>
+          <w:tab w:val="left" w:pos="916"/>
+          <w:tab w:val="left" w:pos="1832"/>
+          <w:tab w:val="left" w:pos="2748"/>
+          <w:tab w:val="left" w:pos="3664"/>
+          <w:tab w:val="left" w:pos="4580"/>
+          <w:tab w:val="left" w:pos="5496"/>
+          <w:tab w:val="left" w:pos="6412"/>
+          <w:tab w:val="left" w:pos="7328"/>
+          <w:tab w:val="left" w:pos="8244"/>
+          <w:tab w:val="left" w:pos="9160"/>
+          <w:tab w:val="left" w:pos="10076"/>
+          <w:tab w:val="left" w:pos="10992"/>
+          <w:tab w:val="left" w:pos="11908"/>
+          <w:tab w:val="left" w:pos="12824"/>
+          <w:tab w:val="left" w:pos="13740"/>
+          <w:tab w:val="left" w:pos="14656"/>
+        </w:tabs>
+        <w:spacing w:after="0" w:line="240" w:lineRule="auto"/>
+        <w:rPr>
+          <w:rFonts w:eastAsia="Times New Roman" w:cstheme="minorHAnsi"/>
+          <w:lang w:eastAsia="pt-BR"/>
+        </w:rPr>
+      </w:pPr>
+    </w:p>
+    <w:p>
+      <w:pPr>
+        <w:tabs>
+          <w:tab w:val="left" w:pos="916"/>
+          <w:tab w:val="left" w:pos="1832"/>
+          <w:tab w:val="left" w:pos="2748"/>
+          <w:tab w:val="left" w:pos="3664"/>
+          <w:tab w:val="left" w:pos="4580"/>
+          <w:tab w:val="left" w:pos="5496"/>
+          <w:tab w:val="left" w:pos="6412"/>
+          <w:tab w:val="left" w:pos="7328"/>
+          <w:tab w:val="left" w:pos="8244"/>
+          <w:tab w:val="left" w:pos="9160"/>
+          <w:tab w:val="left" w:pos="10076"/>
+          <w:tab w:val="left" w:pos="10992"/>
+          <w:tab w:val="left" w:pos="11908"/>
+          <w:tab w:val="left" w:pos="12824"/>
+          <w:tab w:val="left" w:pos="13740"/>
+          <w:tab w:val="left" w:pos="14656"/>
+        </w:tabs>
+        <w:spacing w:after="0" w:line="240" w:lineRule="auto"/>
+        <w:rPr>
+          <w:rFonts w:ascii="Courier New" w:eastAsia="Times New Roman" w:hAnsi="Courier New" w:cs="Courier New"/>
+          <w:color w:val="A9B7C6"/>
+          <w:sz w:val="20"/>
+          <w:szCs w:val="20"/>
+          <w:lang w:eastAsia="pt-BR"/>
+        </w:rPr>
+      </w:pPr>
+      <w:r>
+        <w:rPr>
+          <w:rFonts w:ascii="Courier New" w:eastAsia="Times New Roman" w:hAnsi="Courier New" w:cs="Courier New"/>
+          <w:color w:val="808080"/>
+          <w:sz w:val="20"/>
+          <w:szCs w:val="20"/>
+          <w:lang w:eastAsia="pt-BR"/>
+        </w:rPr>
+        <w:t>numero++;</w:t>
+      </w:r>
+    </w:p>
+    <w:p>
+      <w:pPr>
+        <w:tabs>
+          <w:tab w:val="left" w:pos="916"/>
+          <w:tab w:val="left" w:pos="1832"/>
+          <w:tab w:val="left" w:pos="2748"/>
+          <w:tab w:val="left" w:pos="3664"/>
+          <w:tab w:val="left" w:pos="4580"/>
+          <w:tab w:val="left" w:pos="5496"/>
+          <w:tab w:val="left" w:pos="6412"/>
+          <w:tab w:val="left" w:pos="7328"/>
+          <w:tab w:val="left" w:pos="8244"/>
+          <w:tab w:val="left" w:pos="9160"/>
+          <w:tab w:val="left" w:pos="10076"/>
+          <w:tab w:val="left" w:pos="10992"/>
+          <w:tab w:val="left" w:pos="11908"/>
+          <w:tab w:val="left" w:pos="12824"/>
+          <w:tab w:val="left" w:pos="13740"/>
+          <w:tab w:val="left" w:pos="14656"/>
+        </w:tabs>
+        <w:spacing w:after="0" w:line="240" w:lineRule="auto"/>
+        <w:rPr>
+          <w:rFonts w:eastAsia="Times New Roman" w:cstheme="minorHAnsi"/>
+          <w:lang w:eastAsia="pt-BR"/>
+        </w:rPr>
+      </w:pPr>
+    </w:p>
+    <w:p>
+      <w:pPr>
+        <w:tabs>
+          <w:tab w:val="left" w:pos="916"/>
+          <w:tab w:val="left" w:pos="1832"/>
+          <w:tab w:val="left" w:pos="2748"/>
+          <w:tab w:val="left" w:pos="3664"/>
+          <w:tab w:val="left" w:pos="4580"/>
+          <w:tab w:val="left" w:pos="5496"/>
+          <w:tab w:val="left" w:pos="6412"/>
+          <w:tab w:val="left" w:pos="7328"/>
+          <w:tab w:val="left" w:pos="8244"/>
+          <w:tab w:val="left" w:pos="9160"/>
+          <w:tab w:val="left" w:pos="10076"/>
+          <w:tab w:val="left" w:pos="10992"/>
+          <w:tab w:val="left" w:pos="11908"/>
+          <w:tab w:val="left" w:pos="12824"/>
+          <w:tab w:val="left" w:pos="13740"/>
+          <w:tab w:val="left" w:pos="14656"/>
+        </w:tabs>
+        <w:spacing w:after="0" w:line="240" w:lineRule="auto"/>
+        <w:rPr>
+          <w:rFonts w:eastAsia="Times New Roman" w:cstheme="minorHAnsi"/>
+          <w:lang w:eastAsia="pt-BR"/>
+        </w:rPr>
+      </w:pPr>
+    </w:p>
+    <w:p>
+      <w:pPr>
+        <w:tabs>
+          <w:tab w:val="left" w:pos="916"/>
+          <w:tab w:val="left" w:pos="1832"/>
+          <w:tab w:val="left" w:pos="2748"/>
+          <w:tab w:val="left" w:pos="3664"/>
+          <w:tab w:val="left" w:pos="4580"/>
+          <w:tab w:val="left" w:pos="5496"/>
+          <w:tab w:val="left" w:pos="6412"/>
+          <w:tab w:val="left" w:pos="7328"/>
+          <w:tab w:val="left" w:pos="8244"/>
+          <w:tab w:val="left" w:pos="9160"/>
+          <w:tab w:val="left" w:pos="10076"/>
+          <w:tab w:val="left" w:pos="10992"/>
+          <w:tab w:val="left" w:pos="11908"/>
+          <w:tab w:val="left" w:pos="12824"/>
+          <w:tab w:val="left" w:pos="13740"/>
+          <w:tab w:val="left" w:pos="14656"/>
+        </w:tabs>
+        <w:spacing w:after="0" w:line="240" w:lineRule="auto"/>
+        <w:rPr>
+          <w:rFonts w:eastAsia="Times New Roman" w:cstheme="minorHAnsi"/>
+          <w:lang w:eastAsia="pt-BR"/>
+        </w:rPr>
+      </w:pPr>
+    </w:p>
+    <w:p>
+      <w:pPr>
+        <w:tabs>
+          <w:tab w:val="left" w:pos="916"/>
+          <w:tab w:val="left" w:pos="1832"/>
+          <w:tab w:val="left" w:pos="2748"/>
+          <w:tab w:val="left" w:pos="3664"/>
+          <w:tab w:val="left" w:pos="4580"/>
+          <w:tab w:val="left" w:pos="5496"/>
+          <w:tab w:val="left" w:pos="6412"/>
+          <w:tab w:val="left" w:pos="7328"/>
+          <w:tab w:val="left" w:pos="8244"/>
+          <w:tab w:val="left" w:pos="9160"/>
+          <w:tab w:val="left" w:pos="10076"/>
+          <w:tab w:val="left" w:pos="10992"/>
+          <w:tab w:val="left" w:pos="11908"/>
+          <w:tab w:val="left" w:pos="12824"/>
+          <w:tab w:val="left" w:pos="13740"/>
+          <w:tab w:val="left" w:pos="14656"/>
+        </w:tabs>
+        <w:spacing w:after="0" w:line="240" w:lineRule="auto"/>
+        <w:rPr>
+          <w:rFonts w:eastAsia="Times New Roman" w:cstheme="minorHAnsi"/>
+          <w:lang w:eastAsia="pt-BR"/>
+        </w:rPr>
+      </w:pPr>
+    </w:p>
+    <w:p>
+      <w:pPr>
+        <w:tabs>
+          <w:tab w:val="left" w:pos="916"/>
+          <w:tab w:val="left" w:pos="1832"/>
+          <w:tab w:val="left" w:pos="2748"/>
+          <w:tab w:val="left" w:pos="3664"/>
+          <w:tab w:val="left" w:pos="4580"/>
+          <w:tab w:val="left" w:pos="5496"/>
+          <w:tab w:val="left" w:pos="6412"/>
+          <w:tab w:val="left" w:pos="7328"/>
+          <w:tab w:val="left" w:pos="8244"/>
+          <w:tab w:val="left" w:pos="9160"/>
+          <w:tab w:val="left" w:pos="10076"/>
+          <w:tab w:val="left" w:pos="10992"/>
+          <w:tab w:val="left" w:pos="11908"/>
+          <w:tab w:val="left" w:pos="12824"/>
+          <w:tab w:val="left" w:pos="13740"/>
+          <w:tab w:val="left" w:pos="14656"/>
+        </w:tabs>
+        <w:spacing w:after="0" w:line="240" w:lineRule="auto"/>
+        <w:rPr>
+          <w:rFonts w:eastAsia="Times New Roman" w:cstheme="minorHAnsi"/>
+          <w:lang w:eastAsia="pt-BR"/>
+        </w:rPr>
+      </w:pPr>
+    </w:p>
+    <w:p>
+      <w:pPr>
+        <w:tabs>
+          <w:tab w:val="left" w:pos="916"/>
+          <w:tab w:val="left" w:pos="1832"/>
+          <w:tab w:val="left" w:pos="2748"/>
+          <w:tab w:val="left" w:pos="3664"/>
+          <w:tab w:val="left" w:pos="4580"/>
+          <w:tab w:val="left" w:pos="5496"/>
+          <w:tab w:val="left" w:pos="6412"/>
+          <w:tab w:val="left" w:pos="7328"/>
+          <w:tab w:val="left" w:pos="8244"/>
+          <w:tab w:val="left" w:pos="9160"/>
+          <w:tab w:val="left" w:pos="10076"/>
+          <w:tab w:val="left" w:pos="10992"/>
+          <w:tab w:val="left" w:pos="11908"/>
+          <w:tab w:val="left" w:pos="12824"/>
+          <w:tab w:val="left" w:pos="13740"/>
+          <w:tab w:val="left" w:pos="14656"/>
+        </w:tabs>
+        <w:spacing w:after="0" w:line="240" w:lineRule="auto"/>
+        <w:rPr>
+          <w:rFonts w:eastAsia="Times New Roman" w:cstheme="minorHAnsi"/>
+          <w:lang w:eastAsia="pt-BR"/>
+        </w:rPr>
+      </w:pPr>
+    </w:p>
+    <w:p>
+      <w:pPr>
+        <w:tabs>
+          <w:tab w:val="left" w:pos="916"/>
+          <w:tab w:val="left" w:pos="1832"/>
+          <w:tab w:val="left" w:pos="2748"/>
+          <w:tab w:val="left" w:pos="3664"/>
+          <w:tab w:val="left" w:pos="4580"/>
+          <w:tab w:val="left" w:pos="5496"/>
+          <w:tab w:val="left" w:pos="6412"/>
+          <w:tab w:val="left" w:pos="7328"/>
+          <w:tab w:val="left" w:pos="8244"/>
+          <w:tab w:val="left" w:pos="9160"/>
+          <w:tab w:val="left" w:pos="10076"/>
+          <w:tab w:val="left" w:pos="10992"/>
+          <w:tab w:val="left" w:pos="11908"/>
+          <w:tab w:val="left" w:pos="12824"/>
+          <w:tab w:val="left" w:pos="13740"/>
+          <w:tab w:val="left" w:pos="14656"/>
+        </w:tabs>
+        <w:spacing w:after="0" w:line="240" w:lineRule="auto"/>
+        <w:rPr>
+          <w:rFonts w:eastAsia="Times New Roman" w:cstheme="minorHAnsi"/>
+          <w:lang w:eastAsia="pt-BR"/>
+        </w:rPr>
+      </w:pPr>
+    </w:p>
+    <w:p>
+      <w:pPr>
+        <w:tabs>
+          <w:tab w:val="left" w:pos="916"/>
+          <w:tab w:val="left" w:pos="1832"/>
+          <w:tab w:val="left" w:pos="2748"/>
+          <w:tab w:val="left" w:pos="3664"/>
+          <w:tab w:val="left" w:pos="4580"/>
+          <w:tab w:val="left" w:pos="5496"/>
+          <w:tab w:val="left" w:pos="6412"/>
+          <w:tab w:val="left" w:pos="7328"/>
+          <w:tab w:val="left" w:pos="8244"/>
+          <w:tab w:val="left" w:pos="9160"/>
+          <w:tab w:val="left" w:pos="10076"/>
+          <w:tab w:val="left" w:pos="10992"/>
+          <w:tab w:val="left" w:pos="11908"/>
+          <w:tab w:val="left" w:pos="12824"/>
+          <w:tab w:val="left" w:pos="13740"/>
+          <w:tab w:val="left" w:pos="14656"/>
+        </w:tabs>
+        <w:spacing w:after="0" w:line="240" w:lineRule="auto"/>
+        <w:rPr>
+          <w:rFonts w:eastAsia="Times New Roman" w:cstheme="minorHAnsi"/>
+          <w:lang w:eastAsia="pt-BR"/>
+        </w:rPr>
+      </w:pPr>
+    </w:p>
+    <w:p>
+      <w:pPr>
+        <w:tabs>
+          <w:tab w:val="left" w:pos="916"/>
+          <w:tab w:val="left" w:pos="1832"/>
+          <w:tab w:val="left" w:pos="2748"/>
+          <w:tab w:val="left" w:pos="3664"/>
+          <w:tab w:val="left" w:pos="4580"/>
+          <w:tab w:val="left" w:pos="5496"/>
+          <w:tab w:val="left" w:pos="6412"/>
+          <w:tab w:val="left" w:pos="7328"/>
+          <w:tab w:val="left" w:pos="8244"/>
+          <w:tab w:val="left" w:pos="9160"/>
+          <w:tab w:val="left" w:pos="10076"/>
+          <w:tab w:val="left" w:pos="10992"/>
+          <w:tab w:val="left" w:pos="11908"/>
+          <w:tab w:val="left" w:pos="12824"/>
+          <w:tab w:val="left" w:pos="13740"/>
+          <w:tab w:val="left" w:pos="14656"/>
+        </w:tabs>
+        <w:spacing w:after="0" w:line="240" w:lineRule="auto"/>
+        <w:rPr>
+          <w:rFonts w:eastAsia="Times New Roman" w:cstheme="minorHAnsi"/>
+          <w:lang w:eastAsia="pt-BR"/>
+        </w:rPr>
+      </w:pPr>
+    </w:p>
+    <w:p>
+      <w:pPr>
+        <w:tabs>
+          <w:tab w:val="left" w:pos="916"/>
+          <w:tab w:val="left" w:pos="1832"/>
+          <w:tab w:val="left" w:pos="2748"/>
+          <w:tab w:val="left" w:pos="3664"/>
+          <w:tab w:val="left" w:pos="4580"/>
+          <w:tab w:val="left" w:pos="5496"/>
+          <w:tab w:val="left" w:pos="6412"/>
+          <w:tab w:val="left" w:pos="7328"/>
+          <w:tab w:val="left" w:pos="8244"/>
+          <w:tab w:val="left" w:pos="9160"/>
+          <w:tab w:val="left" w:pos="10076"/>
+          <w:tab w:val="left" w:pos="10992"/>
+          <w:tab w:val="left" w:pos="11908"/>
+          <w:tab w:val="left" w:pos="12824"/>
+          <w:tab w:val="left" w:pos="13740"/>
+          <w:tab w:val="left" w:pos="14656"/>
+        </w:tabs>
+        <w:spacing w:after="0" w:line="240" w:lineRule="auto"/>
+        <w:rPr>
+          <w:rFonts w:eastAsia="Times New Roman" w:cstheme="minorHAnsi"/>
+          <w:lang w:eastAsia="pt-BR"/>
+        </w:rPr>
+      </w:pPr>
+    </w:p>
+    <w:p>
+      <w:pPr>
+        <w:tabs>
+          <w:tab w:val="left" w:pos="916"/>
+          <w:tab w:val="left" w:pos="1832"/>
+          <w:tab w:val="left" w:pos="2748"/>
+          <w:tab w:val="left" w:pos="3664"/>
+          <w:tab w:val="left" w:pos="4580"/>
+          <w:tab w:val="left" w:pos="5496"/>
+          <w:tab w:val="left" w:pos="6412"/>
+          <w:tab w:val="left" w:pos="7328"/>
+          <w:tab w:val="left" w:pos="8244"/>
+          <w:tab w:val="left" w:pos="9160"/>
+          <w:tab w:val="left" w:pos="10076"/>
+          <w:tab w:val="left" w:pos="10992"/>
+          <w:tab w:val="left" w:pos="11908"/>
+          <w:tab w:val="left" w:pos="12824"/>
+          <w:tab w:val="left" w:pos="13740"/>
+          <w:tab w:val="left" w:pos="14656"/>
+        </w:tabs>
+        <w:spacing w:after="0" w:line="240" w:lineRule="auto"/>
+        <w:rPr>
+          <w:rFonts w:eastAsia="Times New Roman" w:cstheme="minorHAnsi"/>
+          <w:b/>
+          <w:sz w:val="24"/>
+          <w:szCs w:val="24"/>
+          <w:lang w:eastAsia="pt-BR"/>
+        </w:rPr>
+      </w:pPr>
+      <w:r>
+        <w:rPr>
+          <w:rFonts w:eastAsia="Times New Roman" w:cstheme="minorHAnsi"/>
+          <w:b/>
+          <w:sz w:val="24"/>
+          <w:szCs w:val="24"/>
+          <w:lang w:eastAsia="pt-BR"/>
+        </w:rPr>
+        <w:lastRenderedPageBreak/>
+        <w:t>FOR</w:t>
+      </w:r>
+    </w:p>
+    <w:p>
+      <w:pPr>
+        <w:tabs>
+          <w:tab w:val="left" w:pos="916"/>
+          <w:tab w:val="left" w:pos="1832"/>
+          <w:tab w:val="left" w:pos="2748"/>
+          <w:tab w:val="left" w:pos="3664"/>
+          <w:tab w:val="left" w:pos="4580"/>
+          <w:tab w:val="left" w:pos="5496"/>
+          <w:tab w:val="left" w:pos="6412"/>
+          <w:tab w:val="left" w:pos="7328"/>
+          <w:tab w:val="left" w:pos="8244"/>
+          <w:tab w:val="left" w:pos="9160"/>
+          <w:tab w:val="left" w:pos="10076"/>
+          <w:tab w:val="left" w:pos="10992"/>
+          <w:tab w:val="left" w:pos="11908"/>
+          <w:tab w:val="left" w:pos="12824"/>
+          <w:tab w:val="left" w:pos="13740"/>
+          <w:tab w:val="left" w:pos="14656"/>
+        </w:tabs>
+        <w:spacing w:after="0" w:line="240" w:lineRule="auto"/>
+        <w:rPr>
+          <w:rFonts w:eastAsia="Times New Roman" w:cstheme="minorHAnsi"/>
+          <w:bCs/>
+          <w:lang w:eastAsia="pt-BR"/>
+        </w:rPr>
+      </w:pPr>
+      <w:proofErr w:type="gramStart"/>
+      <w:r>
+        <w:rPr>
+          <w:rFonts w:eastAsia="Times New Roman" w:cstheme="minorHAnsi"/>
+          <w:bCs/>
+          <w:lang w:eastAsia="pt-BR"/>
+        </w:rPr>
+        <w:t>O  for</w:t>
+      </w:r>
+      <w:proofErr w:type="gramEnd"/>
+      <w:r>
+        <w:rPr>
+          <w:rFonts w:eastAsia="Times New Roman" w:cstheme="minorHAnsi"/>
+          <w:bCs/>
+          <w:lang w:eastAsia="pt-BR"/>
+        </w:rPr>
+        <w:t xml:space="preserve"> é uma estrutura de repetição bem completa, pois ela já cria a variável </w:t>
+      </w:r>
+      <w:proofErr w:type="spellStart"/>
+      <w:r>
+        <w:rPr>
+          <w:rFonts w:eastAsia="Times New Roman" w:cstheme="minorHAnsi"/>
+          <w:bCs/>
+          <w:lang w:eastAsia="pt-BR"/>
+        </w:rPr>
+        <w:t>inicializadora</w:t>
+      </w:r>
+      <w:proofErr w:type="spellEnd"/>
+      <w:r>
+        <w:rPr>
+          <w:rFonts w:eastAsia="Times New Roman" w:cstheme="minorHAnsi"/>
+          <w:bCs/>
+          <w:lang w:eastAsia="pt-BR"/>
+        </w:rPr>
+        <w:t>, condição e o incremento</w:t>
+      </w:r>
+      <w:r>
+        <w:rPr>
+          <w:rFonts w:eastAsia="Times New Roman" w:cstheme="minorHAnsi"/>
+          <w:bCs/>
+          <w:lang w:eastAsia="pt-BR"/>
+        </w:rPr>
+        <w:t>.</w:t>
+      </w:r>
+    </w:p>
+    <w:p>
+      <w:pPr>
+        <w:tabs>
+          <w:tab w:val="left" w:pos="916"/>
+          <w:tab w:val="left" w:pos="1832"/>
+          <w:tab w:val="left" w:pos="2748"/>
+          <w:tab w:val="left" w:pos="3664"/>
+          <w:tab w:val="left" w:pos="4580"/>
+          <w:tab w:val="left" w:pos="5496"/>
+          <w:tab w:val="left" w:pos="6412"/>
+          <w:tab w:val="left" w:pos="7328"/>
+          <w:tab w:val="left" w:pos="8244"/>
+          <w:tab w:val="left" w:pos="9160"/>
+          <w:tab w:val="left" w:pos="10076"/>
+          <w:tab w:val="left" w:pos="10992"/>
+          <w:tab w:val="left" w:pos="11908"/>
+          <w:tab w:val="left" w:pos="12824"/>
+          <w:tab w:val="left" w:pos="13740"/>
+          <w:tab w:val="left" w:pos="14656"/>
+        </w:tabs>
+        <w:spacing w:after="0" w:line="240" w:lineRule="auto"/>
+        <w:rPr>
+          <w:rFonts w:eastAsia="Times New Roman" w:cstheme="minorHAnsi"/>
+          <w:bCs/>
+          <w:lang w:eastAsia="pt-BR"/>
+        </w:rPr>
+      </w:pPr>
+      <w:proofErr w:type="spellStart"/>
+      <w:r>
+        <w:rPr>
+          <w:rFonts w:eastAsia="Times New Roman" w:cstheme="minorHAnsi"/>
+          <w:bCs/>
+          <w:lang w:eastAsia="pt-BR"/>
+        </w:rPr>
+        <w:t>Ex</w:t>
+      </w:r>
+      <w:proofErr w:type="spellEnd"/>
+      <w:r>
+        <w:rPr>
+          <w:rFonts w:eastAsia="Times New Roman" w:cstheme="minorHAnsi"/>
+          <w:bCs/>
+          <w:lang w:eastAsia="pt-BR"/>
+        </w:rPr>
+        <w:t>:</w:t>
+      </w:r>
+    </w:p>
+    <w:p>
+      <w:pPr>
+        <w:tabs>
+          <w:tab w:val="left" w:pos="916"/>
+          <w:tab w:val="left" w:pos="1832"/>
+          <w:tab w:val="left" w:pos="2748"/>
+          <w:tab w:val="left" w:pos="3664"/>
+          <w:tab w:val="left" w:pos="4580"/>
+          <w:tab w:val="left" w:pos="5496"/>
+          <w:tab w:val="left" w:pos="6412"/>
+          <w:tab w:val="left" w:pos="7328"/>
+          <w:tab w:val="left" w:pos="8244"/>
+          <w:tab w:val="left" w:pos="9160"/>
+          <w:tab w:val="left" w:pos="10076"/>
+          <w:tab w:val="left" w:pos="10992"/>
+          <w:tab w:val="left" w:pos="11908"/>
+          <w:tab w:val="left" w:pos="12824"/>
+          <w:tab w:val="left" w:pos="13740"/>
+          <w:tab w:val="left" w:pos="14656"/>
+        </w:tabs>
+        <w:spacing w:after="0" w:line="240" w:lineRule="auto"/>
+        <w:rPr>
+          <w:rFonts w:eastAsia="Times New Roman" w:cstheme="minorHAnsi"/>
+          <w:bCs/>
+          <w:lang w:eastAsia="pt-BR"/>
+        </w:rPr>
+      </w:pPr>
+    </w:p>
+    <w:p>
+      <w:pPr>
+        <w:tabs>
+          <w:tab w:val="left" w:pos="916"/>
+          <w:tab w:val="left" w:pos="1832"/>
+          <w:tab w:val="left" w:pos="2748"/>
+          <w:tab w:val="left" w:pos="3664"/>
+          <w:tab w:val="left" w:pos="4580"/>
+          <w:tab w:val="left" w:pos="5496"/>
+          <w:tab w:val="left" w:pos="6412"/>
+          <w:tab w:val="left" w:pos="7328"/>
+          <w:tab w:val="left" w:pos="8244"/>
+          <w:tab w:val="left" w:pos="9160"/>
+          <w:tab w:val="left" w:pos="10076"/>
+          <w:tab w:val="left" w:pos="10992"/>
+          <w:tab w:val="left" w:pos="11908"/>
+          <w:tab w:val="left" w:pos="12824"/>
+          <w:tab w:val="left" w:pos="13740"/>
+          <w:tab w:val="left" w:pos="14656"/>
+        </w:tabs>
+        <w:spacing w:after="0" w:line="240" w:lineRule="auto"/>
+        <w:rPr>
+          <w:rFonts w:eastAsia="Times New Roman" w:cstheme="minorHAnsi"/>
+          <w:bCs/>
+          <w:lang w:eastAsia="pt-BR"/>
+        </w:rPr>
+      </w:pPr>
+      <w:proofErr w:type="gramStart"/>
+      <w:r>
+        <w:rPr>
+          <w:rFonts w:eastAsia="Times New Roman" w:cstheme="minorHAnsi"/>
+          <w:bCs/>
+          <w:lang w:eastAsia="pt-BR"/>
+        </w:rPr>
+        <w:t>for(</w:t>
+      </w:r>
+      <w:proofErr w:type="spellStart"/>
+      <w:proofErr w:type="gramEnd"/>
+      <w:r>
+        <w:rPr>
+          <w:rFonts w:eastAsia="Times New Roman" w:cstheme="minorHAnsi"/>
+          <w:bCs/>
+          <w:lang w:eastAsia="pt-BR"/>
+        </w:rPr>
+        <w:t>int</w:t>
+      </w:r>
+      <w:proofErr w:type="spellEnd"/>
+      <w:r>
+        <w:rPr>
+          <w:rFonts w:eastAsia="Times New Roman" w:cstheme="minorHAnsi"/>
+          <w:bCs/>
+          <w:lang w:eastAsia="pt-BR"/>
+        </w:rPr>
+        <w:t xml:space="preserve"> i = 0; i &lt; 5; i++){</w:t>
+      </w:r>
+    </w:p>
+    <w:p>
+      <w:pPr>
+        <w:tabs>
+          <w:tab w:val="left" w:pos="916"/>
+          <w:tab w:val="left" w:pos="1832"/>
+          <w:tab w:val="left" w:pos="2748"/>
+          <w:tab w:val="left" w:pos="3664"/>
+          <w:tab w:val="left" w:pos="4580"/>
+          <w:tab w:val="left" w:pos="5496"/>
+          <w:tab w:val="left" w:pos="6412"/>
+          <w:tab w:val="left" w:pos="7328"/>
+          <w:tab w:val="left" w:pos="8244"/>
+          <w:tab w:val="left" w:pos="9160"/>
+          <w:tab w:val="left" w:pos="10076"/>
+          <w:tab w:val="left" w:pos="10992"/>
+          <w:tab w:val="left" w:pos="11908"/>
+          <w:tab w:val="left" w:pos="12824"/>
+          <w:tab w:val="left" w:pos="13740"/>
+          <w:tab w:val="left" w:pos="14656"/>
+        </w:tabs>
+        <w:spacing w:after="0" w:line="240" w:lineRule="auto"/>
+        <w:rPr>
+          <w:rFonts w:eastAsia="Times New Roman" w:cstheme="minorHAnsi"/>
+          <w:bCs/>
+          <w:lang w:eastAsia="pt-BR"/>
+        </w:rPr>
+      </w:pPr>
+      <w:r>
+        <w:rPr>
+          <w:rFonts w:eastAsia="Times New Roman" w:cstheme="minorHAnsi"/>
+          <w:bCs/>
+          <w:lang w:eastAsia="pt-BR"/>
+        </w:rPr>
+        <w:t xml:space="preserve">   Código para execução</w:t>
+      </w:r>
+    </w:p>
+    <w:p>
+      <w:pPr>
+        <w:tabs>
+          <w:tab w:val="left" w:pos="916"/>
+          <w:tab w:val="left" w:pos="1832"/>
+          <w:tab w:val="left" w:pos="2748"/>
+          <w:tab w:val="left" w:pos="3664"/>
+          <w:tab w:val="left" w:pos="4580"/>
+          <w:tab w:val="left" w:pos="5496"/>
+          <w:tab w:val="left" w:pos="6412"/>
+          <w:tab w:val="left" w:pos="7328"/>
+          <w:tab w:val="left" w:pos="8244"/>
+          <w:tab w:val="left" w:pos="9160"/>
+          <w:tab w:val="left" w:pos="10076"/>
+          <w:tab w:val="left" w:pos="10992"/>
+          <w:tab w:val="left" w:pos="11908"/>
+          <w:tab w:val="left" w:pos="12824"/>
+          <w:tab w:val="left" w:pos="13740"/>
+          <w:tab w:val="left" w:pos="14656"/>
+        </w:tabs>
+        <w:spacing w:after="0" w:line="240" w:lineRule="auto"/>
+        <w:rPr>
+          <w:rFonts w:eastAsia="Times New Roman" w:cstheme="minorHAnsi"/>
+          <w:bCs/>
+          <w:lang w:eastAsia="pt-BR"/>
+        </w:rPr>
+      </w:pPr>
+      <w:r>
+        <w:rPr>
+          <w:rFonts w:eastAsia="Times New Roman" w:cstheme="minorHAnsi"/>
+          <w:bCs/>
+          <w:lang w:eastAsia="pt-BR"/>
+        </w:rPr>
+        <w:t>}</w:t>
+      </w:r>
+    </w:p>
+    <w:p>
+      <w:pPr>
+        <w:tabs>
+          <w:tab w:val="left" w:pos="916"/>
+          <w:tab w:val="left" w:pos="1832"/>
+          <w:tab w:val="left" w:pos="2748"/>
+          <w:tab w:val="left" w:pos="3664"/>
+          <w:tab w:val="left" w:pos="4580"/>
+          <w:tab w:val="left" w:pos="5496"/>
+          <w:tab w:val="left" w:pos="6412"/>
+          <w:tab w:val="left" w:pos="7328"/>
+          <w:tab w:val="left" w:pos="8244"/>
+          <w:tab w:val="left" w:pos="9160"/>
+          <w:tab w:val="left" w:pos="10076"/>
+          <w:tab w:val="left" w:pos="10992"/>
+          <w:tab w:val="left" w:pos="11908"/>
+          <w:tab w:val="left" w:pos="12824"/>
+          <w:tab w:val="left" w:pos="13740"/>
+          <w:tab w:val="left" w:pos="14656"/>
+        </w:tabs>
+        <w:spacing w:after="0" w:line="240" w:lineRule="auto"/>
+        <w:rPr>
+          <w:rFonts w:eastAsia="Times New Roman" w:cstheme="minorHAnsi"/>
+          <w:bCs/>
+          <w:lang w:eastAsia="pt-BR"/>
+        </w:rPr>
+      </w:pPr>
+    </w:p>
+    <w:p>
+      <w:pPr>
+        <w:tabs>
+          <w:tab w:val="left" w:pos="916"/>
+          <w:tab w:val="left" w:pos="1832"/>
+          <w:tab w:val="left" w:pos="2748"/>
+          <w:tab w:val="left" w:pos="3664"/>
+          <w:tab w:val="left" w:pos="4580"/>
+          <w:tab w:val="left" w:pos="5496"/>
+          <w:tab w:val="left" w:pos="6412"/>
+          <w:tab w:val="left" w:pos="7328"/>
+          <w:tab w:val="left" w:pos="8244"/>
+          <w:tab w:val="left" w:pos="9160"/>
+          <w:tab w:val="left" w:pos="10076"/>
+          <w:tab w:val="left" w:pos="10992"/>
+          <w:tab w:val="left" w:pos="11908"/>
+          <w:tab w:val="left" w:pos="12824"/>
+          <w:tab w:val="left" w:pos="13740"/>
+          <w:tab w:val="left" w:pos="14656"/>
+        </w:tabs>
+        <w:spacing w:after="0" w:line="240" w:lineRule="auto"/>
+        <w:rPr>
+          <w:rFonts w:eastAsia="Times New Roman" w:cstheme="minorHAnsi"/>
+          <w:b/>
+          <w:sz w:val="24"/>
+          <w:szCs w:val="24"/>
+          <w:lang w:eastAsia="pt-BR"/>
+        </w:rPr>
+      </w:pPr>
+      <w:r>
+        <w:rPr>
+          <w:rFonts w:eastAsia="Times New Roman" w:cstheme="minorHAnsi"/>
+          <w:b/>
+          <w:sz w:val="24"/>
+          <w:szCs w:val="24"/>
+          <w:lang w:eastAsia="pt-BR"/>
+        </w:rPr>
+        <w:t>DO WHILE</w:t>
+      </w:r>
+    </w:p>
+    <w:p>
+      <w:pPr>
+        <w:tabs>
+          <w:tab w:val="left" w:pos="916"/>
+          <w:tab w:val="left" w:pos="1832"/>
+          <w:tab w:val="left" w:pos="2748"/>
+          <w:tab w:val="left" w:pos="3664"/>
+          <w:tab w:val="left" w:pos="4580"/>
+          <w:tab w:val="left" w:pos="5496"/>
+          <w:tab w:val="left" w:pos="6412"/>
+          <w:tab w:val="left" w:pos="7328"/>
+          <w:tab w:val="left" w:pos="8244"/>
+          <w:tab w:val="left" w:pos="9160"/>
+          <w:tab w:val="left" w:pos="10076"/>
+          <w:tab w:val="left" w:pos="10992"/>
+          <w:tab w:val="left" w:pos="11908"/>
+          <w:tab w:val="left" w:pos="12824"/>
+          <w:tab w:val="left" w:pos="13740"/>
+          <w:tab w:val="left" w:pos="14656"/>
+        </w:tabs>
+        <w:spacing w:after="0" w:line="240" w:lineRule="auto"/>
+        <w:rPr>
+          <w:rFonts w:eastAsia="Times New Roman" w:cstheme="minorHAnsi"/>
+          <w:bCs/>
+          <w:lang w:eastAsia="pt-BR"/>
+        </w:rPr>
+      </w:pPr>
+      <w:r>
+        <w:rPr>
+          <w:rFonts w:eastAsia="Times New Roman" w:cstheme="minorHAnsi"/>
+          <w:bCs/>
+          <w:lang w:eastAsia="pt-BR"/>
+        </w:rPr>
+        <w:t xml:space="preserve">O Do </w:t>
+      </w:r>
+      <w:proofErr w:type="spellStart"/>
+      <w:r>
+        <w:rPr>
+          <w:rFonts w:eastAsia="Times New Roman" w:cstheme="minorHAnsi"/>
+          <w:bCs/>
+          <w:lang w:eastAsia="pt-BR"/>
+        </w:rPr>
+        <w:t>While</w:t>
+      </w:r>
+      <w:proofErr w:type="spellEnd"/>
+      <w:r>
+        <w:rPr>
+          <w:rFonts w:eastAsia="Times New Roman" w:cstheme="minorHAnsi"/>
+          <w:bCs/>
+          <w:lang w:eastAsia="pt-BR"/>
+        </w:rPr>
+        <w:t xml:space="preserve"> é uma estrutura que faz primeiro uma execução e depois irá fazer o teste logico, sendo </w:t>
+      </w:r>
+      <w:r>
+        <w:rPr>
+          <w:rFonts w:eastAsia="Times New Roman" w:cstheme="minorHAnsi"/>
+          <w:bCs/>
+          <w:lang w:eastAsia="pt-BR"/>
+        </w:rPr>
+        <w:t>útil</w:t>
+      </w:r>
+      <w:r>
+        <w:rPr>
+          <w:rFonts w:eastAsia="Times New Roman" w:cstheme="minorHAnsi"/>
+          <w:bCs/>
+          <w:lang w:eastAsia="pt-BR"/>
+        </w:rPr>
+        <w:t xml:space="preserve"> para </w:t>
+      </w:r>
+      <w:r>
+        <w:rPr>
+          <w:rFonts w:eastAsia="Times New Roman" w:cstheme="minorHAnsi"/>
+          <w:bCs/>
+          <w:lang w:eastAsia="pt-BR"/>
+        </w:rPr>
+        <w:t xml:space="preserve">programas que irá </w:t>
+      </w:r>
+      <w:proofErr w:type="gramStart"/>
+      <w:r>
+        <w:rPr>
+          <w:rFonts w:eastAsia="Times New Roman" w:cstheme="minorHAnsi"/>
+          <w:bCs/>
+          <w:lang w:eastAsia="pt-BR"/>
+        </w:rPr>
+        <w:t>precisar  colocar</w:t>
+      </w:r>
+      <w:proofErr w:type="gramEnd"/>
+      <w:r>
+        <w:rPr>
+          <w:rFonts w:eastAsia="Times New Roman" w:cstheme="minorHAnsi"/>
+          <w:bCs/>
+          <w:lang w:eastAsia="pt-BR"/>
+        </w:rPr>
+        <w:t xml:space="preserve"> um ou dois itens fixos e o resto variável</w:t>
+      </w:r>
+      <w:r>
+        <w:rPr>
+          <w:rFonts w:eastAsia="Times New Roman" w:cstheme="minorHAnsi"/>
+          <w:bCs/>
+          <w:lang w:eastAsia="pt-BR"/>
+        </w:rPr>
+        <w:t>.</w:t>
+      </w:r>
+    </w:p>
+    <w:p>
+      <w:pPr>
+        <w:tabs>
+          <w:tab w:val="left" w:pos="916"/>
+          <w:tab w:val="left" w:pos="1832"/>
+          <w:tab w:val="left" w:pos="2748"/>
+          <w:tab w:val="left" w:pos="3664"/>
+          <w:tab w:val="left" w:pos="4580"/>
+          <w:tab w:val="left" w:pos="5496"/>
+          <w:tab w:val="left" w:pos="6412"/>
+          <w:tab w:val="left" w:pos="7328"/>
+          <w:tab w:val="left" w:pos="8244"/>
+          <w:tab w:val="left" w:pos="9160"/>
+          <w:tab w:val="left" w:pos="10076"/>
+          <w:tab w:val="left" w:pos="10992"/>
+          <w:tab w:val="left" w:pos="11908"/>
+          <w:tab w:val="left" w:pos="12824"/>
+          <w:tab w:val="left" w:pos="13740"/>
+          <w:tab w:val="left" w:pos="14656"/>
+        </w:tabs>
+        <w:spacing w:after="0" w:line="240" w:lineRule="auto"/>
+        <w:rPr>
+          <w:rFonts w:eastAsia="Times New Roman" w:cstheme="minorHAnsi"/>
+          <w:bCs/>
+          <w:lang w:eastAsia="pt-BR"/>
+        </w:rPr>
+      </w:pPr>
+      <w:proofErr w:type="spellStart"/>
+      <w:r>
+        <w:rPr>
+          <w:rFonts w:eastAsia="Times New Roman" w:cstheme="minorHAnsi"/>
+          <w:bCs/>
+          <w:lang w:eastAsia="pt-BR"/>
+        </w:rPr>
+        <w:t>Ex</w:t>
+      </w:r>
+      <w:proofErr w:type="spellEnd"/>
+      <w:r>
+        <w:rPr>
+          <w:rFonts w:eastAsia="Times New Roman" w:cstheme="minorHAnsi"/>
+          <w:bCs/>
+          <w:lang w:eastAsia="pt-BR"/>
+        </w:rPr>
+        <w:t>:</w:t>
+      </w:r>
+    </w:p>
+    <w:p>
+      <w:pPr>
+        <w:tabs>
+          <w:tab w:val="left" w:pos="916"/>
+          <w:tab w:val="left" w:pos="1832"/>
+          <w:tab w:val="left" w:pos="2748"/>
+          <w:tab w:val="left" w:pos="3664"/>
+          <w:tab w:val="left" w:pos="4580"/>
+          <w:tab w:val="left" w:pos="5496"/>
+          <w:tab w:val="left" w:pos="6412"/>
+          <w:tab w:val="left" w:pos="7328"/>
+          <w:tab w:val="left" w:pos="8244"/>
+          <w:tab w:val="left" w:pos="9160"/>
+          <w:tab w:val="left" w:pos="10076"/>
+          <w:tab w:val="left" w:pos="10992"/>
+          <w:tab w:val="left" w:pos="11908"/>
+          <w:tab w:val="left" w:pos="12824"/>
+          <w:tab w:val="left" w:pos="13740"/>
+          <w:tab w:val="left" w:pos="14656"/>
+        </w:tabs>
+        <w:spacing w:after="0" w:line="240" w:lineRule="auto"/>
+        <w:rPr>
+          <w:rFonts w:eastAsia="Times New Roman" w:cstheme="minorHAnsi"/>
+          <w:bCs/>
+          <w:lang w:eastAsia="pt-BR"/>
+        </w:rPr>
+      </w:pPr>
+    </w:p>
+    <w:p>
+      <w:pPr>
+        <w:tabs>
+          <w:tab w:val="left" w:pos="916"/>
+          <w:tab w:val="left" w:pos="1832"/>
+          <w:tab w:val="left" w:pos="2748"/>
+          <w:tab w:val="left" w:pos="3664"/>
+          <w:tab w:val="left" w:pos="4580"/>
+          <w:tab w:val="left" w:pos="5496"/>
+          <w:tab w:val="left" w:pos="6412"/>
+          <w:tab w:val="left" w:pos="7328"/>
+          <w:tab w:val="left" w:pos="8244"/>
+          <w:tab w:val="left" w:pos="9160"/>
+          <w:tab w:val="left" w:pos="10076"/>
+          <w:tab w:val="left" w:pos="10992"/>
+          <w:tab w:val="left" w:pos="11908"/>
+          <w:tab w:val="left" w:pos="12824"/>
+          <w:tab w:val="left" w:pos="13740"/>
+          <w:tab w:val="left" w:pos="14656"/>
+        </w:tabs>
+        <w:spacing w:after="0" w:line="240" w:lineRule="auto"/>
+        <w:rPr>
+          <w:rFonts w:eastAsia="Times New Roman" w:cstheme="minorHAnsi"/>
+          <w:bCs/>
+          <w:lang w:eastAsia="pt-BR"/>
+        </w:rPr>
+      </w:pPr>
+      <w:r>
+        <w:rPr>
+          <w:rFonts w:eastAsia="Times New Roman" w:cstheme="minorHAnsi"/>
+          <w:bCs/>
+          <w:lang w:eastAsia="pt-BR"/>
+        </w:rPr>
+        <w:t>do {</w:t>
+      </w:r>
+    </w:p>
+    <w:p>
+      <w:pPr>
+        <w:tabs>
+          <w:tab w:val="left" w:pos="916"/>
+          <w:tab w:val="left" w:pos="1832"/>
+          <w:tab w:val="left" w:pos="2748"/>
+          <w:tab w:val="left" w:pos="3664"/>
+          <w:tab w:val="left" w:pos="4580"/>
+          <w:tab w:val="left" w:pos="5496"/>
+          <w:tab w:val="left" w:pos="6412"/>
+          <w:tab w:val="left" w:pos="7328"/>
+          <w:tab w:val="left" w:pos="8244"/>
+          <w:tab w:val="left" w:pos="9160"/>
+          <w:tab w:val="left" w:pos="10076"/>
+          <w:tab w:val="left" w:pos="10992"/>
+          <w:tab w:val="left" w:pos="11908"/>
+          <w:tab w:val="left" w:pos="12824"/>
+          <w:tab w:val="left" w:pos="13740"/>
+          <w:tab w:val="left" w:pos="14656"/>
+        </w:tabs>
+        <w:spacing w:after="0" w:line="240" w:lineRule="auto"/>
+        <w:rPr>
+          <w:rFonts w:eastAsia="Times New Roman" w:cstheme="minorHAnsi"/>
+          <w:bCs/>
+          <w:lang w:eastAsia="pt-BR"/>
+        </w:rPr>
+      </w:pPr>
+      <w:r>
+        <w:rPr>
+          <w:rFonts w:eastAsia="Times New Roman" w:cstheme="minorHAnsi"/>
+          <w:bCs/>
+          <w:lang w:eastAsia="pt-BR"/>
+        </w:rPr>
+        <w:t xml:space="preserve">   Código para execução</w:t>
+      </w:r>
+    </w:p>
+    <w:p>
+      <w:pPr>
+        <w:tabs>
+          <w:tab w:val="left" w:pos="916"/>
+          <w:tab w:val="left" w:pos="1832"/>
+          <w:tab w:val="left" w:pos="2748"/>
+          <w:tab w:val="left" w:pos="3664"/>
+          <w:tab w:val="left" w:pos="4580"/>
+          <w:tab w:val="left" w:pos="5496"/>
+          <w:tab w:val="left" w:pos="6412"/>
+          <w:tab w:val="left" w:pos="7328"/>
+          <w:tab w:val="left" w:pos="8244"/>
+          <w:tab w:val="left" w:pos="9160"/>
+          <w:tab w:val="left" w:pos="10076"/>
+          <w:tab w:val="left" w:pos="10992"/>
+          <w:tab w:val="left" w:pos="11908"/>
+          <w:tab w:val="left" w:pos="12824"/>
+          <w:tab w:val="left" w:pos="13740"/>
+          <w:tab w:val="left" w:pos="14656"/>
+        </w:tabs>
+        <w:spacing w:after="0" w:line="240" w:lineRule="auto"/>
+        <w:rPr>
+          <w:rFonts w:eastAsia="Times New Roman" w:cstheme="minorHAnsi"/>
+          <w:bCs/>
+          <w:lang w:eastAsia="pt-BR"/>
+        </w:rPr>
+      </w:pPr>
+      <w:r>
+        <w:rPr>
+          <w:rFonts w:eastAsia="Times New Roman" w:cstheme="minorHAnsi"/>
+          <w:bCs/>
+          <w:lang w:eastAsia="pt-BR"/>
+        </w:rPr>
+        <w:t xml:space="preserve">} </w:t>
+      </w:r>
+      <w:proofErr w:type="spellStart"/>
+      <w:r>
+        <w:rPr>
+          <w:rFonts w:eastAsia="Times New Roman" w:cstheme="minorHAnsi"/>
+          <w:bCs/>
+          <w:lang w:eastAsia="pt-BR"/>
+        </w:rPr>
+        <w:t>while</w:t>
+      </w:r>
+      <w:proofErr w:type="spellEnd"/>
+      <w:r>
+        <w:rPr>
+          <w:rFonts w:eastAsia="Times New Roman" w:cstheme="minorHAnsi"/>
+          <w:bCs/>
+          <w:lang w:eastAsia="pt-BR"/>
+        </w:rPr>
+        <w:t>(condição);</w:t>
+      </w:r>
+    </w:p>
     <w:sectPr>
       <w:pgSz w:w="11906" w:h="16838"/>
       <w:pgMar w:top="1417" w:right="1701" w:bottom="1417" w:left="1701" w:header="708" w:footer="708" w:gutter="0"/>
@@ -1290,6 +4835,95 @@
 <file path=word/numbering.xml><?xml version="1.0" encoding="utf-8"?>
 <w:numbering xmlns:wpc="http://schemas.microsoft.com/office/word/2010/wordprocessingCanvas" xmlns:cx="http://schemas.microsoft.com/office/drawing/2014/chartex" xmlns:cx1="http://schemas.microsoft.com/office/drawing/2015/9/8/chartex" xmlns:cx2="http://schemas.microsoft.com/office/drawing/2015/10/21/chartex" xmlns:cx3="http://schemas.microsoft.com/office/drawing/2016/5/9/chartex" xmlns:cx4="http://schemas.microsoft.com/office/drawing/2016/5/10/chartex" xmlns:cx5="http://schemas.microsoft.com/office/drawing/2016/5/11/chartex" xmlns:cx6="http://schemas.microsoft.com/office/drawing/2016/5/12/chartex" xmlns:cx7="http://schemas.microsoft.com/office/drawing/2016/5/13/chartex" xmlns:cx8="http://schemas.microsoft.com/office/drawing/2016/5/14/chartex" xmlns:mc="http://schemas.openxmlformats.org/markup-compatibility/2006" xmlns:aink="http://schemas.microsoft.com/office/drawing/2016/ink" xmlns:am3d="http://schemas.microsoft.com/office/drawing/2017/model3d" xmlns:o="urn:schemas-microsoft-com:office:office" xmlns:r="http://schemas.openxmlformats.org/officeDocument/2006/relationships" xmlns:m="http://schemas.openxmlformats.org/officeDocument/2006/math" xmlns:v="urn:schemas-microsoft-com:vml" xmlns:wp14="http://schemas.microsoft.com/office/word/2010/wordprocessingDrawing" xmlns:wp="http://schemas.openxmlformats.org/drawingml/2006/wordprocessingDrawing" xmlns:w10="urn:schemas-microsoft-com:office:word" xmlns:w="http://schemas.openxmlformats.org/wordprocessingml/2006/main" xmlns:w14="http://schemas.microsoft.com/office/word/2010/wordml" xmlns:w15="http://schemas.microsoft.com/office/word/2012/wordml" xmlns:w16cex="http://schemas.microsoft.com/office/word/2018/wordml/cex" xmlns:w16cid="http://schemas.microsoft.com/office/word/2016/wordml/cid" xmlns:w16="http://schemas.microsoft.com/office/word/2018/wordml" xmlns:w16sdtdh="http://schemas.microsoft.com/office/word/2020/wordml/sdtdatahash" xmlns:w16se="http://schemas.microsoft.com/office/word/2015/wordml/symex" xmlns:wpg="http://schemas.microsoft.com/office/word/2010/wordprocessingGroup" xmlns:wpi="http://schemas.microsoft.com/office/word/2010/wordprocessingInk" xmlns:wne="http://schemas.microsoft.com/office/word/2006/wordml" xmlns:wps="http://schemas.microsoft.com/office/word/2010/wordprocessingShape" mc:Ignorable="w14 w15 w16se w16cid w16 w16cex w16sdtdh wp14">
   <w:abstractNum w:abstractNumId="0" w15:restartNumberingAfterBreak="0">
+    <w:nsid w:val="43B66E6A"/>
+    <w:multiLevelType w:val="hybridMultilevel"/>
+    <w:tmpl w:val="F1249D94"/>
+    <w:lvl w:ilvl="0" w:tplc="4CB884D2">
+      <w:start w:val="1"/>
+      <w:numFmt w:val="decimal"/>
+      <w:lvlText w:val="%1-"/>
+      <w:lvlJc w:val="left"/>
+      <w:pPr>
+        <w:ind w:left="720" w:hanging="360"/>
+      </w:pPr>
+      <w:rPr>
+        <w:rFonts w:hint="default"/>
+      </w:rPr>
+    </w:lvl>
+    <w:lvl w:ilvl="1" w:tplc="04160019" w:tentative="1">
+      <w:start w:val="1"/>
+      <w:numFmt w:val="lowerLetter"/>
+      <w:lvlText w:val="%2."/>
+      <w:lvlJc w:val="left"/>
+      <w:pPr>
+        <w:ind w:left="1440" w:hanging="360"/>
+      </w:pPr>
+    </w:lvl>
+    <w:lvl w:ilvl="2" w:tplc="0416001B" w:tentative="1">
+      <w:start w:val="1"/>
+      <w:numFmt w:val="lowerRoman"/>
+      <w:lvlText w:val="%3."/>
+      <w:lvlJc w:val="right"/>
+      <w:pPr>
+        <w:ind w:left="2160" w:hanging="180"/>
+      </w:pPr>
+    </w:lvl>
+    <w:lvl w:ilvl="3" w:tplc="0416000F" w:tentative="1">
+      <w:start w:val="1"/>
+      <w:numFmt w:val="decimal"/>
+      <w:lvlText w:val="%4."/>
+      <w:lvlJc w:val="left"/>
+      <w:pPr>
+        <w:ind w:left="2880" w:hanging="360"/>
+      </w:pPr>
+    </w:lvl>
+    <w:lvl w:ilvl="4" w:tplc="04160019" w:tentative="1">
+      <w:start w:val="1"/>
+      <w:numFmt w:val="lowerLetter"/>
+      <w:lvlText w:val="%5."/>
+      <w:lvlJc w:val="left"/>
+      <w:pPr>
+        <w:ind w:left="3600" w:hanging="360"/>
+      </w:pPr>
+    </w:lvl>
+    <w:lvl w:ilvl="5" w:tplc="0416001B" w:tentative="1">
+      <w:start w:val="1"/>
+      <w:numFmt w:val="lowerRoman"/>
+      <w:lvlText w:val="%6."/>
+      <w:lvlJc w:val="right"/>
+      <w:pPr>
+        <w:ind w:left="4320" w:hanging="180"/>
+      </w:pPr>
+    </w:lvl>
+    <w:lvl w:ilvl="6" w:tplc="0416000F" w:tentative="1">
+      <w:start w:val="1"/>
+      <w:numFmt w:val="decimal"/>
+      <w:lvlText w:val="%7."/>
+      <w:lvlJc w:val="left"/>
+      <w:pPr>
+        <w:ind w:left="5040" w:hanging="360"/>
+      </w:pPr>
+    </w:lvl>
+    <w:lvl w:ilvl="7" w:tplc="04160019" w:tentative="1">
+      <w:start w:val="1"/>
+      <w:numFmt w:val="lowerLetter"/>
+      <w:lvlText w:val="%8."/>
+      <w:lvlJc w:val="left"/>
+      <w:pPr>
+        <w:ind w:left="5760" w:hanging="360"/>
+      </w:pPr>
+    </w:lvl>
+    <w:lvl w:ilvl="8" w:tplc="0416001B" w:tentative="1">
+      <w:start w:val="1"/>
+      <w:numFmt w:val="lowerRoman"/>
+      <w:lvlText w:val="%9."/>
+      <w:lvlJc w:val="right"/>
+      <w:pPr>
+        <w:ind w:left="6480" w:hanging="180"/>
+      </w:pPr>
+    </w:lvl>
+  </w:abstractNum>
+  <w:abstractNum w:abstractNumId="1" w15:restartNumberingAfterBreak="0">
     <w:nsid w:val="63447E0E"/>
     <w:multiLevelType w:val="hybridMultilevel"/>
     <w:tmpl w:val="7918139C"/>
@@ -1403,6 +5037,9 @@
     </w:lvl>
   </w:abstractNum>
   <w:num w:numId="1">
+    <w:abstractNumId w:val="1"/>
+  </w:num>
+  <w:num w:numId="2">
     <w:abstractNumId w:val="0"/>
   </w:num>
 </w:numbering>
@@ -1806,6 +5443,7 @@
   <w:style w:type="paragraph" w:default="1" w:styleId="Normal">
     <w:name w:val="Normal"/>
     <w:qFormat/>
+    <w:rsid w:val="009B027E"/>
   </w:style>
   <w:style w:type="character" w:default="1" w:styleId="Fontepargpadro">
     <w:name w:val="Default Paragraph Font"/>
@@ -1878,6 +5516,56 @@
     <w:rPr>
       <w:color w:val="954F72" w:themeColor="followedHyperlink"/>
       <w:u w:val="single"/>
+    </w:rPr>
+  </w:style>
+  <w:style w:type="paragraph" w:styleId="Pr-formataoHTML">
+    <w:name w:val="HTML Preformatted"/>
+    <w:basedOn w:val="Normal"/>
+    <w:link w:val="Pr-formataoHTMLChar"/>
+    <w:uiPriority w:val="99"/>
+    <w:semiHidden/>
+    <w:unhideWhenUsed/>
+    <w:rsid w:val="00794096"/>
+    <w:pPr>
+      <w:tabs>
+        <w:tab w:val="left" w:pos="916"/>
+        <w:tab w:val="left" w:pos="1832"/>
+        <w:tab w:val="left" w:pos="2748"/>
+        <w:tab w:val="left" w:pos="3664"/>
+        <w:tab w:val="left" w:pos="4580"/>
+        <w:tab w:val="left" w:pos="5496"/>
+        <w:tab w:val="left" w:pos="6412"/>
+        <w:tab w:val="left" w:pos="7328"/>
+        <w:tab w:val="left" w:pos="8244"/>
+        <w:tab w:val="left" w:pos="9160"/>
+        <w:tab w:val="left" w:pos="10076"/>
+        <w:tab w:val="left" w:pos="10992"/>
+        <w:tab w:val="left" w:pos="11908"/>
+        <w:tab w:val="left" w:pos="12824"/>
+        <w:tab w:val="left" w:pos="13740"/>
+        <w:tab w:val="left" w:pos="14656"/>
+      </w:tabs>
+      <w:spacing w:after="0" w:line="240" w:lineRule="auto"/>
+    </w:pPr>
+    <w:rPr>
+      <w:rFonts w:ascii="Courier New" w:eastAsia="Times New Roman" w:hAnsi="Courier New" w:cs="Courier New"/>
+      <w:sz w:val="20"/>
+      <w:szCs w:val="20"/>
+      <w:lang w:eastAsia="pt-BR"/>
+    </w:rPr>
+  </w:style>
+  <w:style w:type="character" w:customStyle="1" w:styleId="Pr-formataoHTMLChar">
+    <w:name w:val="Pré-formatação HTML Char"/>
+    <w:basedOn w:val="Fontepargpadro"/>
+    <w:link w:val="Pr-formataoHTML"/>
+    <w:uiPriority w:val="99"/>
+    <w:semiHidden/>
+    <w:rsid w:val="00794096"/>
+    <w:rPr>
+      <w:rFonts w:ascii="Courier New" w:eastAsia="Times New Roman" w:hAnsi="Courier New" w:cs="Courier New"/>
+      <w:sz w:val="20"/>
+      <w:szCs w:val="20"/>
+      <w:lang w:eastAsia="pt-BR"/>
     </w:rPr>
   </w:style>
 </w:styles>

</xml_diff>